<commit_message>
ECOSCRM-53 - Generate commercial offer. Template fixes
</commit_message>
<xml_diff>
--- a/src/main/resources/app/artifacts/transformation/template/deal/commercial-offer-template.docx
+++ b/src/main/resources/app/artifacts/transformation/template/deal/commercial-offer-template.docx
@@ -27,222 +27,812 @@
         </w:rPr>
       </w:r>
     </w:p>
-    <w:p>
-      <w:pPr>
-        <w:pBdr/>
-        <w:spacing/>
-        <w:ind/>
-        <w:rPr>
-          <w:rFonts w:asciiTheme="majorHAnsi" w:hAnsiTheme="majorHAnsi" w:cstheme="majorHAnsi"/>
-          <w:color w:val="2e363e" w:themeColor="text1"/>
-        </w:rPr>
-      </w:pPr>
-      <w:r>
-        <w:rPr>
-          <w:rFonts w:asciiTheme="majorHAnsi" w:hAnsiTheme="majorHAnsi" w:cstheme="majorHAnsi"/>
-          <w:color w:val="2e363e" w:themeColor="text1"/>
-        </w:rPr>
-      </w:r>
-      <w:r>
-        <w:rPr>
-          <w:rFonts w:asciiTheme="majorHAnsi" w:hAnsiTheme="majorHAnsi" w:cstheme="majorHAnsi"/>
-          <w:color w:val="2e363e" w:themeColor="text1"/>
-        </w:rPr>
-      </w:r>
-      <w:r>
-        <w:rPr>
-          <w:rFonts w:asciiTheme="majorHAnsi" w:hAnsiTheme="majorHAnsi" w:cstheme="majorHAnsi"/>
-          <w:color w:val="2e363e" w:themeColor="text1"/>
-        </w:rPr>
-      </w:r>
-    </w:p>
-    <w:p>
-      <w:pPr>
-        <w:pBdr/>
-        <w:spacing/>
-        <w:ind/>
-        <w:rPr>
-          <w:rFonts w:asciiTheme="majorHAnsi" w:hAnsiTheme="majorHAnsi" w:cstheme="majorHAnsi"/>
-          <w:color w:val="2e363e" w:themeColor="text1"/>
-        </w:rPr>
-      </w:pPr>
-      <w:r>
-        <w:rPr>
-          <w:rFonts w:asciiTheme="majorHAnsi" w:hAnsiTheme="majorHAnsi" w:cstheme="majorHAnsi"/>
-          <w:color w:val="2e363e" w:themeColor="text1"/>
-        </w:rPr>
-      </w:r>
-      <w:r>
-        <w:rPr>
-          <w:rFonts w:asciiTheme="majorHAnsi" w:hAnsiTheme="majorHAnsi" w:cstheme="majorHAnsi"/>
-          <w:color w:val="2e363e" w:themeColor="text1"/>
-        </w:rPr>
-      </w:r>
-      <w:r>
-        <w:rPr>
-          <w:rFonts w:asciiTheme="majorHAnsi" w:hAnsiTheme="majorHAnsi" w:cstheme="majorHAnsi"/>
-          <w:color w:val="2e363e" w:themeColor="text1"/>
-        </w:rPr>
-      </w:r>
-    </w:p>
-    <w:p>
-      <w:pPr>
-        <w:pBdr/>
-        <w:spacing/>
-        <w:ind/>
-        <w:rPr>
-          <w:rFonts w:eastAsia="Yu Gothic UI" w:asciiTheme="majorHAnsi" w:hAnsiTheme="majorHAnsi" w:cstheme="majorHAnsi"/>
-          <w:color w:val="2e363e" w:themeColor="text1"/>
-        </w:rPr>
-      </w:pPr>
-      <w:r/>
-      <w:bookmarkStart w:id="0" w:name="_Hlk136860409"/>
-      <w:r/>
-      <w:bookmarkEnd w:id="0"/>
-      <w:r>
-        <w:rPr>
-          <w:rFonts w:eastAsia="Yu Gothic UI" w:asciiTheme="majorHAnsi" w:hAnsiTheme="majorHAnsi" w:cstheme="majorHAnsi"/>
-          <w:color w:val="2e363e" w:themeColor="text1"/>
-          <w:lang w:eastAsia="ru-RU"/>
-        </w:rPr>
-        <mc:AlternateContent>
-          <mc:Choice Requires="wpg">
-            <w:drawing>
-              <wp:anchor xmlns:wp="http://schemas.openxmlformats.org/drawingml/2006/wordprocessingDrawing" xmlns:wp14="http://schemas.microsoft.com/office/word/2010/wordprocessingDrawing" distT="45720" distB="45720" distL="114300" distR="114300" simplePos="0" relativeHeight="251630592" behindDoc="0" locked="0" layoutInCell="1" allowOverlap="1">
-                <wp:simplePos x="0" y="0"/>
-                <wp:positionH relativeFrom="column">
-                  <wp:posOffset>-130175</wp:posOffset>
-                </wp:positionH>
-                <wp:positionV relativeFrom="paragraph">
-                  <wp:posOffset>1081405</wp:posOffset>
-                </wp:positionV>
-                <wp:extent cx="5322570" cy="1404620"/>
-                <wp:effectExtent l="0" t="0" r="0" b="1270"/>
-                <wp:wrapSquare wrapText="bothSides"/>
-                <wp:docPr id="4" name="Надпись 2"/>
-                <wp:cNvGraphicFramePr/>
-                <a:graphic xmlns:a="http://schemas.openxmlformats.org/drawingml/2006/main">
-                  <a:graphicData uri="http://schemas.microsoft.com/office/word/2010/wordprocessingShape">
-                    <wps:wsp>
-                      <wps:cNvPr id="0" name=""/>
-                      <wps:cNvSpPr txBox="1">
-                        <a:spLocks noChangeArrowheads="1"/>
-                      </wps:cNvSpPr>
-                      <wps:spPr bwMode="auto">
-                        <a:xfrm>
-                          <a:off x="0" y="0"/>
-                          <a:ext cx="5322570" cy="1404620"/>
-                        </a:xfrm>
-                        <a:prstGeom prst="rect">
-                          <a:avLst/>
-                        </a:prstGeom>
-                        <a:noFill/>
-                        <a:ln w="9525">
-                          <a:noFill/>
-                          <a:miter lim="800000"/>
-                          <a:headEnd/>
-                          <a:tailEnd/>
-                        </a:ln>
-                      </wps:spPr>
-                      <wps:txbx>
-                        <w:txbxContent>
-                          <w:p>
-                            <w:pPr>
-                              <w:pStyle w:val="997"/>
-                              <w:pBdr/>
-                              <w:spacing/>
-                              <w:ind/>
-                              <w:rPr>
-                                <w:color w:val="2e363e" w:themeColor="text1"/>
-                              </w:rPr>
-                            </w:pPr>
-                            <w:r>
-                              <w:rPr>
-                                <w:color w:val="2e363e" w:themeColor="text1"/>
-                              </w:rPr>
-                              <w:t xml:space="preserve">Ценовое предложение</w:t>
-                            </w:r>
-                            <w:r>
-                              <w:rPr>
-                                <w:color w:val="2e363e" w:themeColor="text1"/>
-                              </w:rPr>
-                            </w:r>
-                            <w:r>
-                              <w:rPr>
-                                <w:color w:val="2e363e" w:themeColor="text1"/>
-                              </w:rPr>
-                            </w:r>
-                          </w:p>
-                        </w:txbxContent>
-                      </wps:txbx>
-                      <wps:bodyPr rot="0" vert="horz" wrap="square" lIns="91440" tIns="45720" rIns="91440" bIns="45720" anchor="t" anchorCtr="0">
-                        <a:spAutoFit/>
-                      </wps:bodyPr>
-                    </wps:wsp>
-                  </a:graphicData>
-                </a:graphic>
-                <wp14:sizeRelH relativeFrom="margin">
-                  <wp14:pctWidth>0</wp14:pctWidth>
-                </wp14:sizeRelH>
-                <wp14:sizeRelV relativeFrom="margin">
-                  <wp14:pctHeight>20000</wp14:pctHeight>
-                </wp14:sizeRelV>
-              </wp:anchor>
-            </w:drawing>
-          </mc:Choice>
-          <mc:Fallback>
-            <w:pict>
-              <v:shape id="shape 3" o:spid="_x0000_s3" o:spt="202" type="#_x0000_t202" style="position:absolute;z-index:251630592;o:allowoverlap:true;o:allowincell:true;mso-position-horizontal-relative:text;margin-left:-10.25pt;mso-position-horizontal:absolute;mso-position-vertical-relative:text;margin-top:85.15pt;mso-position-vertical:absolute;width:419.10pt;height:110.60pt;mso-wrap-distance-left:9.00pt;mso-wrap-distance-top:3.60pt;mso-wrap-distance-right:9.00pt;mso-wrap-distance-bottom:3.60pt;v-text-anchor:top;visibility:visible;" filled="f" stroked="f" strokeweight="0.75pt">
-                <w10:wrap type="square"/>
-                <v:textbox inset="0,0,0,0">
-                  <w:txbxContent>
-                    <w:p>
-                      <w:pPr>
-                        <w:pStyle w:val="997"/>
-                        <w:pBdr/>
-                        <w:spacing/>
-                        <w:ind/>
-                        <w:rPr>
-                          <w:color w:val="2e363e" w:themeColor="text1"/>
-                        </w:rPr>
-                      </w:pPr>
-                      <w:r>
-                        <w:rPr>
-                          <w:color w:val="2e363e" w:themeColor="text1"/>
-                        </w:rPr>
-                        <w:t xml:space="preserve">Ценовое предложение</w:t>
-                      </w:r>
-                      <w:r>
-                        <w:rPr>
-                          <w:color w:val="2e363e" w:themeColor="text1"/>
-                        </w:rPr>
-                      </w:r>
-                      <w:r>
-                        <w:rPr>
-                          <w:color w:val="2e363e" w:themeColor="text1"/>
-                        </w:rPr>
-                      </w:r>
-                    </w:p>
-                  </w:txbxContent>
-                </v:textbox>
-              </v:shape>
-            </w:pict>
-          </mc:Fallback>
-        </mc:AlternateContent>
-      </w:r>
-      <w:r>
-        <w:rPr>
-          <w:rFonts w:eastAsia="Yu Gothic UI" w:asciiTheme="majorHAnsi" w:hAnsiTheme="majorHAnsi" w:cstheme="majorHAnsi"/>
-          <w:color w:val="2e363e" w:themeColor="text1"/>
-        </w:rPr>
-      </w:r>
-      <w:r>
-        <w:rPr>
-          <w:rFonts w:eastAsia="Yu Gothic UI" w:asciiTheme="majorHAnsi" w:hAnsiTheme="majorHAnsi" w:cstheme="majorHAnsi"/>
-          <w:color w:val="2e363e" w:themeColor="text1"/>
-        </w:rPr>
-      </w:r>
-    </w:p>
+    <w:sdt>
+      <w:sdtPr>
+        <w15:appearance w15:val="boundingBox"/>
+        <w:id w:val="636920653"/>
+        <w:docPartObj>
+          <w:docPartGallery w:val="Cover Pages"/>
+          <w:docPartUnique w:val="true"/>
+        </w:docPartObj>
+        <w:rPr/>
+      </w:sdtPr>
+      <w:sdtContent>
+        <w:p>
+          <w:pPr>
+            <w:pBdr/>
+            <w:spacing/>
+            <w:ind/>
+            <w:rPr>
+              <w:rFonts w:asciiTheme="majorHAnsi" w:hAnsiTheme="majorHAnsi" w:cstheme="majorHAnsi"/>
+              <w:color w:val="2e363e" w:themeColor="text1"/>
+            </w:rPr>
+          </w:pPr>
+          <w:r>
+            <w:rPr>
+              <w:rFonts w:asciiTheme="majorHAnsi" w:hAnsiTheme="majorHAnsi" w:cstheme="majorHAnsi"/>
+              <w:color w:val="2e363e" w:themeColor="text1"/>
+            </w:rPr>
+          </w:r>
+          <w:r>
+            <w:rPr>
+              <w:rFonts w:asciiTheme="majorHAnsi" w:hAnsiTheme="majorHAnsi" w:cstheme="majorHAnsi"/>
+              <w:color w:val="2e363e" w:themeColor="text1"/>
+            </w:rPr>
+          </w:r>
+          <w:r>
+            <w:rPr>
+              <w:rFonts w:asciiTheme="majorHAnsi" w:hAnsiTheme="majorHAnsi" w:cstheme="majorHAnsi"/>
+              <w:color w:val="2e363e" w:themeColor="text1"/>
+            </w:rPr>
+          </w:r>
+        </w:p>
+        <w:p>
+          <w:pPr>
+            <w:pBdr/>
+            <w:spacing/>
+            <w:ind/>
+            <w:rPr>
+              <w:rFonts w:asciiTheme="majorHAnsi" w:hAnsiTheme="majorHAnsi" w:cstheme="majorHAnsi"/>
+              <w:color w:val="2e363e" w:themeColor="text1"/>
+            </w:rPr>
+          </w:pPr>
+          <w:r>
+            <w:rPr>
+              <w:rFonts w:asciiTheme="majorHAnsi" w:hAnsiTheme="majorHAnsi" w:cstheme="majorHAnsi"/>
+              <w:color w:val="2e363e" w:themeColor="text1"/>
+            </w:rPr>
+          </w:r>
+          <w:r>
+            <w:rPr>
+              <w:rFonts w:asciiTheme="majorHAnsi" w:hAnsiTheme="majorHAnsi" w:cstheme="majorHAnsi"/>
+              <w:color w:val="2e363e" w:themeColor="text1"/>
+            </w:rPr>
+          </w:r>
+          <w:r>
+            <w:rPr>
+              <w:rFonts w:asciiTheme="majorHAnsi" w:hAnsiTheme="majorHAnsi" w:cstheme="majorHAnsi"/>
+              <w:color w:val="2e363e" w:themeColor="text1"/>
+            </w:rPr>
+          </w:r>
+        </w:p>
+        <w:p>
+          <w:pPr>
+            <w:pBdr/>
+            <w:spacing/>
+            <w:ind/>
+            <w:rPr>
+              <w:rFonts w:eastAsia="Yu Gothic UI" w:asciiTheme="majorHAnsi" w:hAnsiTheme="majorHAnsi" w:cstheme="majorHAnsi"/>
+              <w:color w:val="2e363e" w:themeColor="text1"/>
+            </w:rPr>
+          </w:pPr>
+          <w:r/>
+          <w:bookmarkStart w:id="0" w:name="_Hlk136860409"/>
+          <w:r/>
+          <w:bookmarkEnd w:id="0"/>
+          <w:r>
+            <w:rPr>
+              <w:rFonts w:eastAsia="Yu Gothic UI" w:asciiTheme="majorHAnsi" w:hAnsiTheme="majorHAnsi" w:cstheme="majorHAnsi"/>
+              <w:color w:val="2e363e" w:themeColor="text1"/>
+              <w:lang w:eastAsia="ru-RU"/>
+            </w:rPr>
+            <mc:AlternateContent>
+              <mc:Choice Requires="wpg">
+                <w:drawing>
+                  <wp:anchor xmlns:wp="http://schemas.openxmlformats.org/drawingml/2006/wordprocessingDrawing" xmlns:wp14="http://schemas.microsoft.com/office/word/2010/wordprocessingDrawing" distT="45720" distB="45720" distL="114300" distR="114300" simplePos="0" relativeHeight="251630592" behindDoc="0" locked="0" layoutInCell="1" allowOverlap="1">
+                    <wp:simplePos x="0" y="0"/>
+                    <wp:positionH relativeFrom="column">
+                      <wp:posOffset>-130175</wp:posOffset>
+                    </wp:positionH>
+                    <wp:positionV relativeFrom="paragraph">
+                      <wp:posOffset>1081405</wp:posOffset>
+                    </wp:positionV>
+                    <wp:extent cx="5322570" cy="1404620"/>
+                    <wp:effectExtent l="0" t="0" r="0" b="1270"/>
+                    <wp:wrapSquare wrapText="bothSides"/>
+                    <wp:docPr id="4" name="Надпись 2"/>
+                    <wp:cNvGraphicFramePr/>
+                    <a:graphic xmlns:a="http://schemas.openxmlformats.org/drawingml/2006/main">
+                      <a:graphicData uri="http://schemas.microsoft.com/office/word/2010/wordprocessingShape">
+                        <wps:wsp>
+                          <wps:cNvPr id="0" name=""/>
+                          <wps:cNvSpPr txBox="1">
+                            <a:spLocks noChangeArrowheads="1"/>
+                          </wps:cNvSpPr>
+                          <wps:spPr bwMode="auto">
+                            <a:xfrm>
+                              <a:off x="0" y="0"/>
+                              <a:ext cx="5322569" cy="1404619"/>
+                            </a:xfrm>
+                            <a:prstGeom prst="rect">
+                              <a:avLst/>
+                            </a:prstGeom>
+                            <a:noFill/>
+                            <a:ln w="9525">
+                              <a:noFill/>
+                              <a:miter lim="800000"/>
+                              <a:headEnd/>
+                              <a:tailEnd/>
+                            </a:ln>
+                          </wps:spPr>
+                          <wps:txbx>
+                            <w:txbxContent>
+                              <w:p>
+                                <w:pPr>
+                                  <w:pStyle w:val="997"/>
+                                  <w:pBdr/>
+                                  <w:spacing/>
+                                  <w:ind/>
+                                  <w:rPr>
+                                    <w:color w:val="2e363e" w:themeColor="text1"/>
+                                  </w:rPr>
+                                </w:pPr>
+                                <w:r>
+                                  <w:rPr>
+                                    <w:color w:val="2e363e" w:themeColor="text1"/>
+                                  </w:rPr>
+                                  <w:t xml:space="preserve">Ценовое предложение</w:t>
+                                </w:r>
+                                <w:r>
+                                  <w:rPr>
+                                    <w:color w:val="2e363e" w:themeColor="text1"/>
+                                  </w:rPr>
+                                </w:r>
+                                <w:r>
+                                  <w:rPr>
+                                    <w:color w:val="2e363e" w:themeColor="text1"/>
+                                  </w:rPr>
+                                </w:r>
+                              </w:p>
+                            </w:txbxContent>
+                          </wps:txbx>
+                          <wps:bodyPr rot="0" vert="horz" wrap="square" lIns="91440" tIns="45720" rIns="91440" bIns="45720" anchor="t" anchorCtr="0">
+                            <a:spAutoFit/>
+                          </wps:bodyPr>
+                        </wps:wsp>
+                      </a:graphicData>
+                    </a:graphic>
+                    <wp14:sizeRelH relativeFrom="margin">
+                      <wp14:pctWidth>0</wp14:pctWidth>
+                    </wp14:sizeRelH>
+                    <wp14:sizeRelV relativeFrom="margin">
+                      <wp14:pctHeight>20000</wp14:pctHeight>
+                    </wp14:sizeRelV>
+                  </wp:anchor>
+                </w:drawing>
+              </mc:Choice>
+              <mc:Fallback>
+                <w:pict>
+                  <v:shape id="shape 3" o:spid="_x0000_s3" o:spt="202" type="#_x0000_t202" style="position:absolute;z-index:251630592;o:allowoverlap:true;o:allowincell:true;mso-position-horizontal-relative:text;margin-left:-10.25pt;mso-position-horizontal:absolute;mso-position-vertical-relative:text;margin-top:85.15pt;mso-position-vertical:absolute;width:419.10pt;height:110.60pt;mso-wrap-distance-left:9.00pt;mso-wrap-distance-top:3.60pt;mso-wrap-distance-right:9.00pt;mso-wrap-distance-bottom:3.60pt;v-text-anchor:top;visibility:visible;" filled="f" stroked="f" strokeweight="0.75pt">
+                    <w10:wrap type="square"/>
+                    <v:textbox inset="0,0,0,0">
+                      <w:txbxContent>
+                        <w:p>
+                          <w:pPr>
+                            <w:pStyle w:val="997"/>
+                            <w:pBdr/>
+                            <w:spacing/>
+                            <w:ind/>
+                            <w:rPr>
+                              <w:color w:val="2e363e" w:themeColor="text1"/>
+                            </w:rPr>
+                          </w:pPr>
+                          <w:r>
+                            <w:rPr>
+                              <w:color w:val="2e363e" w:themeColor="text1"/>
+                            </w:rPr>
+                            <w:t xml:space="preserve">Ценовое предложение</w:t>
+                          </w:r>
+                          <w:r>
+                            <w:rPr>
+                              <w:color w:val="2e363e" w:themeColor="text1"/>
+                            </w:rPr>
+                          </w:r>
+                          <w:r>
+                            <w:rPr>
+                              <w:color w:val="2e363e" w:themeColor="text1"/>
+                            </w:rPr>
+                          </w:r>
+                        </w:p>
+                      </w:txbxContent>
+                    </v:textbox>
+                  </v:shape>
+                </w:pict>
+              </mc:Fallback>
+            </mc:AlternateContent>
+          </w:r>
+          <w:r>
+            <w:rPr>
+              <w:rFonts w:eastAsia="Yu Gothic UI" w:asciiTheme="majorHAnsi" w:hAnsiTheme="majorHAnsi" w:cstheme="majorHAnsi"/>
+              <w:color w:val="2e363e" w:themeColor="text1"/>
+            </w:rPr>
+          </w:r>
+          <w:r>
+            <w:rPr>
+              <w:rFonts w:eastAsia="Yu Gothic UI" w:asciiTheme="majorHAnsi" w:hAnsiTheme="majorHAnsi" w:cstheme="majorHAnsi"/>
+              <w:color w:val="2e363e" w:themeColor="text1"/>
+            </w:rPr>
+          </w:r>
+        </w:p>
+        <w:p>
+          <w:pPr>
+            <w:pBdr/>
+            <w:spacing/>
+            <w:ind/>
+            <w:rPr>
+              <w:rFonts w:eastAsia="Yu Gothic UI" w:asciiTheme="majorHAnsi" w:hAnsiTheme="majorHAnsi" w:cstheme="majorHAnsi"/>
+            </w:rPr>
+          </w:pPr>
+          <w:r>
+            <w:rPr>
+              <w:rFonts w:eastAsia="Yu Gothic UI" w:asciiTheme="majorHAnsi" w:hAnsiTheme="majorHAnsi" w:cstheme="majorHAnsi"/>
+            </w:rPr>
+          </w:r>
+          <w:r>
+            <w:rPr>
+              <w:rFonts w:eastAsia="Yu Gothic UI" w:asciiTheme="majorHAnsi" w:hAnsiTheme="majorHAnsi" w:cstheme="majorHAnsi"/>
+            </w:rPr>
+          </w:r>
+          <w:r>
+            <w:rPr>
+              <w:rFonts w:eastAsia="Yu Gothic UI" w:asciiTheme="majorHAnsi" w:hAnsiTheme="majorHAnsi" w:cstheme="majorHAnsi"/>
+            </w:rPr>
+          </w:r>
+        </w:p>
+        <w:p>
+          <w:pPr>
+            <w:pBdr/>
+            <w:spacing/>
+            <w:ind/>
+            <w:rPr>
+              <w:rFonts w:eastAsia="Yu Gothic UI" w:asciiTheme="majorHAnsi" w:hAnsiTheme="majorHAnsi" w:cstheme="majorHAnsi"/>
+            </w:rPr>
+          </w:pPr>
+          <w:r>
+            <w:rPr>
+              <w:rFonts w:eastAsia="Yu Gothic UI" w:asciiTheme="majorHAnsi" w:hAnsiTheme="majorHAnsi" w:cstheme="majorHAnsi"/>
+            </w:rPr>
+          </w:r>
+          <w:r>
+            <w:rPr>
+              <w:rFonts w:eastAsia="Yu Gothic UI" w:asciiTheme="majorHAnsi" w:hAnsiTheme="majorHAnsi" w:cstheme="majorHAnsi"/>
+            </w:rPr>
+          </w:r>
+          <w:r>
+            <w:rPr>
+              <w:rFonts w:eastAsia="Yu Gothic UI" w:asciiTheme="majorHAnsi" w:hAnsiTheme="majorHAnsi" w:cstheme="majorHAnsi"/>
+            </w:rPr>
+          </w:r>
+        </w:p>
+        <w:p>
+          <w:pPr>
+            <w:pBdr/>
+            <w:spacing/>
+            <w:ind/>
+            <w:rPr>
+              <w:rFonts w:eastAsia="Yu Gothic UI" w:asciiTheme="majorHAnsi" w:hAnsiTheme="majorHAnsi" w:cstheme="majorHAnsi"/>
+            </w:rPr>
+          </w:pPr>
+          <w:r>
+            <w:rPr>
+              <w:rFonts w:eastAsia="Yu Gothic UI" w:asciiTheme="majorHAnsi" w:hAnsiTheme="majorHAnsi" w:cstheme="majorHAnsi"/>
+            </w:rPr>
+          </w:r>
+          <w:r>
+            <w:rPr>
+              <w:rFonts w:eastAsia="Yu Gothic UI" w:asciiTheme="majorHAnsi" w:hAnsiTheme="majorHAnsi" w:cstheme="majorHAnsi"/>
+            </w:rPr>
+          </w:r>
+          <w:r>
+            <w:rPr>
+              <w:rFonts w:eastAsia="Yu Gothic UI" w:asciiTheme="majorHAnsi" w:hAnsiTheme="majorHAnsi" w:cstheme="majorHAnsi"/>
+            </w:rPr>
+          </w:r>
+        </w:p>
+        <w:p>
+          <w:pPr>
+            <w:pBdr/>
+            <w:spacing/>
+            <w:ind/>
+            <w:rPr>
+              <w:rFonts w:eastAsiaTheme="majorEastAsia" w:cstheme="majorBidi"/>
+              <w:caps/>
+              <w:spacing w:val="10"/>
+              <w:sz w:val="32"/>
+              <w:szCs w:val="32"/>
+            </w:rPr>
+          </w:pPr>
+          <w:r>
+            <w:rPr>
+              <w:rFonts w:eastAsiaTheme="majorEastAsia" w:cstheme="majorBidi"/>
+              <w:caps/>
+              <w:spacing w:val="10"/>
+              <w:sz w:val="32"/>
+              <w:szCs w:val="52"/>
+              <w:highlight w:val="none"/>
+            </w:rPr>
+          </w:r>
+          <w:r>
+            <w:rPr>
+              <w:rFonts w:eastAsiaTheme="majorEastAsia" w:cstheme="majorBidi"/>
+              <w:caps/>
+              <w:spacing w:val="10"/>
+              <w:sz w:val="32"/>
+              <w:szCs w:val="52"/>
+              <w:highlight w:val="none"/>
+            </w:rPr>
+          </w:r>
+        </w:p>
+        <w:p>
+          <w:pPr>
+            <w:pBdr/>
+            <w:spacing/>
+            <w:ind/>
+            <w:rPr>
+              <w:rFonts w:eastAsiaTheme="majorEastAsia" w:cstheme="majorBidi"/>
+              <w:caps/>
+              <w:spacing w:val="10"/>
+              <w:sz w:val="32"/>
+              <w:szCs w:val="32"/>
+              <w:highlight w:val="none"/>
+            </w:rPr>
+          </w:pPr>
+          <w:r>
+            <w:rPr>
+              <w:rFonts w:eastAsiaTheme="majorEastAsia" w:cstheme="majorBidi"/>
+              <w:caps/>
+              <w:spacing w:val="10"/>
+              <w:sz w:val="32"/>
+              <w:szCs w:val="52"/>
+              <w:highlight w:val="none"/>
+            </w:rPr>
+          </w:r>
+          <w:r>
+            <w:rPr>
+              <w:rFonts w:eastAsiaTheme="majorEastAsia" w:cstheme="majorBidi"/>
+              <w:caps/>
+              <w:spacing w:val="10"/>
+              <w:sz w:val="32"/>
+              <w:szCs w:val="52"/>
+              <w:highlight w:val="none"/>
+            </w:rPr>
+          </w:r>
+        </w:p>
+        <w:p>
+          <w:pPr>
+            <w:pBdr/>
+            <w:spacing/>
+            <w:ind/>
+            <w:rPr>
+              <w:rFonts w:eastAsiaTheme="majorEastAsia" w:cstheme="majorBidi"/>
+              <w:caps/>
+              <w:spacing w:val="10"/>
+              <w:sz w:val="32"/>
+              <w:szCs w:val="32"/>
+              <w:highlight w:val="none"/>
+            </w:rPr>
+          </w:pPr>
+          <w:r>
+            <w:rPr>
+              <w:rFonts w:eastAsiaTheme="majorEastAsia" w:cstheme="majorBidi"/>
+              <w:caps/>
+              <w:spacing w:val="10"/>
+              <w:sz w:val="32"/>
+              <w:szCs w:val="52"/>
+              <w:highlight w:val="none"/>
+            </w:rPr>
+          </w:r>
+          <w:r>
+            <w:rPr>
+              <w:rFonts w:eastAsiaTheme="majorEastAsia" w:cstheme="majorBidi"/>
+              <w:caps/>
+              <w:spacing w:val="10"/>
+              <w:sz w:val="32"/>
+              <w:szCs w:val="52"/>
+              <w:highlight w:val="none"/>
+            </w:rPr>
+          </w:r>
+        </w:p>
+        <w:p>
+          <w:pPr>
+            <w:pBdr/>
+            <w:spacing/>
+            <w:ind/>
+            <w:rPr>
+              <w:rFonts w:eastAsiaTheme="majorEastAsia" w:cstheme="majorBidi"/>
+              <w:caps/>
+              <w:spacing w:val="10"/>
+              <w:sz w:val="32"/>
+              <w:szCs w:val="32"/>
+              <w:highlight w:val="none"/>
+            </w:rPr>
+          </w:pPr>
+          <w:r>
+            <w:rPr>
+              <w:rFonts w:eastAsiaTheme="majorEastAsia" w:cstheme="majorBidi"/>
+              <w:caps/>
+              <w:spacing w:val="10"/>
+              <w:sz w:val="32"/>
+              <w:szCs w:val="52"/>
+              <w:highlight w:val="none"/>
+            </w:rPr>
+          </w:r>
+          <w:r>
+            <w:rPr>
+              <w:rFonts w:eastAsiaTheme="majorEastAsia" w:cstheme="majorBidi"/>
+              <w:caps/>
+              <w:spacing w:val="10"/>
+              <w:sz w:val="32"/>
+              <w:szCs w:val="52"/>
+              <w:highlight w:val="none"/>
+            </w:rPr>
+          </w:r>
+        </w:p>
+        <w:p>
+          <w:pPr>
+            <w:pBdr/>
+            <w:spacing/>
+            <w:ind/>
+            <w:rPr>
+              <w:rFonts w:eastAsiaTheme="majorEastAsia" w:cstheme="majorBidi"/>
+              <w:caps/>
+              <w:spacing w:val="10"/>
+              <w:sz w:val="32"/>
+              <w:szCs w:val="32"/>
+              <w:highlight w:val="none"/>
+            </w:rPr>
+          </w:pPr>
+          <w:r>
+            <w:rPr>
+              <w:rFonts w:eastAsiaTheme="majorEastAsia" w:cstheme="majorBidi"/>
+              <w:caps/>
+              <w:spacing w:val="10"/>
+              <w:sz w:val="32"/>
+              <w:szCs w:val="52"/>
+            </w:rPr>
+            <w:t xml:space="preserve">для компании</w:t>
+          </w:r>
+          <w:r>
+            <w:rPr>
+              <w:rFonts w:eastAsiaTheme="majorEastAsia" w:cstheme="majorBidi"/>
+              <w:caps/>
+              <w:spacing w:val="10"/>
+              <w:sz w:val="32"/>
+              <w:szCs w:val="52"/>
+            </w:rPr>
+            <w:t xml:space="preserve"> </w:t>
+          </w:r>
+          <w:r>
+            <w:rPr>
+              <w:rFonts w:eastAsiaTheme="majorEastAsia" w:cstheme="majorBidi"/>
+              <w:caps/>
+              <w:spacing w:val="10"/>
+              <w:sz w:val="32"/>
+              <w:szCs w:val="52"/>
+            </w:rPr>
+          </w:r>
+          <w:r>
+            <w:rPr>
+              <w:rFonts w:eastAsiaTheme="majorEastAsia" w:cstheme="majorBidi"/>
+              <w:caps/>
+              <w:spacing w:val="10"/>
+              <w:sz w:val="32"/>
+              <w:szCs w:val="52"/>
+            </w:rPr>
+          </w:r>
+        </w:p>
+        <w:p>
+          <w:pPr>
+            <w:pBdr/>
+            <w:spacing/>
+            <w:ind/>
+            <w:rPr>
+              <w:rFonts w:eastAsiaTheme="majorEastAsia" w:cstheme="majorBidi"/>
+              <w:b/>
+              <w:bCs/>
+              <w:caps/>
+              <w:spacing w:val="10"/>
+              <w:sz w:val="32"/>
+              <w:szCs w:val="52"/>
+            </w:rPr>
+          </w:pPr>
+          <w:r>
+            <w:rPr>
+              <w:rFonts w:eastAsiaTheme="majorEastAsia" w:cstheme="majorBidi"/>
+              <w:b/>
+              <w:bCs/>
+              <w:caps/>
+              <w:spacing w:val="10"/>
+              <w:sz w:val="32"/>
+              <w:szCs w:val="52"/>
+            </w:rPr>
+            <w:t xml:space="preserve">${counterparty}</w:t>
+          </w:r>
+          <w:r>
+            <w:rPr>
+              <w:rFonts w:eastAsiaTheme="majorEastAsia" w:cstheme="majorBidi"/>
+              <w:b/>
+              <w:bCs/>
+              <w:caps/>
+              <w:spacing w:val="10"/>
+              <w:sz w:val="32"/>
+              <w:szCs w:val="52"/>
+            </w:rPr>
+          </w:r>
+        </w:p>
+        <w:p>
+          <w:pPr>
+            <w:pBdr/>
+            <w:spacing/>
+            <w:ind/>
+            <w:jc w:val="left"/>
+            <w:rPr>
+              <w:rFonts w:eastAsiaTheme="majorEastAsia" w:cstheme="majorBidi"/>
+              <w:caps/>
+              <w:spacing w:val="10"/>
+              <w:sz w:val="32"/>
+              <w:szCs w:val="52"/>
+            </w:rPr>
+          </w:pPr>
+          <w:r>
+            <w:rPr>
+              <w:rFonts w:eastAsiaTheme="majorEastAsia" w:cstheme="majorBidi"/>
+              <w:caps/>
+              <w:spacing w:val="10"/>
+              <w:sz w:val="32"/>
+              <w:szCs w:val="52"/>
+            </w:rPr>
+            <w:t xml:space="preserve">на сотрудничество с</w:t>
+          </w:r>
+          <w:r>
+            <w:rPr>
+              <w:rFonts w:eastAsiaTheme="majorEastAsia" w:cstheme="majorBidi"/>
+              <w:caps/>
+              <w:spacing w:val="10"/>
+              <w:sz w:val="32"/>
+              <w:szCs w:val="52"/>
+            </w:rPr>
+            <w:t xml:space="preserve"> к</w:t>
+          </w:r>
+          <w:r>
+            <w:rPr>
+              <w:rFonts w:eastAsiaTheme="majorEastAsia" w:cstheme="majorBidi"/>
+              <w:caps/>
+              <w:spacing w:val="10"/>
+              <w:sz w:val="32"/>
+              <w:szCs w:val="52"/>
+            </w:rPr>
+            <w:t xml:space="preserve">омпанией</w:t>
+          </w:r>
+          <w:r>
+            <w:rPr>
+              <w:rFonts w:eastAsiaTheme="majorEastAsia" w:cstheme="majorBidi"/>
+              <w:caps/>
+              <w:spacing w:val="10"/>
+              <w:sz w:val="32"/>
+              <w:szCs w:val="52"/>
+            </w:rPr>
+            <w:t xml:space="preserve"> </w:t>
+          </w:r>
+          <w:r>
+            <w:rPr>
+              <w:rFonts w:eastAsiaTheme="majorEastAsia" w:cstheme="majorBidi"/>
+              <w:caps/>
+              <w:spacing w:val="10"/>
+              <w:sz w:val="32"/>
+              <w:szCs w:val="52"/>
+            </w:rPr>
+          </w:r>
+          <w:r>
+            <w:rPr>
+              <w:rFonts w:eastAsiaTheme="majorEastAsia" w:cstheme="majorBidi"/>
+              <w:caps/>
+              <w:spacing w:val="10"/>
+              <w:sz w:val="32"/>
+              <w:szCs w:val="52"/>
+            </w:rPr>
+          </w:r>
+        </w:p>
+        <w:p>
+          <w:pPr>
+            <w:pBdr/>
+            <w:spacing/>
+            <w:ind/>
+            <w:jc w:val="left"/>
+            <w:rPr>
+              <w:rFonts w:eastAsia="Yu Gothic UI"/>
+              <w:b/>
+              <w:bCs/>
+              <w:caps/>
+              <w:sz w:val="32"/>
+              <w:szCs w:val="32"/>
+            </w:rPr>
+          </w:pPr>
+          <w:r>
+            <w:rPr>
+              <w:b/>
+              <w:bCs/>
+              <w:sz w:val="32"/>
+              <w:szCs w:val="32"/>
+            </w:rPr>
+            <w:t xml:space="preserve">${legalentity}</w:t>
+          </w:r>
+          <w:r>
+            <w:rPr>
+              <w:rFonts w:eastAsia="Yu Gothic UI"/>
+              <w:b/>
+              <w:bCs/>
+              <w:caps/>
+              <w:sz w:val="32"/>
+              <w:szCs w:val="32"/>
+            </w:rPr>
+          </w:r>
+        </w:p>
+        <w:p>
+          <w:pPr>
+            <w:pBdr/>
+            <w:spacing/>
+            <w:ind/>
+            <w:jc w:val="left"/>
+            <w:rPr>
+              <w:rFonts w:eastAsia="Yu Gothic UI"/>
+              <w:b/>
+              <w:bCs/>
+              <w:caps/>
+              <w:sz w:val="44"/>
+              <w:szCs w:val="96"/>
+            </w:rPr>
+          </w:pPr>
+          <w:r>
+            <w:rPr>
+              <w:sz w:val="24"/>
+              <w:szCs w:val="44"/>
+            </w:rPr>
+            <w:t xml:space="preserve">Дата документа: ${date}</w:t>
+          </w:r>
+          <w:r>
+            <w:rPr>
+              <w:rFonts w:eastAsia="Yu Gothic UI"/>
+              <w:b/>
+              <w:bCs/>
+              <w:caps/>
+              <w:sz w:val="44"/>
+              <w:szCs w:val="96"/>
+            </w:rPr>
+          </w:r>
+        </w:p>
+        <w:p>
+          <w:pPr>
+            <w:pBdr/>
+            <w:spacing/>
+            <w:ind/>
+            <w:rPr>
+              <w:rFonts w:eastAsia="Yu Gothic UI" w:asciiTheme="majorHAnsi" w:hAnsiTheme="majorHAnsi" w:cstheme="majorHAnsi"/>
+            </w:rPr>
+          </w:pPr>
+          <w:r>
+            <mc:AlternateContent>
+              <mc:Choice Requires="wpg">
+                <w:drawing>
+                  <wp:anchor xmlns:wp="http://schemas.openxmlformats.org/drawingml/2006/wordprocessingDrawing" xmlns:wp14="http://schemas.microsoft.com/office/word/2010/wordprocessingDrawing" distT="0" distB="0" distL="114300" distR="114300" simplePos="0" relativeHeight="251687936" behindDoc="0" locked="0" layoutInCell="1" allowOverlap="1">
+                    <wp:simplePos x="0" y="0"/>
+                    <wp:positionH relativeFrom="column">
+                      <wp:posOffset>580390</wp:posOffset>
+                    </wp:positionH>
+                    <wp:positionV relativeFrom="paragraph">
+                      <wp:posOffset>858520</wp:posOffset>
+                    </wp:positionV>
+                    <wp:extent cx="1029335" cy="1029335"/>
+                    <wp:effectExtent l="0" t="0" r="0" b="0"/>
+                    <wp:wrapNone/>
+                    <wp:docPr id="5" name="Рисунок 19"/>
+                    <wp:cNvGraphicFramePr>
+                      <a:graphicFrameLocks xmlns:a="http://schemas.openxmlformats.org/drawingml/2006/main" noChangeAspect="1"/>
+                    </wp:cNvGraphicFramePr>
+                    <a:graphic xmlns:a="http://schemas.openxmlformats.org/drawingml/2006/main">
+                      <a:graphicData uri="http://schemas.openxmlformats.org/drawingml/2006/picture">
+                        <pic:pic xmlns:pic="http://schemas.openxmlformats.org/drawingml/2006/picture">
+                          <pic:nvPicPr>
+                            <pic:cNvPr id="1889085042" name="Рисунок 19">
+                              <a:hlinkClick r:id="rId11"/>
+                            </pic:cNvPr>
+                            <pic:cNvPicPr>
+                              <a:picLocks noChangeAspect="1"/>
+                            </pic:cNvPicPr>
+                            <pic:nvPr/>
+                          </pic:nvPicPr>
+                          <pic:blipFill>
+                            <a:blip r:embed="rId12">
+                              <a:extLst>
+                                <a:ext uri="{96DAC541-7B7A-43D3-8B79-37D633B846F1}">
+                                  <asvg:svgBlip xmlns:asvg="http://schemas.microsoft.com/office/drawing/2016/SVG/main" r:embed="rId13"/>
+                                </a:ext>
+                              </a:extLst>
+                            </a:blip>
+                            <a:stretch/>
+                          </pic:blipFill>
+                          <pic:spPr bwMode="auto">
+                            <a:xfrm>
+                              <a:off x="0" y="0"/>
+                              <a:ext cx="1029334" cy="1029334"/>
+                            </a:xfrm>
+                            <a:prstGeom prst="rect">
+                              <a:avLst/>
+                            </a:prstGeom>
+                          </pic:spPr>
+                        </pic:pic>
+                      </a:graphicData>
+                    </a:graphic>
+                  </wp:anchor>
+                </w:drawing>
+              </mc:Choice>
+              <mc:Fallback>
+                <w:pict>
+                  <v:shapetype id="_x0000_t75" coordsize="21600,21600" o:spt="75" o:preferrelative="t" path="m@4@5l@4@11@9@11@9@5xe" filled="f" stroked="f">
+                    <v:stroke joinstyle="miter"/>
+                    <v:formulas>
+                      <v:f eqn="if lineDrawn pixelLineWidth 0"/>
+                      <v:f eqn="sum @0 1 0"/>
+                      <v:f eqn="sum 0 0 @1"/>
+                      <v:f eqn="prod @2 1 2"/>
+                      <v:f eqn="prod @3 21600 pixelWidth"/>
+                      <v:f eqn="prod @3 21600 pixelHeight"/>
+                      <v:f eqn="sum @0 0 1"/>
+                      <v:f eqn="prod @6 1 2"/>
+                      <v:f eqn="prod @7 21600 pixelWidth"/>
+                      <v:f eqn="sum @8 21600 0"/>
+                      <v:f eqn="prod @7 21600 pixelHeight"/>
+                      <v:f eqn="sum @10 21600 0"/>
+                    </v:formulas>
+                    <v:path o:extrusionok="f" gradientshapeok="t" o:connecttype="rect"/>
+                    <o:lock v:ext="edit" aspectratio="t"/>
+                  </v:shapetype>
+                  <v:shape id="_x0000_i4" o:spid="_x0000_s4" type="#_x0000_t75" style="position:absolute;z-index:251687936;o:allowoverlap:true;o:allowincell:true;mso-position-horizontal-relative:text;margin-left:45.70pt;mso-position-horizontal:absolute;mso-position-vertical-relative:text;margin-top:67.60pt;mso-position-vertical:absolute;width:81.05pt;height:81.05pt;mso-wrap-distance-left:9.00pt;mso-wrap-distance-top:0.00pt;mso-wrap-distance-right:9.00pt;mso-wrap-distance-bottom:0.00pt;z-index:1;" stroked="false">
+                    <v:imagedata r:id="rId12" o:title=""/>
+                    <o:lock v:ext="edit" rotation="t"/>
+                  </v:shape>
+                </w:pict>
+              </mc:Fallback>
+            </mc:AlternateContent>
+          </w:r>
+          <w:r>
+            <w:rPr>
+              <w:rFonts w:eastAsia="Yu Gothic UI" w:asciiTheme="majorHAnsi" w:hAnsiTheme="majorHAnsi" w:cstheme="majorHAnsi"/>
+            </w:rPr>
+          </w:r>
+          <w:r>
+            <w:rPr>
+              <w:rFonts w:eastAsia="Yu Gothic UI" w:asciiTheme="majorHAnsi" w:hAnsiTheme="majorHAnsi" w:cstheme="majorHAnsi"/>
+            </w:rPr>
+          </w:r>
+        </w:p>
+        <w:p>
+          <w:pPr>
+            <w:pBdr/>
+            <w:spacing w:after="0"/>
+            <w:ind/>
+            <w:rPr>
+              <w:rFonts w:eastAsia="Yu Gothic UI" w:asciiTheme="majorHAnsi" w:hAnsiTheme="majorHAnsi" w:cstheme="majorHAnsi"/>
+            </w:rPr>
+          </w:pPr>
+          <w:r>
+            <w:rPr>
+              <w:rFonts w:eastAsia="Yu Gothic UI" w:asciiTheme="majorHAnsi" w:hAnsiTheme="majorHAnsi" w:cstheme="majorHAnsi"/>
+            </w:rPr>
+          </w:r>
+          <w:r>
+            <w:rPr>
+              <w:rFonts w:eastAsia="Yu Gothic UI" w:asciiTheme="majorHAnsi" w:hAnsiTheme="majorHAnsi" w:cstheme="majorHAnsi"/>
+            </w:rPr>
+          </w:r>
+          <w:r>
+            <w:rPr>
+              <w:rFonts w:eastAsia="Yu Gothic UI" w:asciiTheme="majorHAnsi" w:hAnsiTheme="majorHAnsi" w:cstheme="majorHAnsi"/>
+            </w:rPr>
+          </w:r>
+        </w:p>
+      </w:sdtContent>
+    </w:sdt>
     <w:p>
       <w:pPr>
         <w:pBdr/>
@@ -323,434 +913,6 @@
         <w:pBdr/>
         <w:spacing/>
         <w:ind/>
-        <w:rPr>
-          <w:rFonts w:eastAsiaTheme="majorEastAsia" w:cstheme="majorBidi"/>
-          <w:caps/>
-          <w:spacing w:val="10"/>
-          <w:sz w:val="32"/>
-          <w:szCs w:val="32"/>
-        </w:rPr>
-      </w:pPr>
-      <w:r>
-        <w:rPr>
-          <w:rFonts w:eastAsiaTheme="majorEastAsia" w:cstheme="majorBidi"/>
-          <w:caps/>
-          <w:spacing w:val="10"/>
-          <w:sz w:val="32"/>
-          <w:szCs w:val="52"/>
-          <w:highlight w:val="none"/>
-        </w:rPr>
-      </w:r>
-      <w:r>
-        <w:rPr>
-          <w:rFonts w:eastAsiaTheme="majorEastAsia" w:cstheme="majorBidi"/>
-          <w:caps/>
-          <w:spacing w:val="10"/>
-          <w:sz w:val="32"/>
-          <w:szCs w:val="32"/>
-        </w:rPr>
-      </w:r>
-      <w:r>
-        <w:rPr>
-          <w:rFonts w:eastAsiaTheme="majorEastAsia" w:cstheme="majorBidi"/>
-          <w:caps/>
-          <w:spacing w:val="10"/>
-          <w:sz w:val="32"/>
-          <w:szCs w:val="32"/>
-        </w:rPr>
-      </w:r>
-    </w:p>
-    <w:p>
-      <w:pPr>
-        <w:pBdr/>
-        <w:spacing/>
-        <w:ind/>
-        <w:rPr>
-          <w:rFonts w:eastAsiaTheme="majorEastAsia" w:cstheme="majorBidi"/>
-          <w:caps/>
-          <w:spacing w:val="10"/>
-          <w:sz w:val="32"/>
-          <w:szCs w:val="32"/>
-          <w:highlight w:val="none"/>
-        </w:rPr>
-      </w:pPr>
-      <w:r>
-        <w:rPr>
-          <w:rFonts w:eastAsiaTheme="majorEastAsia" w:cstheme="majorBidi"/>
-          <w:caps/>
-          <w:spacing w:val="10"/>
-          <w:sz w:val="32"/>
-          <w:szCs w:val="52"/>
-          <w:highlight w:val="none"/>
-        </w:rPr>
-      </w:r>
-      <w:r>
-        <w:rPr>
-          <w:rFonts w:eastAsiaTheme="majorEastAsia" w:cstheme="majorBidi"/>
-          <w:caps/>
-          <w:spacing w:val="10"/>
-          <w:sz w:val="32"/>
-          <w:szCs w:val="32"/>
-          <w:highlight w:val="none"/>
-        </w:rPr>
-      </w:r>
-      <w:r>
-        <w:rPr>
-          <w:rFonts w:eastAsiaTheme="majorEastAsia" w:cstheme="majorBidi"/>
-          <w:caps/>
-          <w:spacing w:val="10"/>
-          <w:sz w:val="32"/>
-          <w:szCs w:val="32"/>
-          <w:highlight w:val="none"/>
-        </w:rPr>
-      </w:r>
-    </w:p>
-    <w:p>
-      <w:pPr>
-        <w:pBdr/>
-        <w:spacing/>
-        <w:ind/>
-        <w:rPr>
-          <w:rFonts w:eastAsiaTheme="majorEastAsia" w:cstheme="majorBidi"/>
-          <w:caps/>
-          <w:spacing w:val="10"/>
-          <w:sz w:val="32"/>
-          <w:szCs w:val="32"/>
-          <w:highlight w:val="none"/>
-        </w:rPr>
-      </w:pPr>
-      <w:r>
-        <w:rPr>
-          <w:rFonts w:eastAsiaTheme="majorEastAsia" w:cstheme="majorBidi"/>
-          <w:caps/>
-          <w:spacing w:val="10"/>
-          <w:sz w:val="32"/>
-          <w:szCs w:val="52"/>
-          <w:highlight w:val="none"/>
-        </w:rPr>
-      </w:r>
-      <w:r>
-        <w:rPr>
-          <w:rFonts w:eastAsiaTheme="majorEastAsia" w:cstheme="majorBidi"/>
-          <w:caps/>
-          <w:spacing w:val="10"/>
-          <w:sz w:val="32"/>
-          <w:szCs w:val="32"/>
-          <w:highlight w:val="none"/>
-        </w:rPr>
-      </w:r>
-      <w:r>
-        <w:rPr>
-          <w:rFonts w:eastAsiaTheme="majorEastAsia" w:cstheme="majorBidi"/>
-          <w:caps/>
-          <w:spacing w:val="10"/>
-          <w:sz w:val="32"/>
-          <w:szCs w:val="32"/>
-          <w:highlight w:val="none"/>
-        </w:rPr>
-      </w:r>
-    </w:p>
-    <w:p>
-      <w:pPr>
-        <w:pBdr/>
-        <w:spacing/>
-        <w:ind/>
-        <w:rPr>
-          <w:rFonts w:eastAsiaTheme="majorEastAsia" w:cstheme="majorBidi"/>
-          <w:caps/>
-          <w:spacing w:val="10"/>
-          <w:sz w:val="32"/>
-          <w:szCs w:val="32"/>
-          <w:highlight w:val="none"/>
-        </w:rPr>
-      </w:pPr>
-      <w:r>
-        <w:rPr>
-          <w:rFonts w:eastAsiaTheme="majorEastAsia" w:cstheme="majorBidi"/>
-          <w:caps/>
-          <w:spacing w:val="10"/>
-          <w:sz w:val="32"/>
-          <w:szCs w:val="52"/>
-          <w:highlight w:val="none"/>
-        </w:rPr>
-      </w:r>
-      <w:r>
-        <w:rPr>
-          <w:rFonts w:eastAsiaTheme="majorEastAsia" w:cstheme="majorBidi"/>
-          <w:caps/>
-          <w:spacing w:val="10"/>
-          <w:sz w:val="32"/>
-          <w:szCs w:val="32"/>
-          <w:highlight w:val="none"/>
-        </w:rPr>
-      </w:r>
-      <w:r>
-        <w:rPr>
-          <w:rFonts w:eastAsiaTheme="majorEastAsia" w:cstheme="majorBidi"/>
-          <w:caps/>
-          <w:spacing w:val="10"/>
-          <w:sz w:val="32"/>
-          <w:szCs w:val="32"/>
-          <w:highlight w:val="none"/>
-        </w:rPr>
-      </w:r>
-    </w:p>
-    <w:p>
-      <w:pPr>
-        <w:pBdr/>
-        <w:spacing/>
-        <w:ind/>
-        <w:rPr>
-          <w:rFonts w:eastAsiaTheme="majorEastAsia" w:cstheme="majorBidi"/>
-          <w:caps/>
-          <w:spacing w:val="10"/>
-          <w:sz w:val="32"/>
-          <w:szCs w:val="32"/>
-          <w:highlight w:val="none"/>
-        </w:rPr>
-      </w:pPr>
-      <w:r>
-        <w:rPr>
-          <w:rFonts w:eastAsiaTheme="majorEastAsia" w:cstheme="majorBidi"/>
-          <w:caps/>
-          <w:spacing w:val="10"/>
-          <w:sz w:val="32"/>
-          <w:szCs w:val="52"/>
-        </w:rPr>
-        <w:t xml:space="preserve">для компании</w:t>
-      </w:r>
-      <w:r>
-        <w:rPr>
-          <w:rFonts w:eastAsiaTheme="majorEastAsia" w:cstheme="majorBidi"/>
-          <w:caps/>
-          <w:spacing w:val="10"/>
-          <w:sz w:val="32"/>
-          <w:szCs w:val="52"/>
-        </w:rPr>
-        <w:t xml:space="preserve"> </w:t>
-      </w:r>
-      <w:r>
-        <w:rPr>
-          <w:rFonts w:eastAsiaTheme="majorEastAsia" w:cstheme="majorBidi"/>
-          <w:caps/>
-          <w:spacing w:val="10"/>
-          <w:sz w:val="32"/>
-          <w:szCs w:val="32"/>
-          <w:highlight w:val="none"/>
-        </w:rPr>
-      </w:r>
-      <w:r>
-        <w:rPr>
-          <w:rFonts w:eastAsiaTheme="majorEastAsia" w:cstheme="majorBidi"/>
-          <w:caps/>
-          <w:spacing w:val="10"/>
-          <w:sz w:val="32"/>
-          <w:szCs w:val="32"/>
-          <w:highlight w:val="none"/>
-        </w:rPr>
-      </w:r>
-    </w:p>
-    <w:p>
-      <w:pPr>
-        <w:pBdr/>
-        <w:spacing/>
-        <w:ind/>
-        <w:jc w:val="left"/>
-        <w:rPr>
-          <w:rFonts w:eastAsiaTheme="majorEastAsia" w:cstheme="majorBidi"/>
-          <w:b/>
-          <w:bCs/>
-          <w:caps/>
-          <w:spacing w:val="10"/>
-          <w:sz w:val="32"/>
-          <w:szCs w:val="52"/>
-        </w:rPr>
-      </w:pPr>
-      <w:r>
-        <w:rPr>
-          <w:rFonts w:eastAsiaTheme="majorEastAsia" w:cstheme="majorBidi"/>
-          <w:b/>
-          <w:bCs/>
-          <w:caps/>
-          <w:spacing w:val="10"/>
-          <w:sz w:val="32"/>
-          <w:szCs w:val="52"/>
-        </w:rPr>
-      </w:r>
-      <w:r>
-        <w:rPr>
-          <w:rFonts w:eastAsiaTheme="majorEastAsia" w:cstheme="majorBidi"/>
-          <w:b/>
-          <w:bCs/>
-          <w:caps/>
-          <w:spacing w:val="10"/>
-          <w:sz w:val="32"/>
-          <w:szCs w:val="52"/>
-        </w:rPr>
-        <w:t xml:space="preserve">${counterparty!""}</w:t>
-      </w:r>
-      <w:r>
-        <w:rPr>
-          <w:rFonts w:eastAsiaTheme="majorEastAsia" w:cstheme="majorBidi"/>
-          <w:b/>
-          <w:bCs/>
-          <w:caps/>
-          <w:spacing w:val="10"/>
-          <w:sz w:val="32"/>
-          <w:szCs w:val="52"/>
-        </w:rPr>
-      </w:r>
-      <w:r>
-        <w:rPr>
-          <w:rFonts w:eastAsiaTheme="majorEastAsia" w:cstheme="majorBidi"/>
-          <w:b/>
-          <w:bCs/>
-          <w:caps/>
-          <w:spacing w:val="10"/>
-          <w:sz w:val="32"/>
-          <w:szCs w:val="52"/>
-        </w:rPr>
-      </w:r>
-    </w:p>
-    <w:p>
-      <w:pPr>
-        <w:pBdr/>
-        <w:spacing/>
-        <w:ind/>
-        <w:jc w:val="left"/>
-        <w:rPr>
-          <w:rFonts w:eastAsiaTheme="majorEastAsia" w:cstheme="majorBidi"/>
-          <w:caps/>
-          <w:spacing w:val="10"/>
-          <w:sz w:val="32"/>
-          <w:szCs w:val="52"/>
-        </w:rPr>
-      </w:pPr>
-      <w:r>
-        <w:rPr>
-          <w:rFonts w:eastAsiaTheme="majorEastAsia" w:cstheme="majorBidi"/>
-          <w:caps/>
-          <w:spacing w:val="10"/>
-          <w:sz w:val="32"/>
-          <w:szCs w:val="52"/>
-        </w:rPr>
-        <w:t xml:space="preserve">на сотрудничество с</w:t>
-      </w:r>
-      <w:r>
-        <w:rPr>
-          <w:rFonts w:eastAsiaTheme="majorEastAsia" w:cstheme="majorBidi"/>
-          <w:caps/>
-          <w:spacing w:val="10"/>
-          <w:sz w:val="32"/>
-          <w:szCs w:val="52"/>
-        </w:rPr>
-        <w:t xml:space="preserve"> к</w:t>
-      </w:r>
-      <w:r>
-        <w:rPr>
-          <w:rFonts w:eastAsiaTheme="majorEastAsia" w:cstheme="majorBidi"/>
-          <w:caps/>
-          <w:spacing w:val="10"/>
-          <w:sz w:val="32"/>
-          <w:szCs w:val="52"/>
-        </w:rPr>
-        <w:t xml:space="preserve">омпанией</w:t>
-      </w:r>
-      <w:r>
-        <w:rPr>
-          <w:rFonts w:eastAsiaTheme="majorEastAsia" w:cstheme="majorBidi"/>
-          <w:caps/>
-          <w:spacing w:val="10"/>
-          <w:sz w:val="32"/>
-          <w:szCs w:val="52"/>
-        </w:rPr>
-        <w:t xml:space="preserve"> </w:t>
-      </w:r>
-      <w:r>
-        <w:rPr>
-          <w:rFonts w:eastAsiaTheme="majorEastAsia" w:cstheme="majorBidi"/>
-          <w:caps/>
-          <w:spacing w:val="10"/>
-          <w:sz w:val="32"/>
-          <w:szCs w:val="52"/>
-        </w:rPr>
-      </w:r>
-      <w:r>
-        <w:rPr>
-          <w:rFonts w:eastAsiaTheme="majorEastAsia" w:cstheme="majorBidi"/>
-          <w:caps/>
-          <w:spacing w:val="10"/>
-          <w:sz w:val="32"/>
-          <w:szCs w:val="52"/>
-        </w:rPr>
-      </w:r>
-    </w:p>
-    <w:p>
-      <w:pPr>
-        <w:pBdr/>
-        <w:spacing/>
-        <w:ind/>
-        <w:rPr>
-          <w:rFonts w:eastAsiaTheme="majorEastAsia" w:cstheme="majorBidi"/>
-          <w:b/>
-          <w:bCs/>
-          <w:caps/>
-          <w:spacing w:val="10"/>
-          <w:sz w:val="32"/>
-          <w:szCs w:val="52"/>
-        </w:rPr>
-      </w:pPr>
-      <w:r>
-        <w:rPr>
-          <w:rFonts w:eastAsiaTheme="majorEastAsia" w:cstheme="majorBidi"/>
-          <w:b/>
-          <w:bCs/>
-          <w:caps/>
-          <w:spacing w:val="10"/>
-          <w:sz w:val="32"/>
-          <w:szCs w:val="52"/>
-        </w:rPr>
-      </w:r>
-      <w:r>
-        <w:rPr>
-          <w:rFonts w:eastAsiaTheme="majorEastAsia" w:cstheme="majorBidi"/>
-          <w:b/>
-          <w:bCs/>
-          <w:caps/>
-          <w:spacing w:val="10"/>
-          <w:sz w:val="32"/>
-          <w:szCs w:val="52"/>
-        </w:rPr>
-        <w:t xml:space="preserve">${legalentity!""}</w:t>
-      </w:r>
-      <w:r>
-        <w:rPr>
-          <w:rFonts w:eastAsiaTheme="majorEastAsia" w:cstheme="majorBidi"/>
-          <w:b/>
-          <w:bCs/>
-          <w:caps/>
-          <w:spacing w:val="10"/>
-          <w:sz w:val="32"/>
-          <w:szCs w:val="52"/>
-        </w:rPr>
-      </w:r>
-      <w:r>
-        <w:rPr>
-          <w:rFonts w:eastAsiaTheme="majorEastAsia" w:cstheme="majorBidi"/>
-          <w:b/>
-          <w:bCs/>
-          <w:caps/>
-          <w:spacing w:val="10"/>
-          <w:sz w:val="32"/>
-          <w:szCs w:val="52"/>
-        </w:rPr>
-      </w:r>
-    </w:p>
-    <w:p>
-      <w:pPr>
-        <w:pBdr/>
-        <w:spacing/>
-        <w:ind/>
         <w:jc w:val="left"/>
         <w:rPr>
           <w:rFonts w:eastAsia="Yu Gothic UI"/>
@@ -765,24 +927,6 @@
         <w:rPr>
           <w:sz w:val="20"/>
           <w:szCs w:val="36"/>
-        </w:rPr>
-        <w:t xml:space="preserve">Дата документа: </w:t>
-      </w:r>
-      <w:r>
-        <w:rPr>
-          <w:sz w:val="20"/>
-          <w:szCs w:val="36"/>
-        </w:rPr>
-        <w:t xml:space="preserve">${date!""}</w:t>
-      </w:r>
-      <w:r>
-        <w:rPr>
-          <w:rFonts w:eastAsia="Yu Gothic UI"/>
-          <w:b/>
-          <w:bCs/>
-          <w:caps/>
-          <w:sz w:val="36"/>
-          <w:szCs w:val="56"/>
         </w:rPr>
       </w:r>
       <w:r>
@@ -805,91 +949,7 @@
           <w:rFonts w:eastAsia="Yu Gothic UI" w:asciiTheme="majorHAnsi" w:hAnsiTheme="majorHAnsi" w:cstheme="majorHAnsi"/>
         </w:rPr>
       </w:pPr>
-      <w:r>
-        <mc:AlternateContent>
-          <mc:Choice Requires="wpg">
-            <w:drawing>
-              <wp:anchor xmlns:wp="http://schemas.openxmlformats.org/drawingml/2006/wordprocessingDrawing" xmlns:wp14="http://schemas.microsoft.com/office/word/2010/wordprocessingDrawing" distT="0" distB="0" distL="114300" distR="114300" simplePos="0" relativeHeight="251687936" behindDoc="0" locked="0" layoutInCell="1" allowOverlap="1">
-                <wp:simplePos x="0" y="0"/>
-                <wp:positionH relativeFrom="column">
-                  <wp:posOffset>580390</wp:posOffset>
-                </wp:positionH>
-                <wp:positionV relativeFrom="paragraph">
-                  <wp:posOffset>858520</wp:posOffset>
-                </wp:positionV>
-                <wp:extent cx="1029335" cy="1029335"/>
-                <wp:effectExtent l="0" t="0" r="0" b="0"/>
-                <wp:wrapNone/>
-                <wp:docPr id="5" name="Рисунок 19"/>
-                <wp:cNvGraphicFramePr>
-                  <a:graphicFrameLocks xmlns:a="http://schemas.openxmlformats.org/drawingml/2006/main" noChangeAspect="1"/>
-                </wp:cNvGraphicFramePr>
-                <a:graphic xmlns:a="http://schemas.openxmlformats.org/drawingml/2006/main">
-                  <a:graphicData uri="http://schemas.openxmlformats.org/drawingml/2006/picture">
-                    <pic:pic xmlns:pic="http://schemas.openxmlformats.org/drawingml/2006/picture">
-                      <pic:nvPicPr>
-                        <pic:cNvPr id="20" name="Рисунок 19">
-                          <a:hlinkClick r:id="rId11"/>
-                        </pic:cNvPr>
-                        <pic:cNvPicPr>
-                          <a:picLocks noChangeAspect="1"/>
-                        </pic:cNvPicPr>
-                        <pic:nvPr/>
-                      </pic:nvPicPr>
-                      <pic:blipFill>
-                        <a:blip r:embed="rId12">
-                          <a:extLst>
-                            <a:ext uri="{96DAC541-7B7A-43D3-8B79-37D633B846F1}">
-                              <asvg:svgBlip xmlns:asvg="http://schemas.microsoft.com/office/drawing/2016/SVG/main" r:embed="rId13"/>
-                            </a:ext>
-                          </a:extLst>
-                        </a:blip>
-                        <a:stretch/>
-                      </pic:blipFill>
-                      <pic:spPr bwMode="auto">
-                        <a:xfrm>
-                          <a:off x="0" y="0"/>
-                          <a:ext cx="1029335" cy="1029335"/>
-                        </a:xfrm>
-                        <a:prstGeom prst="rect">
-                          <a:avLst/>
-                        </a:prstGeom>
-                      </pic:spPr>
-                    </pic:pic>
-                  </a:graphicData>
-                </a:graphic>
-              </wp:anchor>
-            </w:drawing>
-          </mc:Choice>
-          <mc:Fallback>
-            <w:pict>
-              <v:shapetype id="_x0000_t75" coordsize="21600,21600" o:spt="75" o:preferrelative="t" path="m@4@5l@4@11@9@11@9@5xe" filled="f" stroked="f">
-                <v:stroke joinstyle="miter"/>
-                <v:formulas>
-                  <v:f eqn="if lineDrawn pixelLineWidth 0"/>
-                  <v:f eqn="sum @0 1 0"/>
-                  <v:f eqn="sum 0 0 @1"/>
-                  <v:f eqn="prod @2 1 2"/>
-                  <v:f eqn="prod @3 21600 pixelWidth"/>
-                  <v:f eqn="prod @3 21600 pixelHeight"/>
-                  <v:f eqn="sum @0 0 1"/>
-                  <v:f eqn="prod @6 1 2"/>
-                  <v:f eqn="prod @7 21600 pixelWidth"/>
-                  <v:f eqn="sum @8 21600 0"/>
-                  <v:f eqn="prod @7 21600 pixelHeight"/>
-                  <v:f eqn="sum @10 21600 0"/>
-                </v:formulas>
-                <v:path o:extrusionok="f" gradientshapeok="t" o:connecttype="rect"/>
-                <o:lock v:ext="edit" aspectratio="t"/>
-              </v:shapetype>
-              <v:shape id="_x0000_i4" o:spid="_x0000_s4" type="#_x0000_t75" style="position:absolute;z-index:251687936;o:allowoverlap:true;o:allowincell:true;mso-position-horizontal-relative:text;margin-left:45.70pt;mso-position-horizontal:absolute;mso-position-vertical-relative:text;margin-top:67.60pt;mso-position-vertical:absolute;width:81.05pt;height:81.05pt;mso-wrap-distance-left:9.00pt;mso-wrap-distance-top:0.00pt;mso-wrap-distance-right:9.00pt;mso-wrap-distance-bottom:0.00pt;z-index:1;" stroked="false">
-                <v:imagedata r:id="rId12" o:title=""/>
-                <o:lock v:ext="edit" rotation="t"/>
-              </v:shape>
-            </w:pict>
-          </mc:Fallback>
-        </mc:AlternateContent>
-      </w:r>
+      <w:r/>
       <w:r>
         <w:rPr>
           <w:rFonts w:eastAsia="Yu Gothic UI" w:asciiTheme="majorHAnsi" w:hAnsiTheme="majorHAnsi" w:cstheme="majorHAnsi"/>
@@ -920,6 +980,12 @@
           <w:titlePg/>
         </w:sectPr>
       </w:pPr>
+      <w:r>
+        <w:rPr>
+          <w:rFonts w:eastAsia="Yu Gothic UI" w:asciiTheme="majorHAnsi" w:hAnsiTheme="majorHAnsi" w:cstheme="majorHAnsi"/>
+        </w:rPr>
+      </w:r>
+      <w:r/>
       <w:r>
         <w:rPr>
           <w:rFonts w:eastAsia="Yu Gothic UI" w:asciiTheme="majorHAnsi" w:hAnsiTheme="majorHAnsi" w:cstheme="majorHAnsi"/>
@@ -1310,7 +1376,7 @@
               <w:ind w:right="49"/>
               <w:jc w:val="right"/>
               <w:rPr>
-                <w:rFonts w:ascii="Carlito" w:hAnsi="Carlito" w:cs="Carlito"/>
+                <w:rFonts w:ascii="Times New Roman" w:hAnsi="Times New Roman" w:cs="Times New Roman"/>
                 <w:sz w:val="22"/>
                 <w:szCs w:val="22"/>
                 <w:highlight w:val="none"/>
@@ -1318,7 +1384,7 @@
             </w:pPr>
             <w:r>
               <w:rPr>
-                <w:rFonts w:ascii="Carlito" w:hAnsi="Carlito" w:eastAsia="Carlito" w:cs="Carlito"/>
+                <w:rFonts w:ascii="Times New Roman" w:hAnsi="Times New Roman" w:eastAsia="Times New Roman" w:cs="Times New Roman"/>
                 <w:sz w:val="22"/>
                 <w:szCs w:val="22"/>
               </w:rPr>
@@ -1326,22 +1392,15 @@
             </w:r>
             <w:r>
               <w:rPr>
+                <w:rFonts w:ascii="Times New Roman" w:hAnsi="Times New Roman" w:eastAsia="Times New Roman" w:cs="Times New Roman"/>
                 <w:sz w:val="24"/>
                 <w:lang w:val="en-US"/>
               </w:rPr>
               <w:t xml:space="preserve">${orders.counter!""}</w:t>
             </w:r>
-            <w:r/>
             <w:r>
               <w:rPr>
-                <w:rFonts w:ascii="Carlito" w:hAnsi="Carlito" w:eastAsia="Carlito" w:cs="Carlito"/>
-                <w:sz w:val="22"/>
-                <w:szCs w:val="22"/>
-              </w:rPr>
-            </w:r>
-            <w:r>
-              <w:rPr>
-                <w:rFonts w:ascii="Carlito" w:hAnsi="Carlito" w:cs="Carlito"/>
+                <w:rFonts w:ascii="Times New Roman" w:hAnsi="Times New Roman" w:eastAsia="Times New Roman" w:cs="Times New Roman"/>
                 <w:sz w:val="22"/>
                 <w:szCs w:val="22"/>
                 <w:highlight w:val="none"/>
@@ -1349,7 +1408,7 @@
             </w:r>
             <w:r>
               <w:rPr>
-                <w:rFonts w:ascii="Carlito" w:hAnsi="Carlito" w:cs="Carlito"/>
+                <w:rFonts w:ascii="Times New Roman" w:hAnsi="Times New Roman" w:cs="Times New Roman"/>
                 <w:sz w:val="22"/>
                 <w:szCs w:val="22"/>
                 <w:highlight w:val="none"/>
@@ -1374,46 +1433,46 @@
               <w:spacing/>
               <w:ind w:left="1244"/>
               <w:rPr>
-                <w:rFonts w:ascii="Carlito" w:hAnsi="Carlito" w:cs="Carlito"/>
+                <w:rFonts w:ascii="Times New Roman" w:hAnsi="Times New Roman" w:cs="Times New Roman"/>
                 <w:sz w:val="24"/>
               </w:rPr>
             </w:pPr>
             <w:r>
               <w:rPr>
-                <w:rFonts w:ascii="Carlito" w:hAnsi="Carlito" w:eastAsia="Carlito" w:cs="Carlito"/>
+                <w:rFonts w:ascii="Times New Roman" w:hAnsi="Times New Roman" w:eastAsia="Times New Roman" w:cs="Times New Roman"/>
                 <w:sz w:val="24"/>
               </w:rPr>
             </w:r>
             <w:r>
               <w:rPr>
-                <w:rFonts w:ascii="Carlito" w:hAnsi="Carlito" w:eastAsia="Carlito" w:cs="Carlito"/>
+                <w:rFonts w:ascii="Times New Roman" w:hAnsi="Times New Roman" w:eastAsia="Times New Roman" w:cs="Times New Roman"/>
                 <w:lang w:val="en-US"/>
               </w:rPr>
               <w:t xml:space="preserve">${orders.</w:t>
             </w:r>
             <w:r>
               <w:rPr>
-                <w:rFonts w:ascii="Carlito" w:hAnsi="Carlito" w:eastAsia="Carlito" w:cs="Carlito"/>
+                <w:rFonts w:ascii="Times New Roman" w:hAnsi="Times New Roman" w:eastAsia="Times New Roman" w:cs="Times New Roman"/>
                 <w:lang w:val="en-US"/>
               </w:rPr>
               <w:t xml:space="preserve">name</w:t>
             </w:r>
             <w:r>
               <w:rPr>
-                <w:rFonts w:ascii="Carlito" w:hAnsi="Carlito" w:eastAsia="Carlito" w:cs="Carlito"/>
+                <w:rFonts w:ascii="Times New Roman" w:hAnsi="Times New Roman" w:eastAsia="Times New Roman" w:cs="Times New Roman"/>
                 <w:lang w:val="en-US"/>
               </w:rPr>
               <w:t xml:space="preserve">!""}</w:t>
             </w:r>
             <w:r>
               <w:rPr>
-                <w:rFonts w:ascii="Carlito" w:hAnsi="Carlito" w:cs="Carlito"/>
+                <w:rFonts w:ascii="Times New Roman" w:hAnsi="Times New Roman" w:eastAsia="Times New Roman" w:cs="Times New Roman"/>
                 <w:sz w:val="24"/>
               </w:rPr>
             </w:r>
             <w:r>
               <w:rPr>
-                <w:rFonts w:ascii="Carlito" w:hAnsi="Carlito" w:cs="Carlito"/>
+                <w:rFonts w:ascii="Times New Roman" w:hAnsi="Times New Roman" w:cs="Times New Roman"/>
                 <w:sz w:val="24"/>
               </w:rPr>
             </w:r>
@@ -1439,7 +1498,7 @@
               <w:ind/>
               <w:jc w:val="center"/>
               <w:rPr>
-                <w:rFonts w:asciiTheme="majorHAnsi" w:hAnsiTheme="majorHAnsi" w:cstheme="majorHAnsi"/>
+                <w:rFonts w:ascii="Times New Roman" w:hAnsi="Times New Roman" w:cs="Times New Roman"/>
                 <w:color w:val="2e363e" w:themeColor="text1"/>
                 <w:sz w:val="20"/>
                 <w:highlight w:val="yellow"/>
@@ -1447,7 +1506,7 @@
             </w:pPr>
             <w:r>
               <w:rPr>
-                <w:rFonts w:asciiTheme="majorHAnsi" w:hAnsiTheme="majorHAnsi" w:cstheme="majorHAnsi"/>
+                <w:rFonts w:ascii="Times New Roman" w:hAnsi="Times New Roman" w:eastAsia="Times New Roman" w:cs="Times New Roman"/>
                 <w:color w:val="2e363e" w:themeColor="text1"/>
                 <w:sz w:val="20"/>
                 <w:highlight w:val="yellow"/>
@@ -1455,7 +1514,7 @@
             </w:r>
             <w:r>
               <w:rPr>
-                <w:rFonts w:asciiTheme="majorHAnsi" w:hAnsiTheme="majorHAnsi" w:cstheme="majorHAnsi"/>
+                <w:rFonts w:ascii="Times New Roman" w:hAnsi="Times New Roman" w:eastAsia="Times New Roman" w:cs="Times New Roman"/>
                 <w:color w:val="2e363e" w:themeColor="text1"/>
                 <w:sz w:val="20"/>
                 <w:highlight w:val="yellow"/>
@@ -1463,7 +1522,7 @@
             </w:r>
             <w:r>
               <w:rPr>
-                <w:rFonts w:asciiTheme="majorHAnsi" w:hAnsiTheme="majorHAnsi" w:cstheme="majorHAnsi"/>
+                <w:rFonts w:ascii="Times New Roman" w:hAnsi="Times New Roman" w:cs="Times New Roman"/>
                 <w:color w:val="2e363e" w:themeColor="text1"/>
                 <w:sz w:val="20"/>
                 <w:highlight w:val="yellow"/>
@@ -1491,37 +1550,37 @@
               <w:spacing w:line="276" w:lineRule="auto"/>
               <w:ind w:left="391"/>
               <w:rPr>
-                <w:rFonts w:ascii="Carlito" w:hAnsi="Carlito" w:cs="Carlito"/>
+                <w:rFonts w:ascii="Times New Roman" w:hAnsi="Times New Roman" w:cs="Times New Roman"/>
               </w:rPr>
             </w:pPr>
             <w:r>
               <w:rPr>
-                <w:rFonts w:ascii="Carlito" w:hAnsi="Carlito" w:eastAsia="Carlito" w:cs="Carlito"/>
+                <w:rFonts w:ascii="Times New Roman" w:hAnsi="Times New Roman" w:eastAsia="Times New Roman" w:cs="Times New Roman"/>
                 <w:lang w:val="en-US"/>
               </w:rPr>
             </w:r>
             <w:r>
               <w:rPr>
-                <w:rFonts w:ascii="Carlito" w:hAnsi="Carlito" w:eastAsia="Carlito" w:cs="Carlito"/>
+                <w:rFonts w:ascii="Times New Roman" w:hAnsi="Times New Roman" w:eastAsia="Times New Roman" w:cs="Times New Roman"/>
                 <w:lang w:val="en-US"/>
               </w:rPr>
               <w:t xml:space="preserve">${orders.amount!""} </w:t>
             </w:r>
             <w:r>
               <w:rPr>
-                <w:rFonts w:ascii="Carlito" w:hAnsi="Carlito" w:eastAsia="Carlito" w:cs="Carlito"/>
+                <w:rFonts w:ascii="Times New Roman" w:hAnsi="Times New Roman" w:eastAsia="Times New Roman" w:cs="Times New Roman"/>
                 <w:lang w:val="en-US"/>
               </w:rPr>
               <w:t xml:space="preserve">#END</w:t>
             </w:r>
             <w:r>
               <w:rPr>
-                <w:rFonts w:ascii="Carlito" w:hAnsi="Carlito" w:cs="Carlito"/>
+                <w:rFonts w:ascii="Times New Roman" w:hAnsi="Times New Roman" w:eastAsia="Times New Roman" w:cs="Times New Roman"/>
               </w:rPr>
             </w:r>
             <w:r>
               <w:rPr>
-                <w:rFonts w:ascii="Carlito" w:hAnsi="Carlito" w:cs="Carlito"/>
+                <w:rFonts w:ascii="Times New Roman" w:hAnsi="Times New Roman" w:cs="Times New Roman"/>
               </w:rPr>
             </w:r>
           </w:p>

</xml_diff>

<commit_message>
ECOSENT-3385 - BPMN element - call AI assistant
</commit_message>
<xml_diff>
--- a/src/main/resources/app/artifacts/transformation/template/deal/commercial-offer-template.docx
+++ b/src/main/resources/app/artifacts/transformation/template/deal/commercial-offer-template.docx
@@ -159,7 +159,7 @@
                             <w:txbxContent>
                               <w:p>
                                 <w:pPr>
-                                  <w:pStyle w:val="997"/>
+                                  <w:pStyle w:val="1002"/>
                                   <w:pBdr/>
                                   <w:spacing/>
                                   <w:ind/>
@@ -209,7 +209,7 @@
                       <w:txbxContent>
                         <w:p>
                           <w:pPr>
-                            <w:pStyle w:val="997"/>
+                            <w:pStyle w:val="1002"/>
                             <w:pBdr/>
                             <w:spacing/>
                             <w:ind/>
@@ -358,8 +358,7 @@
               <w:caps/>
               <w:spacing w:val="10"/>
               <w:sz w:val="32"/>
-              <w:szCs w:val="52"/>
-              <w:highlight w:val="none"/>
+              <w:szCs w:val="32"/>
             </w:rPr>
           </w:r>
           <w:r>
@@ -402,7 +401,7 @@
               <w:caps/>
               <w:spacing w:val="10"/>
               <w:sz w:val="32"/>
-              <w:szCs w:val="52"/>
+              <w:szCs w:val="32"/>
               <w:highlight w:val="none"/>
             </w:rPr>
           </w:r>
@@ -447,7 +446,7 @@
               <w:caps/>
               <w:spacing w:val="10"/>
               <w:sz w:val="32"/>
-              <w:szCs w:val="52"/>
+              <w:szCs w:val="32"/>
               <w:highlight w:val="none"/>
             </w:rPr>
           </w:r>
@@ -492,7 +491,7 @@
               <w:caps/>
               <w:spacing w:val="10"/>
               <w:sz w:val="32"/>
-              <w:szCs w:val="52"/>
+              <w:szCs w:val="32"/>
               <w:highlight w:val="none"/>
             </w:rPr>
           </w:r>
@@ -547,7 +546,8 @@
               <w:caps/>
               <w:spacing w:val="10"/>
               <w:sz w:val="32"/>
-              <w:szCs w:val="52"/>
+              <w:szCs w:val="32"/>
+              <w:highlight w:val="none"/>
             </w:rPr>
           </w:r>
           <w:r>
@@ -1083,7 +1083,7 @@
     </w:p>
     <w:p>
       <w:pPr>
-        <w:pStyle w:val="985"/>
+        <w:pStyle w:val="990"/>
         <w:pBdr/>
         <w:spacing/>
         <w:ind/>
@@ -1110,13 +1110,96 @@
     </w:p>
     <w:p>
       <w:pPr>
-        <w:pStyle w:val="987"/>
+        <w:pBdr/>
+        <w:spacing w:after="0" w:line="240" w:lineRule="auto"/>
+        <w:ind w:firstLine="708"/>
+        <w:rPr>
+          <w:rFonts w:asciiTheme="majorHAnsi" w:hAnsiTheme="majorHAnsi" w:cstheme="majorHAnsi"/>
+          <w:b/>
+          <w:bCs/>
+          <w:sz w:val="20"/>
+          <w:szCs w:val="20"/>
+          <w:highlight w:val="none"/>
+          <w:u w:val="none"/>
+        </w:rPr>
+      </w:pPr>
+      <w:r>
+        <w:rPr>
+          <w:rFonts w:asciiTheme="majorHAnsi" w:hAnsiTheme="majorHAnsi" w:cstheme="majorHAnsi"/>
+          <w:b/>
+          <w:bCs/>
+          <w:sz w:val="20"/>
+          <w:szCs w:val="20"/>
+          <w:highlight w:val="none"/>
+          <w:u w:val="none"/>
+        </w:rPr>
+        <w:t xml:space="preserve">${offerText!</w:t>
+      </w:r>
+      <w:r>
+        <w:rPr>
+          <w:rFonts w:asciiTheme="majorHAnsi" w:hAnsiTheme="majorHAnsi" w:cstheme="majorHAnsi"/>
+          <w:b/>
+          <w:bCs/>
+          <w:sz w:val="20"/>
+          <w:szCs w:val="20"/>
+          <w:u w:val="none"/>
+        </w:rPr>
+        <w:t xml:space="preserve">"</w:t>
+      </w:r>
+      <w:r>
+        <w:rPr>
+          <w:rFonts w:asciiTheme="majorHAnsi" w:hAnsiTheme="majorHAnsi" w:cstheme="majorHAnsi"/>
+          <w:b/>
+          <w:bCs/>
+          <w:sz w:val="20"/>
+          <w:szCs w:val="20"/>
+          <w:u w:val="none"/>
+        </w:rPr>
+        <w:t xml:space="preserve">"</w:t>
+      </w:r>
+      <w:r>
+        <w:rPr>
+          <w:rFonts w:asciiTheme="majorHAnsi" w:hAnsiTheme="majorHAnsi" w:cstheme="majorHAnsi"/>
+          <w:b/>
+          <w:bCs/>
+          <w:sz w:val="20"/>
+          <w:szCs w:val="20"/>
+          <w:highlight w:val="none"/>
+          <w:u w:val="none"/>
+        </w:rPr>
+        <w:t xml:space="preserve">}</w:t>
+      </w:r>
+      <w:r>
+        <w:rPr>
+          <w:rFonts w:asciiTheme="majorHAnsi" w:hAnsiTheme="majorHAnsi" w:cstheme="majorHAnsi"/>
+          <w:b/>
+          <w:bCs/>
+          <w:color w:val="2e363e" w:themeColor="text1"/>
+          <w:highlight w:val="none"/>
+        </w:rPr>
+      </w:r>
+      <w:r>
+        <w:rPr>
+          <w:rFonts w:asciiTheme="majorHAnsi" w:hAnsiTheme="majorHAnsi" w:cstheme="majorHAnsi"/>
+          <w:b/>
+          <w:bCs/>
+          <w:sz w:val="20"/>
+          <w:szCs w:val="20"/>
+          <w:highlight w:val="none"/>
+          <w:u w:val="none"/>
+        </w:rPr>
+      </w:r>
+    </w:p>
+    <w:p>
+      <w:pPr>
+        <w:pStyle w:val="992"/>
         <w:pBdr/>
         <w:spacing w:line="360" w:lineRule="auto"/>
         <w:ind w:left="720"/>
         <w:rPr>
           <w:rFonts w:asciiTheme="majorHAnsi" w:hAnsiTheme="majorHAnsi" w:cstheme="majorHAnsi"/>
           <w:color w:val="2e363e" w:themeColor="text1"/>
+          <w:highlight w:val="none"/>
         </w:rPr>
       </w:pPr>
       <w:r>
@@ -1155,15 +1238,15 @@
     </w:p>
     <w:tbl>
       <w:tblPr>
-        <w:tblStyle w:val="1015"/>
+        <w:jc w:val="center"/>
         <w:tblW w:w="9052" w:type="dxa"/>
-        <w:jc w:val="center"/>
         <w:tblBorders>
           <w:insideH w:val="single" w:color="auto" w:sz="4" w:space="0"/>
           <w:insideV w:val="single" w:color="auto" w:sz="4" w:space="0"/>
         </w:tblBorders>
         <w:tblLayout w:type="fixed"/>
         <w:tblLook w:val="0020" w:firstRow="1" w:lastRow="0" w:firstColumn="0" w:lastColumn="0" w:noHBand="0" w:noVBand="0"/>
+        <w:tblStyle w:val="1020"/>
       </w:tblPr>
       <w:tblGrid>
         <w:gridCol w:w="865"/>
@@ -1190,7 +1273,7 @@
           </w:tcPr>
           <w:p>
             <w:pPr>
-              <w:pStyle w:val="1024"/>
+              <w:pStyle w:val="1029"/>
               <w:pBdr/>
               <w:spacing w:line="240" w:lineRule="auto"/>
               <w:ind/>
@@ -1242,7 +1325,7 @@
           </w:tcPr>
           <w:p>
             <w:pPr>
-              <w:pStyle w:val="1024"/>
+              <w:pStyle w:val="1029"/>
               <w:pBdr/>
               <w:spacing w:line="240" w:lineRule="auto"/>
               <w:ind/>
@@ -1299,7 +1382,7 @@
           </w:tcPr>
           <w:p>
             <w:pPr>
-              <w:pStyle w:val="1024"/>
+              <w:pStyle w:val="1029"/>
               <w:pBdr/>
               <w:spacing w:line="240" w:lineRule="auto"/>
               <w:ind/>
@@ -1348,7 +1431,7 @@
           </w:tcPr>
           <w:p>
             <w:pPr>
-              <w:pStyle w:val="1024"/>
+              <w:pStyle w:val="1029"/>
               <w:pBdr/>
               <w:spacing w:line="240" w:lineRule="auto"/>
               <w:ind/>
@@ -1395,7 +1478,7 @@
           </w:p>
           <w:p>
             <w:pPr>
-              <w:pStyle w:val="1024"/>
+              <w:pStyle w:val="1029"/>
               <w:pBdr/>
               <w:spacing w:line="240" w:lineRule="auto"/>
               <w:ind/>
@@ -1449,7 +1532,7 @@
           </w:tcPr>
           <w:p>
             <w:pPr>
-              <w:pStyle w:val="1040"/>
+              <w:pStyle w:val="1045"/>
               <w:pBdr/>
               <w:spacing/>
               <w:ind w:right="49"/>
@@ -1507,7 +1590,7 @@
           </w:tcPr>
           <w:p>
             <w:pPr>
-              <w:pStyle w:val="1040"/>
+              <w:pStyle w:val="1045"/>
               <w:pBdr/>
               <w:spacing/>
               <w:ind w:left="1244"/>
@@ -1571,7 +1654,7 @@
           </w:tcPr>
           <w:p>
             <w:pPr>
-              <w:pStyle w:val="1024"/>
+              <w:pStyle w:val="1029"/>
               <w:pBdr/>
               <w:spacing/>
               <w:ind/>
@@ -1624,7 +1707,7 @@
           </w:tcPr>
           <w:p>
             <w:pPr>
-              <w:pStyle w:val="1041"/>
+              <w:pStyle w:val="1046"/>
               <w:pBdr/>
               <w:spacing w:line="276" w:lineRule="auto"/>
               <w:ind w:left="391"/>
@@ -1703,8 +1786,10 @@
         <w:rPr>
           <w:rFonts w:asciiTheme="majorHAnsi" w:hAnsiTheme="majorHAnsi" w:cstheme="majorHAnsi"/>
           <w:b/>
+          <w:bCs/>
           <w:sz w:val="20"/>
           <w:szCs w:val="20"/>
+          <w:highlight w:val="none"/>
           <w:u w:val="single"/>
         </w:rPr>
       </w:pPr>
@@ -1757,10 +1842,68 @@
           <w:u w:val="single"/>
         </w:rPr>
       </w:r>
+      <w:r>
+        <w:rPr>
+          <w:rFonts w:asciiTheme="majorHAnsi" w:hAnsiTheme="majorHAnsi" w:cstheme="majorHAnsi"/>
+          <w:b/>
+          <w:bCs/>
+          <w:sz w:val="20"/>
+          <w:szCs w:val="20"/>
+          <w:highlight w:val="none"/>
+          <w:u w:val="single"/>
+        </w:rPr>
+      </w:r>
+    </w:p>
+    <w:p>
+      <w:pPr>
+        <w:pBdr/>
+        <w:spacing w:after="0" w:line="240" w:lineRule="auto"/>
+        <w:ind w:firstLine="708"/>
+        <w:rPr>
+          <w:rFonts w:asciiTheme="majorHAnsi" w:hAnsiTheme="majorHAnsi" w:cstheme="majorHAnsi"/>
+          <w:b w:val="0"/>
+          <w:bCs w:val="0"/>
+          <w:sz w:val="20"/>
+          <w:szCs w:val="20"/>
+          <w:u w:val="none"/>
+        </w:rPr>
+      </w:pPr>
+      <w:r>
+        <w:rPr>
+          <w:rFonts w:asciiTheme="majorHAnsi" w:hAnsiTheme="majorHAnsi" w:cstheme="majorHAnsi"/>
+          <w:b w:val="0"/>
+          <w:bCs w:val="0"/>
+          <w:sz w:val="20"/>
+          <w:szCs w:val="20"/>
+          <w:highlight w:val="none"/>
+          <w:u w:val="none"/>
+        </w:rPr>
+      </w:r>
+      <w:r>
+        <w:rPr>
+          <w:rFonts w:asciiTheme="majorHAnsi" w:hAnsiTheme="majorHAnsi" w:cstheme="majorHAnsi"/>
+          <w:b w:val="0"/>
+          <w:bCs w:val="0"/>
+          <w:sz w:val="20"/>
+          <w:szCs w:val="20"/>
+          <w:highlight w:val="none"/>
+          <w:u w:val="none"/>
+        </w:rPr>
+      </w:r>
+      <w:r>
+        <w:rPr>
+          <w:rFonts w:asciiTheme="majorHAnsi" w:hAnsiTheme="majorHAnsi" w:cstheme="majorHAnsi"/>
+          <w:b w:val="0"/>
+          <w:bCs w:val="0"/>
+          <w:sz w:val="20"/>
+          <w:szCs w:val="20"/>
+          <w:highlight w:val="none"/>
+          <w:u w:val="none"/>
+        </w:rPr>
+      </w:r>
     </w:p>
     <w:tbl>
       <w:tblPr>
-        <w:tblStyle w:val="1015"/>
         <w:tblW w:w="0" w:type="auto"/>
         <w:tblBorders>
           <w:top w:val="none" w:color="auto" w:sz="0" w:space="0"/>
@@ -1771,6 +1914,7 @@
           <w:insideV w:val="none" w:color="auto" w:sz="0" w:space="0"/>
         </w:tblBorders>
         <w:tblLook w:val="04A0" w:firstRow="1" w:lastRow="0" w:firstColumn="1" w:lastColumn="0" w:noHBand="0" w:noVBand="1"/>
+        <w:tblStyle w:val="1020"/>
       </w:tblPr>
       <w:tblGrid>
         <w:gridCol w:w="6096"/>
@@ -2317,7 +2461,7 @@
           </w:p>
           <w:p>
             <w:pPr>
-              <w:pStyle w:val="987"/>
+              <w:pStyle w:val="992"/>
               <w:pBdr/>
               <w:spacing w:line="360" w:lineRule="auto"/>
               <w:ind w:left="0"/>
@@ -2885,7 +3029,7 @@
 <w:hdr xmlns:wpc="http://schemas.microsoft.com/office/word/2010/wordprocessingCanvas" xmlns:mc="http://schemas.openxmlformats.org/markup-compatibility/2006" xmlns:o="urn:schemas-microsoft-com:office:office" xmlns:r="http://schemas.openxmlformats.org/officeDocument/2006/relationships" xmlns:m="http://schemas.openxmlformats.org/officeDocument/2006/math" xmlns:v="urn:schemas-microsoft-com:vml" xmlns:wp14="http://schemas.microsoft.com/office/word/2010/wordprocessingDrawing" xmlns:wp="http://schemas.openxmlformats.org/drawingml/2006/wordprocessingDrawing" xmlns:w10="urn:schemas-microsoft-com:office:word" xmlns:w="http://schemas.openxmlformats.org/wordprocessingml/2006/main" xmlns:w14="http://schemas.microsoft.com/office/word/2010/wordml" xmlns:w15="http://schemas.microsoft.com/office/word/2012/wordml" xmlns:wpg="http://schemas.microsoft.com/office/word/2010/wordprocessingGroup" xmlns:wpi="http://schemas.microsoft.com/office/word/2010/wordprocessingInk" xmlns:wne="http://schemas.microsoft.com/office/word/2006/wordml" xmlns:a="http://schemas.openxmlformats.org/drawingml/2006/main" xmlns:wps="http://schemas.microsoft.com/office/word/2010/wordprocessingShape" mc:Ignorable="w14 w15 wp14">
   <w:p>
     <w:pPr>
-      <w:pStyle w:val="992"/>
+      <w:pStyle w:val="997"/>
       <w:pBdr/>
       <w:spacing/>
       <w:ind/>
@@ -7907,9 +8051,23 @@
     <w:lsdException w:name="Bibliography" w:uiPriority="37"/>
     <w:lsdException w:name="TOC Heading" w:uiPriority="39" w:qFormat="1"/>
   </w:latentStyles>
-  <w:style w:type="table" w:styleId="817">
+  <w:style w:type="character" w:styleId="821">
+    <w:name w:val="Placeholder Text"/>
+    <w:basedOn w:val="994"/>
+    <w:uiPriority w:val="99"/>
+    <w:semiHidden/>
+    <w:pPr>
+      <w:pBdr/>
+      <w:spacing/>
+      <w:ind/>
+    </w:pPr>
+    <w:rPr>
+      <w:color w:val="666666"/>
+    </w:rPr>
+  </w:style>
+  <w:style w:type="table" w:styleId="822">
     <w:name w:val="Table Grid Light"/>
-    <w:basedOn w:val="990"/>
+    <w:basedOn w:val="995"/>
     <w:uiPriority w:val="59"/>
     <w:pPr>
       <w:pBdr/>
@@ -7918,6 +8076,12 @@
     </w:pPr>
     <w:tblPr>
       <w:tblInd w:w="0" w:type="dxa"/>
+      <w:tblCellMar>
+        <w:left w:w="108" w:type="dxa"/>
+        <w:top w:w="0" w:type="dxa"/>
+        <w:right w:w="108" w:type="dxa"/>
+        <w:bottom w:w="0" w:type="dxa"/>
+      </w:tblCellMar>
       <w:tblBorders>
         <w:top w:val="single" w:color="000000" w:themeColor="text1" w:themeTint="50" w:sz="4" w:space="0"/>
         <w:left w:val="single" w:color="000000" w:themeColor="text1" w:themeTint="50" w:sz="4" w:space="0"/>
@@ -7926,12 +8090,6 @@
         <w:insideH w:val="single" w:color="000000" w:themeColor="text1" w:themeTint="50" w:sz="4" w:space="0"/>
         <w:insideV w:val="single" w:color="000000" w:themeColor="text1" w:themeTint="50" w:sz="4" w:space="0"/>
       </w:tblBorders>
-      <w:tblCellMar>
-        <w:left w:w="108" w:type="dxa"/>
-        <w:top w:w="0" w:type="dxa"/>
-        <w:right w:w="108" w:type="dxa"/>
-        <w:bottom w:w="0" w:type="dxa"/>
-      </w:tblCellMar>
     </w:tblPr>
     <w:tcPr>
       <w:tcBorders/>
@@ -8106,9 +8264,9 @@
       </w:tcPr>
     </w:tblStylePr>
   </w:style>
-  <w:style w:type="table" w:styleId="818">
+  <w:style w:type="table" w:styleId="823">
     <w:name w:val="Plain Table 1"/>
-    <w:basedOn w:val="990"/>
+    <w:basedOn w:val="995"/>
     <w:uiPriority w:val="59"/>
     <w:pPr>
       <w:pBdr/>
@@ -8117,6 +8275,12 @@
     </w:pPr>
     <w:tblPr>
       <w:tblInd w:w="0" w:type="dxa"/>
+      <w:tblCellMar>
+        <w:left w:w="108" w:type="dxa"/>
+        <w:top w:w="0" w:type="dxa"/>
+        <w:right w:w="108" w:type="dxa"/>
+        <w:bottom w:w="0" w:type="dxa"/>
+      </w:tblCellMar>
       <w:tblBorders>
         <w:top w:val="single" w:color="000000" w:themeColor="text1" w:themeTint="50" w:sz="4" w:space="0"/>
         <w:left w:val="single" w:color="000000" w:themeColor="text1" w:themeTint="50" w:sz="4" w:space="0"/>
@@ -8125,12 +8289,6 @@
         <w:insideH w:val="single" w:color="000000" w:themeColor="text1" w:themeTint="50" w:sz="4" w:space="0"/>
         <w:insideV w:val="single" w:color="000000" w:themeColor="text1" w:themeTint="50" w:sz="4" w:space="0"/>
       </w:tblBorders>
-      <w:tblCellMar>
-        <w:left w:w="108" w:type="dxa"/>
-        <w:top w:w="0" w:type="dxa"/>
-        <w:right w:w="108" w:type="dxa"/>
-        <w:bottom w:w="0" w:type="dxa"/>
-      </w:tblCellMar>
     </w:tblPr>
     <w:tcPr>
       <w:tcBorders/>
@@ -8331,9 +8489,9 @@
       </w:tcPr>
     </w:tblStylePr>
   </w:style>
-  <w:style w:type="table" w:styleId="819">
+  <w:style w:type="table" w:styleId="824">
     <w:name w:val="Plain Table 2"/>
-    <w:basedOn w:val="990"/>
+    <w:basedOn w:val="995"/>
     <w:uiPriority w:val="59"/>
     <w:pPr>
       <w:pBdr/>
@@ -8342,18 +8500,18 @@
     </w:pPr>
     <w:tblPr>
       <w:tblInd w:w="0" w:type="dxa"/>
+      <w:tblCellMar>
+        <w:left w:w="108" w:type="dxa"/>
+        <w:top w:w="0" w:type="dxa"/>
+        <w:right w:w="108" w:type="dxa"/>
+        <w:bottom w:w="0" w:type="dxa"/>
+      </w:tblCellMar>
       <w:tblBorders>
         <w:top w:val="single" w:color="000000" w:themeColor="text1" w:sz="4" w:space="0"/>
         <w:left w:val="none" w:color="000000" w:themeColor="text1" w:sz="4" w:space="0"/>
         <w:bottom w:val="single" w:color="000000" w:themeColor="text1" w:sz="4" w:space="0"/>
         <w:right w:val="none" w:color="000000" w:themeColor="text1" w:sz="4" w:space="0"/>
       </w:tblBorders>
-      <w:tblCellMar>
-        <w:left w:w="108" w:type="dxa"/>
-        <w:top w:w="0" w:type="dxa"/>
-        <w:right w:w="108" w:type="dxa"/>
-        <w:bottom w:w="0" w:type="dxa"/>
-      </w:tblCellMar>
     </w:tblPr>
     <w:tcPr>
       <w:tcBorders/>
@@ -8564,9 +8722,9 @@
       </w:tcPr>
     </w:tblStylePr>
   </w:style>
-  <w:style w:type="table" w:styleId="820">
+  <w:style w:type="table" w:styleId="825">
     <w:name w:val="Plain Table 3"/>
-    <w:basedOn w:val="990"/>
+    <w:basedOn w:val="995"/>
     <w:uiPriority w:val="99"/>
     <w:pPr>
       <w:pBdr/>
@@ -8794,9 +8952,9 @@
       </w:tcPr>
     </w:tblStylePr>
   </w:style>
-  <w:style w:type="table" w:styleId="821">
+  <w:style w:type="table" w:styleId="826">
     <w:name w:val="Plain Table 4"/>
-    <w:basedOn w:val="990"/>
+    <w:basedOn w:val="995"/>
     <w:uiPriority w:val="99"/>
     <w:pPr>
       <w:pBdr/>
@@ -9010,9 +9168,9 @@
       </w:tcPr>
     </w:tblStylePr>
   </w:style>
-  <w:style w:type="table" w:styleId="822">
+  <w:style w:type="table" w:styleId="827">
     <w:name w:val="Plain Table 5"/>
-    <w:basedOn w:val="990"/>
+    <w:basedOn w:val="995"/>
     <w:uiPriority w:val="99"/>
     <w:pPr>
       <w:pBdr/>
@@ -9243,9 +9401,9 @@
       </w:tcPr>
     </w:tblStylePr>
   </w:style>
-  <w:style w:type="table" w:styleId="823">
+  <w:style w:type="table" w:styleId="828">
     <w:name w:val="Grid Table 1 Light"/>
-    <w:basedOn w:val="990"/>
+    <w:basedOn w:val="995"/>
     <w:uiPriority w:val="99"/>
     <w:pPr>
       <w:pBdr/>
@@ -9466,9 +9624,9 @@
       </w:tcPr>
     </w:tblStylePr>
   </w:style>
-  <w:style w:type="table" w:styleId="824">
+  <w:style w:type="table" w:styleId="829">
     <w:name w:val="Grid Table 1 Light - Accent 1"/>
-    <w:basedOn w:val="990"/>
+    <w:basedOn w:val="995"/>
     <w:uiPriority w:val="99"/>
     <w:pPr>
       <w:pBdr/>
@@ -9689,9 +9847,9 @@
       </w:tcPr>
     </w:tblStylePr>
   </w:style>
-  <w:style w:type="table" w:styleId="825">
+  <w:style w:type="table" w:styleId="830">
     <w:name w:val="Grid Table 1 Light - Accent 2"/>
-    <w:basedOn w:val="990"/>
+    <w:basedOn w:val="995"/>
     <w:uiPriority w:val="99"/>
     <w:pPr>
       <w:pBdr/>
@@ -9912,9 +10070,9 @@
       </w:tcPr>
     </w:tblStylePr>
   </w:style>
-  <w:style w:type="table" w:styleId="826">
+  <w:style w:type="table" w:styleId="831">
     <w:name w:val="Grid Table 1 Light - Accent 3"/>
-    <w:basedOn w:val="990"/>
+    <w:basedOn w:val="995"/>
     <w:uiPriority w:val="99"/>
     <w:pPr>
       <w:pBdr/>
@@ -10135,9 +10293,9 @@
       </w:tcPr>
     </w:tblStylePr>
   </w:style>
-  <w:style w:type="table" w:styleId="827">
+  <w:style w:type="table" w:styleId="832">
     <w:name w:val="Grid Table 1 Light - Accent 4"/>
-    <w:basedOn w:val="990"/>
+    <w:basedOn w:val="995"/>
     <w:uiPriority w:val="99"/>
     <w:pPr>
       <w:pBdr/>
@@ -10358,9 +10516,9 @@
       </w:tcPr>
     </w:tblStylePr>
   </w:style>
-  <w:style w:type="table" w:styleId="828">
+  <w:style w:type="table" w:styleId="833">
     <w:name w:val="Grid Table 1 Light - Accent 5"/>
-    <w:basedOn w:val="990"/>
+    <w:basedOn w:val="995"/>
     <w:uiPriority w:val="99"/>
     <w:pPr>
       <w:pBdr/>
@@ -10581,9 +10739,9 @@
       </w:tcPr>
     </w:tblStylePr>
   </w:style>
-  <w:style w:type="table" w:styleId="829">
+  <w:style w:type="table" w:styleId="834">
     <w:name w:val="Grid Table 1 Light - Accent 6"/>
-    <w:basedOn w:val="990"/>
+    <w:basedOn w:val="995"/>
     <w:uiPriority w:val="99"/>
     <w:pPr>
       <w:pBdr/>
@@ -10804,9 +10962,9 @@
       </w:tcPr>
     </w:tblStylePr>
   </w:style>
-  <w:style w:type="table" w:styleId="830">
+  <w:style w:type="table" w:styleId="835">
     <w:name w:val="Grid Table 2"/>
-    <w:basedOn w:val="990"/>
+    <w:basedOn w:val="995"/>
     <w:uiPriority w:val="99"/>
     <w:pPr>
       <w:pBdr/>
@@ -11036,9 +11194,9 @@
       </w:tcPr>
     </w:tblStylePr>
   </w:style>
-  <w:style w:type="table" w:styleId="831">
+  <w:style w:type="table" w:styleId="836">
     <w:name w:val="Grid Table 2 - Accent 1"/>
-    <w:basedOn w:val="990"/>
+    <w:basedOn w:val="995"/>
     <w:uiPriority w:val="99"/>
     <w:pPr>
       <w:pBdr/>
@@ -11268,9 +11426,9 @@
       </w:tcPr>
     </w:tblStylePr>
   </w:style>
-  <w:style w:type="table" w:styleId="832">
+  <w:style w:type="table" w:styleId="837">
     <w:name w:val="Grid Table 2 - Accent 2"/>
-    <w:basedOn w:val="990"/>
+    <w:basedOn w:val="995"/>
     <w:uiPriority w:val="99"/>
     <w:pPr>
       <w:pBdr/>
@@ -11500,9 +11658,9 @@
       </w:tcPr>
     </w:tblStylePr>
   </w:style>
-  <w:style w:type="table" w:styleId="833">
+  <w:style w:type="table" w:styleId="838">
     <w:name w:val="Grid Table 2 - Accent 3"/>
-    <w:basedOn w:val="990"/>
+    <w:basedOn w:val="995"/>
     <w:uiPriority w:val="99"/>
     <w:pPr>
       <w:pBdr/>
@@ -11732,9 +11890,9 @@
       </w:tcPr>
     </w:tblStylePr>
   </w:style>
-  <w:style w:type="table" w:styleId="834">
+  <w:style w:type="table" w:styleId="839">
     <w:name w:val="Grid Table 2 - Accent 4"/>
-    <w:basedOn w:val="990"/>
+    <w:basedOn w:val="995"/>
     <w:uiPriority w:val="99"/>
     <w:pPr>
       <w:pBdr/>
@@ -11964,9 +12122,9 @@
       </w:tcPr>
     </w:tblStylePr>
   </w:style>
-  <w:style w:type="table" w:styleId="835">
+  <w:style w:type="table" w:styleId="840">
     <w:name w:val="Grid Table 2 - Accent 5"/>
-    <w:basedOn w:val="990"/>
+    <w:basedOn w:val="995"/>
     <w:uiPriority w:val="99"/>
     <w:pPr>
       <w:pBdr/>
@@ -12196,9 +12354,9 @@
       </w:tcPr>
     </w:tblStylePr>
   </w:style>
-  <w:style w:type="table" w:styleId="836">
+  <w:style w:type="table" w:styleId="841">
     <w:name w:val="Grid Table 2 - Accent 6"/>
-    <w:basedOn w:val="990"/>
+    <w:basedOn w:val="995"/>
     <w:uiPriority w:val="99"/>
     <w:pPr>
       <w:pBdr/>
@@ -12428,9 +12586,9 @@
       </w:tcPr>
     </w:tblStylePr>
   </w:style>
-  <w:style w:type="table" w:styleId="837">
+  <w:style w:type="table" w:styleId="842">
     <w:name w:val="Grid Table 3"/>
-    <w:basedOn w:val="990"/>
+    <w:basedOn w:val="995"/>
     <w:uiPriority w:val="99"/>
     <w:pPr>
       <w:pBdr/>
@@ -12673,9 +12831,9 @@
       </w:tcPr>
     </w:tblStylePr>
   </w:style>
-  <w:style w:type="table" w:styleId="838">
+  <w:style w:type="table" w:styleId="843">
     <w:name w:val="Grid Table 3 - Accent 1"/>
-    <w:basedOn w:val="990"/>
+    <w:basedOn w:val="995"/>
     <w:uiPriority w:val="99"/>
     <w:pPr>
       <w:pBdr/>
@@ -12918,9 +13076,9 @@
       </w:tcPr>
     </w:tblStylePr>
   </w:style>
-  <w:style w:type="table" w:styleId="839">
+  <w:style w:type="table" w:styleId="844">
     <w:name w:val="Grid Table 3 - Accent 2"/>
-    <w:basedOn w:val="990"/>
+    <w:basedOn w:val="995"/>
     <w:uiPriority w:val="99"/>
     <w:pPr>
       <w:pBdr/>
@@ -13163,9 +13321,9 @@
       </w:tcPr>
     </w:tblStylePr>
   </w:style>
-  <w:style w:type="table" w:styleId="840">
+  <w:style w:type="table" w:styleId="845">
     <w:name w:val="Grid Table 3 - Accent 3"/>
-    <w:basedOn w:val="990"/>
+    <w:basedOn w:val="995"/>
     <w:uiPriority w:val="99"/>
     <w:pPr>
       <w:pBdr/>
@@ -13408,9 +13566,9 @@
       </w:tcPr>
     </w:tblStylePr>
   </w:style>
-  <w:style w:type="table" w:styleId="841">
+  <w:style w:type="table" w:styleId="846">
     <w:name w:val="Grid Table 3 - Accent 4"/>
-    <w:basedOn w:val="990"/>
+    <w:basedOn w:val="995"/>
     <w:uiPriority w:val="99"/>
     <w:pPr>
       <w:pBdr/>
@@ -13653,9 +13811,9 @@
       </w:tcPr>
     </w:tblStylePr>
   </w:style>
-  <w:style w:type="table" w:styleId="842">
+  <w:style w:type="table" w:styleId="847">
     <w:name w:val="Grid Table 3 - Accent 5"/>
-    <w:basedOn w:val="990"/>
+    <w:basedOn w:val="995"/>
     <w:uiPriority w:val="99"/>
     <w:pPr>
       <w:pBdr/>
@@ -13898,9 +14056,9 @@
       </w:tcPr>
     </w:tblStylePr>
   </w:style>
-  <w:style w:type="table" w:styleId="843">
+  <w:style w:type="table" w:styleId="848">
     <w:name w:val="Grid Table 3 - Accent 6"/>
-    <w:basedOn w:val="990"/>
+    <w:basedOn w:val="995"/>
     <w:uiPriority w:val="99"/>
     <w:pPr>
       <w:pBdr/>
@@ -14143,9 +14301,9 @@
       </w:tcPr>
     </w:tblStylePr>
   </w:style>
-  <w:style w:type="table" w:styleId="844">
+  <w:style w:type="table" w:styleId="849">
     <w:name w:val="Grid Table 4"/>
-    <w:basedOn w:val="990"/>
+    <w:basedOn w:val="995"/>
     <w:uiPriority w:val="59"/>
     <w:pPr>
       <w:pBdr/>
@@ -14376,9 +14534,9 @@
       </w:tcPr>
     </w:tblStylePr>
   </w:style>
-  <w:style w:type="table" w:styleId="845">
+  <w:style w:type="table" w:styleId="850">
     <w:name w:val="Grid Table 4 - Accent 1"/>
-    <w:basedOn w:val="990"/>
+    <w:basedOn w:val="995"/>
     <w:uiPriority w:val="59"/>
     <w:pPr>
       <w:pBdr/>
@@ -14609,9 +14767,9 @@
       </w:tcPr>
     </w:tblStylePr>
   </w:style>
-  <w:style w:type="table" w:styleId="846">
+  <w:style w:type="table" w:styleId="851">
     <w:name w:val="Grid Table 4 - Accent 2"/>
-    <w:basedOn w:val="990"/>
+    <w:basedOn w:val="995"/>
     <w:uiPriority w:val="59"/>
     <w:pPr>
       <w:pBdr/>
@@ -14842,9 +15000,9 @@
       </w:tcPr>
     </w:tblStylePr>
   </w:style>
-  <w:style w:type="table" w:styleId="847">
+  <w:style w:type="table" w:styleId="852">
     <w:name w:val="Grid Table 4 - Accent 3"/>
-    <w:basedOn w:val="990"/>
+    <w:basedOn w:val="995"/>
     <w:uiPriority w:val="59"/>
     <w:pPr>
       <w:pBdr/>
@@ -15075,9 +15233,9 @@
       </w:tcPr>
     </w:tblStylePr>
   </w:style>
-  <w:style w:type="table" w:styleId="848">
+  <w:style w:type="table" w:styleId="853">
     <w:name w:val="Grid Table 4 - Accent 4"/>
-    <w:basedOn w:val="990"/>
+    <w:basedOn w:val="995"/>
     <w:uiPriority w:val="59"/>
     <w:pPr>
       <w:pBdr/>
@@ -15308,9 +15466,9 @@
       </w:tcPr>
     </w:tblStylePr>
   </w:style>
-  <w:style w:type="table" w:styleId="849">
+  <w:style w:type="table" w:styleId="854">
     <w:name w:val="Grid Table 4 - Accent 5"/>
-    <w:basedOn w:val="990"/>
+    <w:basedOn w:val="995"/>
     <w:uiPriority w:val="59"/>
     <w:pPr>
       <w:pBdr/>
@@ -15541,9 +15699,9 @@
       </w:tcPr>
     </w:tblStylePr>
   </w:style>
-  <w:style w:type="table" w:styleId="850">
+  <w:style w:type="table" w:styleId="855">
     <w:name w:val="Grid Table 4 - Accent 6"/>
-    <w:basedOn w:val="990"/>
+    <w:basedOn w:val="995"/>
     <w:uiPriority w:val="59"/>
     <w:pPr>
       <w:pBdr/>
@@ -15774,9 +15932,9 @@
       </w:tcPr>
     </w:tblStylePr>
   </w:style>
-  <w:style w:type="table" w:styleId="851">
+  <w:style w:type="table" w:styleId="856">
     <w:name w:val="Grid Table 5 Dark"/>
-    <w:basedOn w:val="990"/>
+    <w:basedOn w:val="995"/>
     <w:uiPriority w:val="99"/>
     <w:pPr>
       <w:pBdr/>
@@ -16002,9 +16160,9 @@
       </w:tcPr>
     </w:tblStylePr>
   </w:style>
-  <w:style w:type="table" w:styleId="852">
+  <w:style w:type="table" w:styleId="857">
     <w:name w:val="Grid Table 5 Dark- Accent 1"/>
-    <w:basedOn w:val="990"/>
+    <w:basedOn w:val="995"/>
     <w:uiPriority w:val="99"/>
     <w:pPr>
       <w:pBdr/>
@@ -16230,9 +16388,9 @@
       </w:tcPr>
     </w:tblStylePr>
   </w:style>
-  <w:style w:type="table" w:styleId="853">
+  <w:style w:type="table" w:styleId="858">
     <w:name w:val="Grid Table 5 Dark - Accent 2"/>
-    <w:basedOn w:val="990"/>
+    <w:basedOn w:val="995"/>
     <w:uiPriority w:val="99"/>
     <w:pPr>
       <w:pBdr/>
@@ -16458,9 +16616,9 @@
       </w:tcPr>
     </w:tblStylePr>
   </w:style>
-  <w:style w:type="table" w:styleId="854">
+  <w:style w:type="table" w:styleId="859">
     <w:name w:val="Grid Table 5 Dark - Accent 3"/>
-    <w:basedOn w:val="990"/>
+    <w:basedOn w:val="995"/>
     <w:uiPriority w:val="99"/>
     <w:pPr>
       <w:pBdr/>
@@ -16686,9 +16844,9 @@
       </w:tcPr>
     </w:tblStylePr>
   </w:style>
-  <w:style w:type="table" w:styleId="855">
+  <w:style w:type="table" w:styleId="860">
     <w:name w:val="Grid Table 5 Dark- Accent 4"/>
-    <w:basedOn w:val="990"/>
+    <w:basedOn w:val="995"/>
     <w:uiPriority w:val="99"/>
     <w:pPr>
       <w:pBdr/>
@@ -16914,9 +17072,9 @@
       </w:tcPr>
     </w:tblStylePr>
   </w:style>
-  <w:style w:type="table" w:styleId="856">
+  <w:style w:type="table" w:styleId="861">
     <w:name w:val="Grid Table 5 Dark - Accent 5"/>
-    <w:basedOn w:val="990"/>
+    <w:basedOn w:val="995"/>
     <w:uiPriority w:val="99"/>
     <w:pPr>
       <w:pBdr/>
@@ -17142,9 +17300,9 @@
       </w:tcPr>
     </w:tblStylePr>
   </w:style>
-  <w:style w:type="table" w:styleId="857">
+  <w:style w:type="table" w:styleId="862">
     <w:name w:val="Grid Table 5 Dark - Accent 6"/>
-    <w:basedOn w:val="990"/>
+    <w:basedOn w:val="995"/>
     <w:uiPriority w:val="99"/>
     <w:pPr>
       <w:pBdr/>
@@ -17370,9 +17528,9 @@
       </w:tcPr>
     </w:tblStylePr>
   </w:style>
-  <w:style w:type="table" w:styleId="858">
+  <w:style w:type="table" w:styleId="863">
     <w:name w:val="Grid Table 6 Colorful"/>
-    <w:basedOn w:val="990"/>
+    <w:basedOn w:val="995"/>
     <w:uiPriority w:val="99"/>
     <w:pPr>
       <w:pBdr/>
@@ -17600,9 +17758,9 @@
       </w:tcPr>
     </w:tblStylePr>
   </w:style>
-  <w:style w:type="table" w:styleId="859">
+  <w:style w:type="table" w:styleId="864">
     <w:name w:val="Grid Table 6 Colorful - Accent 1"/>
-    <w:basedOn w:val="990"/>
+    <w:basedOn w:val="995"/>
     <w:uiPriority w:val="99"/>
     <w:pPr>
       <w:pBdr/>
@@ -17830,9 +17988,9 @@
       </w:tcPr>
     </w:tblStylePr>
   </w:style>
-  <w:style w:type="table" w:styleId="860">
+  <w:style w:type="table" w:styleId="865">
     <w:name w:val="Grid Table 6 Colorful - Accent 2"/>
-    <w:basedOn w:val="990"/>
+    <w:basedOn w:val="995"/>
     <w:uiPriority w:val="99"/>
     <w:pPr>
       <w:pBdr/>
@@ -18060,9 +18218,9 @@
       </w:tcPr>
     </w:tblStylePr>
   </w:style>
-  <w:style w:type="table" w:styleId="861">
+  <w:style w:type="table" w:styleId="866">
     <w:name w:val="Grid Table 6 Colorful - Accent 3"/>
-    <w:basedOn w:val="990"/>
+    <w:basedOn w:val="995"/>
     <w:uiPriority w:val="99"/>
     <w:pPr>
       <w:pBdr/>
@@ -18290,9 +18448,9 @@
       </w:tcPr>
     </w:tblStylePr>
   </w:style>
-  <w:style w:type="table" w:styleId="862">
+  <w:style w:type="table" w:styleId="867">
     <w:name w:val="Grid Table 6 Colorful - Accent 4"/>
-    <w:basedOn w:val="990"/>
+    <w:basedOn w:val="995"/>
     <w:uiPriority w:val="99"/>
     <w:pPr>
       <w:pBdr/>
@@ -18520,9 +18678,9 @@
       </w:tcPr>
     </w:tblStylePr>
   </w:style>
-  <w:style w:type="table" w:styleId="863">
+  <w:style w:type="table" w:styleId="868">
     <w:name w:val="Grid Table 6 Colorful - Accent 5"/>
-    <w:basedOn w:val="990"/>
+    <w:basedOn w:val="995"/>
     <w:uiPriority w:val="99"/>
     <w:pPr>
       <w:pBdr/>
@@ -18750,9 +18908,9 @@
       </w:tcPr>
     </w:tblStylePr>
   </w:style>
-  <w:style w:type="table" w:styleId="864">
+  <w:style w:type="table" w:styleId="869">
     <w:name w:val="Grid Table 6 Colorful - Accent 6"/>
-    <w:basedOn w:val="990"/>
+    <w:basedOn w:val="995"/>
     <w:uiPriority w:val="99"/>
     <w:pPr>
       <w:pBdr/>
@@ -18980,9 +19138,9 @@
       </w:tcPr>
     </w:tblStylePr>
   </w:style>
-  <w:style w:type="table" w:styleId="865">
+  <w:style w:type="table" w:styleId="870">
     <w:name w:val="Grid Table 7 Colorful"/>
-    <w:basedOn w:val="990"/>
+    <w:basedOn w:val="995"/>
     <w:uiPriority w:val="99"/>
     <w:pPr>
       <w:pBdr/>
@@ -19234,9 +19392,9 @@
       </w:tcPr>
     </w:tblStylePr>
   </w:style>
-  <w:style w:type="table" w:styleId="866">
+  <w:style w:type="table" w:styleId="871">
     <w:name w:val="Grid Table 7 Colorful - Accent 1"/>
-    <w:basedOn w:val="990"/>
+    <w:basedOn w:val="995"/>
     <w:uiPriority w:val="99"/>
     <w:pPr>
       <w:pBdr/>
@@ -19488,9 +19646,9 @@
       </w:tcPr>
     </w:tblStylePr>
   </w:style>
-  <w:style w:type="table" w:styleId="867">
+  <w:style w:type="table" w:styleId="872">
     <w:name w:val="Grid Table 7 Colorful - Accent 2"/>
-    <w:basedOn w:val="990"/>
+    <w:basedOn w:val="995"/>
     <w:uiPriority w:val="99"/>
     <w:pPr>
       <w:pBdr/>
@@ -19742,9 +19900,9 @@
       </w:tcPr>
     </w:tblStylePr>
   </w:style>
-  <w:style w:type="table" w:styleId="868">
+  <w:style w:type="table" w:styleId="873">
     <w:name w:val="Grid Table 7 Colorful - Accent 3"/>
-    <w:basedOn w:val="990"/>
+    <w:basedOn w:val="995"/>
     <w:uiPriority w:val="99"/>
     <w:pPr>
       <w:pBdr/>
@@ -19996,9 +20154,9 @@
       </w:tcPr>
     </w:tblStylePr>
   </w:style>
-  <w:style w:type="table" w:styleId="869">
+  <w:style w:type="table" w:styleId="874">
     <w:name w:val="Grid Table 7 Colorful - Accent 4"/>
-    <w:basedOn w:val="990"/>
+    <w:basedOn w:val="995"/>
     <w:uiPriority w:val="99"/>
     <w:pPr>
       <w:pBdr/>
@@ -20250,9 +20408,9 @@
       </w:tcPr>
     </w:tblStylePr>
   </w:style>
-  <w:style w:type="table" w:styleId="870">
+  <w:style w:type="table" w:styleId="875">
     <w:name w:val="Grid Table 7 Colorful - Accent 5"/>
-    <w:basedOn w:val="990"/>
+    <w:basedOn w:val="995"/>
     <w:uiPriority w:val="99"/>
     <w:pPr>
       <w:pBdr/>
@@ -20504,9 +20662,9 @@
       </w:tcPr>
     </w:tblStylePr>
   </w:style>
-  <w:style w:type="table" w:styleId="871">
+  <w:style w:type="table" w:styleId="876">
     <w:name w:val="Grid Table 7 Colorful - Accent 6"/>
-    <w:basedOn w:val="990"/>
+    <w:basedOn w:val="995"/>
     <w:uiPriority w:val="99"/>
     <w:pPr>
       <w:pBdr/>
@@ -20758,9 +20916,9 @@
       </w:tcPr>
     </w:tblStylePr>
   </w:style>
-  <w:style w:type="table" w:styleId="872">
+  <w:style w:type="table" w:styleId="877">
     <w:name w:val="List Table 1 Light"/>
-    <w:basedOn w:val="990"/>
+    <w:basedOn w:val="995"/>
     <w:uiPriority w:val="99"/>
     <w:pPr>
       <w:pBdr/>
@@ -20974,9 +21132,9 @@
       </w:tcPr>
     </w:tblStylePr>
   </w:style>
-  <w:style w:type="table" w:styleId="873">
+  <w:style w:type="table" w:styleId="878">
     <w:name w:val="List Table 1 Light - Accent 1"/>
-    <w:basedOn w:val="990"/>
+    <w:basedOn w:val="995"/>
     <w:uiPriority w:val="99"/>
     <w:pPr>
       <w:pBdr/>
@@ -21190,9 +21348,9 @@
       </w:tcPr>
     </w:tblStylePr>
   </w:style>
-  <w:style w:type="table" w:styleId="874">
+  <w:style w:type="table" w:styleId="879">
     <w:name w:val="List Table 1 Light - Accent 2"/>
-    <w:basedOn w:val="990"/>
+    <w:basedOn w:val="995"/>
     <w:uiPriority w:val="99"/>
     <w:pPr>
       <w:pBdr/>
@@ -21406,9 +21564,9 @@
       </w:tcPr>
     </w:tblStylePr>
   </w:style>
-  <w:style w:type="table" w:styleId="875">
+  <w:style w:type="table" w:styleId="880">
     <w:name w:val="List Table 1 Light - Accent 3"/>
-    <w:basedOn w:val="990"/>
+    <w:basedOn w:val="995"/>
     <w:uiPriority w:val="99"/>
     <w:pPr>
       <w:pBdr/>
@@ -21622,9 +21780,9 @@
       </w:tcPr>
     </w:tblStylePr>
   </w:style>
-  <w:style w:type="table" w:styleId="876">
+  <w:style w:type="table" w:styleId="881">
     <w:name w:val="List Table 1 Light - Accent 4"/>
-    <w:basedOn w:val="990"/>
+    <w:basedOn w:val="995"/>
     <w:uiPriority w:val="99"/>
     <w:pPr>
       <w:pBdr/>
@@ -21838,9 +21996,9 @@
       </w:tcPr>
     </w:tblStylePr>
   </w:style>
-  <w:style w:type="table" w:styleId="877">
+  <w:style w:type="table" w:styleId="882">
     <w:name w:val="List Table 1 Light - Accent 5"/>
-    <w:basedOn w:val="990"/>
+    <w:basedOn w:val="995"/>
     <w:uiPriority w:val="99"/>
     <w:pPr>
       <w:pBdr/>
@@ -22054,9 +22212,9 @@
       </w:tcPr>
     </w:tblStylePr>
   </w:style>
-  <w:style w:type="table" w:styleId="878">
+  <w:style w:type="table" w:styleId="883">
     <w:name w:val="List Table 1 Light - Accent 6"/>
-    <w:basedOn w:val="990"/>
+    <w:basedOn w:val="995"/>
     <w:uiPriority w:val="99"/>
     <w:pPr>
       <w:pBdr/>
@@ -22270,9 +22428,9 @@
       </w:tcPr>
     </w:tblStylePr>
   </w:style>
-  <w:style w:type="table" w:styleId="879">
+  <w:style w:type="table" w:styleId="884">
     <w:name w:val="List Table 2"/>
-    <w:basedOn w:val="990"/>
+    <w:basedOn w:val="995"/>
     <w:uiPriority w:val="99"/>
     <w:pPr>
       <w:pBdr/>
@@ -22508,9 +22666,9 @@
       </w:tcPr>
     </w:tblStylePr>
   </w:style>
-  <w:style w:type="table" w:styleId="880">
+  <w:style w:type="table" w:styleId="885">
     <w:name w:val="List Table 2 - Accent 1"/>
-    <w:basedOn w:val="990"/>
+    <w:basedOn w:val="995"/>
     <w:uiPriority w:val="99"/>
     <w:pPr>
       <w:pBdr/>
@@ -22746,9 +22904,9 @@
       </w:tcPr>
     </w:tblStylePr>
   </w:style>
-  <w:style w:type="table" w:styleId="881">
+  <w:style w:type="table" w:styleId="886">
     <w:name w:val="List Table 2 - Accent 2"/>
-    <w:basedOn w:val="990"/>
+    <w:basedOn w:val="995"/>
     <w:uiPriority w:val="99"/>
     <w:pPr>
       <w:pBdr/>
@@ -22984,9 +23142,9 @@
       </w:tcPr>
     </w:tblStylePr>
   </w:style>
-  <w:style w:type="table" w:styleId="882">
+  <w:style w:type="table" w:styleId="887">
     <w:name w:val="List Table 2 - Accent 3"/>
-    <w:basedOn w:val="990"/>
+    <w:basedOn w:val="995"/>
     <w:uiPriority w:val="99"/>
     <w:pPr>
       <w:pBdr/>
@@ -23222,9 +23380,9 @@
       </w:tcPr>
     </w:tblStylePr>
   </w:style>
-  <w:style w:type="table" w:styleId="883">
+  <w:style w:type="table" w:styleId="888">
     <w:name w:val="List Table 2 - Accent 4"/>
-    <w:basedOn w:val="990"/>
+    <w:basedOn w:val="995"/>
     <w:uiPriority w:val="99"/>
     <w:pPr>
       <w:pBdr/>
@@ -23460,9 +23618,9 @@
       </w:tcPr>
     </w:tblStylePr>
   </w:style>
-  <w:style w:type="table" w:styleId="884">
+  <w:style w:type="table" w:styleId="889">
     <w:name w:val="List Table 2 - Accent 5"/>
-    <w:basedOn w:val="990"/>
+    <w:basedOn w:val="995"/>
     <w:uiPriority w:val="99"/>
     <w:pPr>
       <w:pBdr/>
@@ -23698,9 +23856,9 @@
       </w:tcPr>
     </w:tblStylePr>
   </w:style>
-  <w:style w:type="table" w:styleId="885">
+  <w:style w:type="table" w:styleId="890">
     <w:name w:val="List Table 2 - Accent 6"/>
-    <w:basedOn w:val="990"/>
+    <w:basedOn w:val="995"/>
     <w:uiPriority w:val="99"/>
     <w:pPr>
       <w:pBdr/>
@@ -23936,9 +24094,9 @@
       </w:tcPr>
     </w:tblStylePr>
   </w:style>
-  <w:style w:type="table" w:styleId="886">
+  <w:style w:type="table" w:styleId="891">
     <w:name w:val="List Table 3"/>
-    <w:basedOn w:val="990"/>
+    <w:basedOn w:val="995"/>
     <w:uiPriority w:val="99"/>
     <w:pPr>
       <w:pBdr/>
@@ -24164,9 +24322,9 @@
       </w:tcPr>
     </w:tblStylePr>
   </w:style>
-  <w:style w:type="table" w:styleId="887">
+  <w:style w:type="table" w:styleId="892">
     <w:name w:val="List Table 3 - Accent 1"/>
-    <w:basedOn w:val="990"/>
+    <w:basedOn w:val="995"/>
     <w:uiPriority w:val="99"/>
     <w:pPr>
       <w:pBdr/>
@@ -24392,9 +24550,9 @@
       </w:tcPr>
     </w:tblStylePr>
   </w:style>
-  <w:style w:type="table" w:styleId="888">
+  <w:style w:type="table" w:styleId="893">
     <w:name w:val="List Table 3 - Accent 2"/>
-    <w:basedOn w:val="990"/>
+    <w:basedOn w:val="995"/>
     <w:uiPriority w:val="99"/>
     <w:pPr>
       <w:pBdr/>
@@ -24620,9 +24778,9 @@
       </w:tcPr>
     </w:tblStylePr>
   </w:style>
-  <w:style w:type="table" w:styleId="889">
+  <w:style w:type="table" w:styleId="894">
     <w:name w:val="List Table 3 - Accent 3"/>
-    <w:basedOn w:val="990"/>
+    <w:basedOn w:val="995"/>
     <w:uiPriority w:val="99"/>
     <w:pPr>
       <w:pBdr/>
@@ -24848,9 +25006,9 @@
       </w:tcPr>
     </w:tblStylePr>
   </w:style>
-  <w:style w:type="table" w:styleId="890">
+  <w:style w:type="table" w:styleId="895">
     <w:name w:val="List Table 3 - Accent 4"/>
-    <w:basedOn w:val="990"/>
+    <w:basedOn w:val="995"/>
     <w:uiPriority w:val="99"/>
     <w:pPr>
       <w:pBdr/>
@@ -25076,9 +25234,9 @@
       </w:tcPr>
     </w:tblStylePr>
   </w:style>
-  <w:style w:type="table" w:styleId="891">
+  <w:style w:type="table" w:styleId="896">
     <w:name w:val="List Table 3 - Accent 5"/>
-    <w:basedOn w:val="990"/>
+    <w:basedOn w:val="995"/>
     <w:uiPriority w:val="99"/>
     <w:pPr>
       <w:pBdr/>
@@ -25304,9 +25462,9 @@
       </w:tcPr>
     </w:tblStylePr>
   </w:style>
-  <w:style w:type="table" w:styleId="892">
+  <w:style w:type="table" w:styleId="897">
     <w:name w:val="List Table 3 - Accent 6"/>
-    <w:basedOn w:val="990"/>
+    <w:basedOn w:val="995"/>
     <w:uiPriority w:val="99"/>
     <w:pPr>
       <w:pBdr/>
@@ -25532,9 +25690,9 @@
       </w:tcPr>
     </w:tblStylePr>
   </w:style>
-  <w:style w:type="table" w:styleId="893">
+  <w:style w:type="table" w:styleId="898">
     <w:name w:val="List Table 4"/>
-    <w:basedOn w:val="990"/>
+    <w:basedOn w:val="995"/>
     <w:uiPriority w:val="99"/>
     <w:pPr>
       <w:pBdr/>
@@ -25757,9 +25915,9 @@
       </w:tcPr>
     </w:tblStylePr>
   </w:style>
-  <w:style w:type="table" w:styleId="894">
+  <w:style w:type="table" w:styleId="899">
     <w:name w:val="List Table 4 - Accent 1"/>
-    <w:basedOn w:val="990"/>
+    <w:basedOn w:val="995"/>
     <w:uiPriority w:val="99"/>
     <w:pPr>
       <w:pBdr/>
@@ -25982,9 +26140,9 @@
       </w:tcPr>
     </w:tblStylePr>
   </w:style>
-  <w:style w:type="table" w:styleId="895">
+  <w:style w:type="table" w:styleId="900">
     <w:name w:val="List Table 4 - Accent 2"/>
-    <w:basedOn w:val="990"/>
+    <w:basedOn w:val="995"/>
     <w:uiPriority w:val="99"/>
     <w:pPr>
       <w:pBdr/>
@@ -26207,9 +26365,9 @@
       </w:tcPr>
     </w:tblStylePr>
   </w:style>
-  <w:style w:type="table" w:styleId="896">
+  <w:style w:type="table" w:styleId="901">
     <w:name w:val="List Table 4 - Accent 3"/>
-    <w:basedOn w:val="990"/>
+    <w:basedOn w:val="995"/>
     <w:uiPriority w:val="99"/>
     <w:pPr>
       <w:pBdr/>
@@ -26432,9 +26590,9 @@
       </w:tcPr>
     </w:tblStylePr>
   </w:style>
-  <w:style w:type="table" w:styleId="897">
+  <w:style w:type="table" w:styleId="902">
     <w:name w:val="List Table 4 - Accent 4"/>
-    <w:basedOn w:val="990"/>
+    <w:basedOn w:val="995"/>
     <w:uiPriority w:val="99"/>
     <w:pPr>
       <w:pBdr/>
@@ -26657,9 +26815,9 @@
       </w:tcPr>
     </w:tblStylePr>
   </w:style>
-  <w:style w:type="table" w:styleId="898">
+  <w:style w:type="table" w:styleId="903">
     <w:name w:val="List Table 4 - Accent 5"/>
-    <w:basedOn w:val="990"/>
+    <w:basedOn w:val="995"/>
     <w:uiPriority w:val="99"/>
     <w:pPr>
       <w:pBdr/>
@@ -26882,9 +27040,9 @@
       </w:tcPr>
     </w:tblStylePr>
   </w:style>
-  <w:style w:type="table" w:styleId="899">
+  <w:style w:type="table" w:styleId="904">
     <w:name w:val="List Table 4 - Accent 6"/>
-    <w:basedOn w:val="990"/>
+    <w:basedOn w:val="995"/>
     <w:uiPriority w:val="99"/>
     <w:pPr>
       <w:pBdr/>
@@ -27107,9 +27265,9 @@
       </w:tcPr>
     </w:tblStylePr>
   </w:style>
-  <w:style w:type="table" w:styleId="900">
+  <w:style w:type="table" w:styleId="905">
     <w:name w:val="List Table 5 Dark"/>
-    <w:basedOn w:val="990"/>
+    <w:basedOn w:val="995"/>
     <w:uiPriority w:val="99"/>
     <w:pPr>
       <w:pBdr/>
@@ -27349,9 +27507,9 @@
       </w:tcPr>
     </w:tblStylePr>
   </w:style>
-  <w:style w:type="table" w:styleId="901">
+  <w:style w:type="table" w:styleId="906">
     <w:name w:val="List Table 5 Dark - Accent 1"/>
-    <w:basedOn w:val="990"/>
+    <w:basedOn w:val="995"/>
     <w:uiPriority w:val="99"/>
     <w:pPr>
       <w:pBdr/>
@@ -27591,9 +27749,9 @@
       </w:tcPr>
     </w:tblStylePr>
   </w:style>
-  <w:style w:type="table" w:styleId="902">
+  <w:style w:type="table" w:styleId="907">
     <w:name w:val="List Table 5 Dark - Accent 2"/>
-    <w:basedOn w:val="990"/>
+    <w:basedOn w:val="995"/>
     <w:uiPriority w:val="99"/>
     <w:pPr>
       <w:pBdr/>
@@ -27833,9 +27991,9 @@
       </w:tcPr>
     </w:tblStylePr>
   </w:style>
-  <w:style w:type="table" w:styleId="903">
+  <w:style w:type="table" w:styleId="908">
     <w:name w:val="List Table 5 Dark - Accent 3"/>
-    <w:basedOn w:val="990"/>
+    <w:basedOn w:val="995"/>
     <w:uiPriority w:val="99"/>
     <w:pPr>
       <w:pBdr/>
@@ -28075,9 +28233,9 @@
       </w:tcPr>
     </w:tblStylePr>
   </w:style>
-  <w:style w:type="table" w:styleId="904">
+  <w:style w:type="table" w:styleId="909">
     <w:name w:val="List Table 5 Dark - Accent 4"/>
-    <w:basedOn w:val="990"/>
+    <w:basedOn w:val="995"/>
     <w:uiPriority w:val="99"/>
     <w:pPr>
       <w:pBdr/>
@@ -28317,9 +28475,9 @@
       </w:tcPr>
     </w:tblStylePr>
   </w:style>
-  <w:style w:type="table" w:styleId="905">
+  <w:style w:type="table" w:styleId="910">
     <w:name w:val="List Table 5 Dark - Accent 5"/>
-    <w:basedOn w:val="990"/>
+    <w:basedOn w:val="995"/>
     <w:uiPriority w:val="99"/>
     <w:pPr>
       <w:pBdr/>
@@ -28559,9 +28717,9 @@
       </w:tcPr>
     </w:tblStylePr>
   </w:style>
-  <w:style w:type="table" w:styleId="906">
+  <w:style w:type="table" w:styleId="911">
     <w:name w:val="List Table 5 Dark - Accent 6"/>
-    <w:basedOn w:val="990"/>
+    <w:basedOn w:val="995"/>
     <w:uiPriority w:val="99"/>
     <w:pPr>
       <w:pBdr/>
@@ -28801,9 +28959,9 @@
       </w:tcPr>
     </w:tblStylePr>
   </w:style>
-  <w:style w:type="table" w:styleId="907">
+  <w:style w:type="table" w:styleId="912">
     <w:name w:val="List Table 6 Colorful"/>
-    <w:basedOn w:val="990"/>
+    <w:basedOn w:val="995"/>
     <w:uiPriority w:val="99"/>
     <w:pPr>
       <w:pBdr/>
@@ -29024,9 +29182,9 @@
       </w:tcPr>
     </w:tblStylePr>
   </w:style>
-  <w:style w:type="table" w:styleId="908">
+  <w:style w:type="table" w:styleId="913">
     <w:name w:val="List Table 6 Colorful - Accent 1"/>
-    <w:basedOn w:val="990"/>
+    <w:basedOn w:val="995"/>
     <w:uiPriority w:val="99"/>
     <w:pPr>
       <w:pBdr/>
@@ -29247,9 +29405,9 @@
       </w:tcPr>
     </w:tblStylePr>
   </w:style>
-  <w:style w:type="table" w:styleId="909">
+  <w:style w:type="table" w:styleId="914">
     <w:name w:val="List Table 6 Colorful - Accent 2"/>
-    <w:basedOn w:val="990"/>
+    <w:basedOn w:val="995"/>
     <w:uiPriority w:val="99"/>
     <w:pPr>
       <w:pBdr/>
@@ -29470,9 +29628,9 @@
       </w:tcPr>
     </w:tblStylePr>
   </w:style>
-  <w:style w:type="table" w:styleId="910">
+  <w:style w:type="table" w:styleId="915">
     <w:name w:val="List Table 6 Colorful - Accent 3"/>
-    <w:basedOn w:val="990"/>
+    <w:basedOn w:val="995"/>
     <w:uiPriority w:val="99"/>
     <w:pPr>
       <w:pBdr/>
@@ -29693,9 +29851,9 @@
       </w:tcPr>
     </w:tblStylePr>
   </w:style>
-  <w:style w:type="table" w:styleId="911">
+  <w:style w:type="table" w:styleId="916">
     <w:name w:val="List Table 6 Colorful - Accent 4"/>
-    <w:basedOn w:val="990"/>
+    <w:basedOn w:val="995"/>
     <w:uiPriority w:val="99"/>
     <w:pPr>
       <w:pBdr/>
@@ -29916,9 +30074,9 @@
       </w:tcPr>
     </w:tblStylePr>
   </w:style>
-  <w:style w:type="table" w:styleId="912">
+  <w:style w:type="table" w:styleId="917">
     <w:name w:val="List Table 6 Colorful - Accent 5"/>
-    <w:basedOn w:val="990"/>
+    <w:basedOn w:val="995"/>
     <w:uiPriority w:val="99"/>
     <w:pPr>
       <w:pBdr/>
@@ -30139,9 +30297,9 @@
       </w:tcPr>
     </w:tblStylePr>
   </w:style>
-  <w:style w:type="table" w:styleId="913">
+  <w:style w:type="table" w:styleId="918">
     <w:name w:val="List Table 6 Colorful - Accent 6"/>
-    <w:basedOn w:val="990"/>
+    <w:basedOn w:val="995"/>
     <w:uiPriority w:val="99"/>
     <w:pPr>
       <w:pBdr/>
@@ -30362,9 +30520,9 @@
       </w:tcPr>
     </w:tblStylePr>
   </w:style>
-  <w:style w:type="table" w:styleId="914">
+  <w:style w:type="table" w:styleId="919">
     <w:name w:val="List Table 7 Colorful"/>
-    <w:basedOn w:val="990"/>
+    <w:basedOn w:val="995"/>
     <w:uiPriority w:val="99"/>
     <w:pPr>
       <w:pBdr/>
@@ -30618,9 +30776,9 @@
       </w:tcPr>
     </w:tblStylePr>
   </w:style>
-  <w:style w:type="table" w:styleId="915">
+  <w:style w:type="table" w:styleId="920">
     <w:name w:val="List Table 7 Colorful - Accent 1"/>
-    <w:basedOn w:val="990"/>
+    <w:basedOn w:val="995"/>
     <w:uiPriority w:val="99"/>
     <w:pPr>
       <w:pBdr/>
@@ -30874,9 +31032,9 @@
       </w:tcPr>
     </w:tblStylePr>
   </w:style>
-  <w:style w:type="table" w:styleId="916">
+  <w:style w:type="table" w:styleId="921">
     <w:name w:val="List Table 7 Colorful - Accent 2"/>
-    <w:basedOn w:val="990"/>
+    <w:basedOn w:val="995"/>
     <w:uiPriority w:val="99"/>
     <w:pPr>
       <w:pBdr/>
@@ -31130,9 +31288,9 @@
       </w:tcPr>
     </w:tblStylePr>
   </w:style>
-  <w:style w:type="table" w:styleId="917">
+  <w:style w:type="table" w:styleId="922">
     <w:name w:val="List Table 7 Colorful - Accent 3"/>
-    <w:basedOn w:val="990"/>
+    <w:basedOn w:val="995"/>
     <w:uiPriority w:val="99"/>
     <w:pPr>
       <w:pBdr/>
@@ -31386,9 +31544,9 @@
       </w:tcPr>
     </w:tblStylePr>
   </w:style>
-  <w:style w:type="table" w:styleId="918">
+  <w:style w:type="table" w:styleId="923">
     <w:name w:val="List Table 7 Colorful - Accent 4"/>
-    <w:basedOn w:val="990"/>
+    <w:basedOn w:val="995"/>
     <w:uiPriority w:val="99"/>
     <w:pPr>
       <w:pBdr/>
@@ -31642,9 +31800,9 @@
       </w:tcPr>
     </w:tblStylePr>
   </w:style>
-  <w:style w:type="table" w:styleId="919">
+  <w:style w:type="table" w:styleId="924">
     <w:name w:val="List Table 7 Colorful - Accent 5"/>
-    <w:basedOn w:val="990"/>
+    <w:basedOn w:val="995"/>
     <w:uiPriority w:val="99"/>
     <w:pPr>
       <w:pBdr/>
@@ -31898,9 +32056,9 @@
       </w:tcPr>
     </w:tblStylePr>
   </w:style>
-  <w:style w:type="table" w:styleId="920">
+  <w:style w:type="table" w:styleId="925">
     <w:name w:val="List Table 7 Colorful - Accent 6"/>
-    <w:basedOn w:val="990"/>
+    <w:basedOn w:val="995"/>
     <w:uiPriority w:val="99"/>
     <w:pPr>
       <w:pBdr/>
@@ -32154,9 +32312,9 @@
       </w:tcPr>
     </w:tblStylePr>
   </w:style>
-  <w:style w:type="table" w:styleId="921">
+  <w:style w:type="table" w:styleId="926">
     <w:name w:val="Lined - Accent"/>
-    <w:basedOn w:val="990"/>
+    <w:basedOn w:val="995"/>
     <w:uiPriority w:val="99"/>
     <w:pPr>
       <w:pBdr/>
@@ -32391,9 +32549,9 @@
       </w:tcPr>
     </w:tblStylePr>
   </w:style>
-  <w:style w:type="table" w:styleId="922">
+  <w:style w:type="table" w:styleId="927">
     <w:name w:val="Lined - Accent 1"/>
-    <w:basedOn w:val="990"/>
+    <w:basedOn w:val="995"/>
     <w:uiPriority w:val="99"/>
     <w:pPr>
       <w:pBdr/>
@@ -32628,9 +32786,9 @@
       </w:tcPr>
     </w:tblStylePr>
   </w:style>
-  <w:style w:type="table" w:styleId="923">
+  <w:style w:type="table" w:styleId="928">
     <w:name w:val="Lined - Accent 2"/>
-    <w:basedOn w:val="990"/>
+    <w:basedOn w:val="995"/>
     <w:uiPriority w:val="99"/>
     <w:pPr>
       <w:pBdr/>
@@ -32865,9 +33023,9 @@
       </w:tcPr>
     </w:tblStylePr>
   </w:style>
-  <w:style w:type="table" w:styleId="924">
+  <w:style w:type="table" w:styleId="929">
     <w:name w:val="Lined - Accent 3"/>
-    <w:basedOn w:val="990"/>
+    <w:basedOn w:val="995"/>
     <w:uiPriority w:val="99"/>
     <w:pPr>
       <w:pBdr/>
@@ -33102,9 +33260,9 @@
       </w:tcPr>
     </w:tblStylePr>
   </w:style>
-  <w:style w:type="table" w:styleId="925">
+  <w:style w:type="table" w:styleId="930">
     <w:name w:val="Lined - Accent 4"/>
-    <w:basedOn w:val="990"/>
+    <w:basedOn w:val="995"/>
     <w:uiPriority w:val="99"/>
     <w:pPr>
       <w:pBdr/>
@@ -33339,9 +33497,9 @@
       </w:tcPr>
     </w:tblStylePr>
   </w:style>
-  <w:style w:type="table" w:styleId="926">
+  <w:style w:type="table" w:styleId="931">
     <w:name w:val="Lined - Accent 5"/>
-    <w:basedOn w:val="990"/>
+    <w:basedOn w:val="995"/>
     <w:uiPriority w:val="99"/>
     <w:pPr>
       <w:pBdr/>
@@ -33576,9 +33734,9 @@
       </w:tcPr>
     </w:tblStylePr>
   </w:style>
-  <w:style w:type="table" w:styleId="927">
+  <w:style w:type="table" w:styleId="932">
     <w:name w:val="Lined - Accent 6"/>
-    <w:basedOn w:val="990"/>
+    <w:basedOn w:val="995"/>
     <w:uiPriority w:val="99"/>
     <w:pPr>
       <w:pBdr/>
@@ -33813,9 +33971,9 @@
       </w:tcPr>
     </w:tblStylePr>
   </w:style>
-  <w:style w:type="table" w:styleId="928">
+  <w:style w:type="table" w:styleId="933">
     <w:name w:val="Bordered &amp; Lined - Accent"/>
-    <w:basedOn w:val="990"/>
+    <w:basedOn w:val="995"/>
     <w:uiPriority w:val="99"/>
     <w:pPr>
       <w:pBdr/>
@@ -34057,9 +34215,9 @@
       </w:tcPr>
     </w:tblStylePr>
   </w:style>
-  <w:style w:type="table" w:styleId="929">
+  <w:style w:type="table" w:styleId="934">
     <w:name w:val="Bordered &amp; Lined - Accent 1"/>
-    <w:basedOn w:val="990"/>
+    <w:basedOn w:val="995"/>
     <w:uiPriority w:val="99"/>
     <w:pPr>
       <w:pBdr/>
@@ -34301,9 +34459,9 @@
       </w:tcPr>
     </w:tblStylePr>
   </w:style>
-  <w:style w:type="table" w:styleId="930">
+  <w:style w:type="table" w:styleId="935">
     <w:name w:val="Bordered &amp; Lined - Accent 2"/>
-    <w:basedOn w:val="990"/>
+    <w:basedOn w:val="995"/>
     <w:uiPriority w:val="99"/>
     <w:pPr>
       <w:pBdr/>
@@ -34545,9 +34703,9 @@
       </w:tcPr>
     </w:tblStylePr>
   </w:style>
-  <w:style w:type="table" w:styleId="931">
+  <w:style w:type="table" w:styleId="936">
     <w:name w:val="Bordered &amp; Lined - Accent 3"/>
-    <w:basedOn w:val="990"/>
+    <w:basedOn w:val="995"/>
     <w:uiPriority w:val="99"/>
     <w:pPr>
       <w:pBdr/>
@@ -34789,9 +34947,9 @@
       </w:tcPr>
     </w:tblStylePr>
   </w:style>
-  <w:style w:type="table" w:styleId="932">
+  <w:style w:type="table" w:styleId="937">
     <w:name w:val="Bordered &amp; Lined - Accent 4"/>
-    <w:basedOn w:val="990"/>
+    <w:basedOn w:val="995"/>
     <w:uiPriority w:val="99"/>
     <w:pPr>
       <w:pBdr/>
@@ -35033,9 +35191,9 @@
       </w:tcPr>
     </w:tblStylePr>
   </w:style>
-  <w:style w:type="table" w:styleId="933">
+  <w:style w:type="table" w:styleId="938">
     <w:name w:val="Bordered &amp; Lined - Accent 5"/>
-    <w:basedOn w:val="990"/>
+    <w:basedOn w:val="995"/>
     <w:uiPriority w:val="99"/>
     <w:pPr>
       <w:pBdr/>
@@ -35277,9 +35435,9 @@
       </w:tcPr>
     </w:tblStylePr>
   </w:style>
-  <w:style w:type="table" w:styleId="934">
+  <w:style w:type="table" w:styleId="939">
     <w:name w:val="Bordered &amp; Lined - Accent 6"/>
-    <w:basedOn w:val="990"/>
+    <w:basedOn w:val="995"/>
     <w:uiPriority w:val="99"/>
     <w:pPr>
       <w:pBdr/>
@@ -35521,9 +35679,9 @@
       </w:tcPr>
     </w:tblStylePr>
   </w:style>
-  <w:style w:type="table" w:styleId="935">
+  <w:style w:type="table" w:styleId="940">
     <w:name w:val="Bordered"/>
-    <w:basedOn w:val="990"/>
+    <w:basedOn w:val="995"/>
     <w:uiPriority w:val="99"/>
     <w:pPr>
       <w:pBdr/>
@@ -35752,9 +35910,9 @@
       </w:tcPr>
     </w:tblStylePr>
   </w:style>
-  <w:style w:type="table" w:styleId="936">
+  <w:style w:type="table" w:styleId="941">
     <w:name w:val="Bordered - Accent 1"/>
-    <w:basedOn w:val="990"/>
+    <w:basedOn w:val="995"/>
     <w:uiPriority w:val="99"/>
     <w:pPr>
       <w:pBdr/>
@@ -35983,9 +36141,9 @@
       </w:tcPr>
     </w:tblStylePr>
   </w:style>
-  <w:style w:type="table" w:styleId="937">
+  <w:style w:type="table" w:styleId="942">
     <w:name w:val="Bordered - Accent 2"/>
-    <w:basedOn w:val="990"/>
+    <w:basedOn w:val="995"/>
     <w:uiPriority w:val="99"/>
     <w:pPr>
       <w:pBdr/>
@@ -36214,9 +36372,9 @@
       </w:tcPr>
     </w:tblStylePr>
   </w:style>
-  <w:style w:type="table" w:styleId="938">
+  <w:style w:type="table" w:styleId="943">
     <w:name w:val="Bordered - Accent 3"/>
-    <w:basedOn w:val="990"/>
+    <w:basedOn w:val="995"/>
     <w:uiPriority w:val="99"/>
     <w:pPr>
       <w:pBdr/>
@@ -36445,9 +36603,9 @@
       </w:tcPr>
     </w:tblStylePr>
   </w:style>
-  <w:style w:type="table" w:styleId="939">
+  <w:style w:type="table" w:styleId="944">
     <w:name w:val="Bordered - Accent 4"/>
-    <w:basedOn w:val="990"/>
+    <w:basedOn w:val="995"/>
     <w:uiPriority w:val="99"/>
     <w:pPr>
       <w:pBdr/>
@@ -36676,9 +36834,9 @@
       </w:tcPr>
     </w:tblStylePr>
   </w:style>
-  <w:style w:type="table" w:styleId="940">
+  <w:style w:type="table" w:styleId="945">
     <w:name w:val="Bordered - Accent 5"/>
-    <w:basedOn w:val="990"/>
+    <w:basedOn w:val="995"/>
     <w:uiPriority w:val="99"/>
     <w:pPr>
       <w:pBdr/>
@@ -36907,9 +37065,9 @@
       </w:tcPr>
     </w:tblStylePr>
   </w:style>
-  <w:style w:type="table" w:styleId="941">
+  <w:style w:type="table" w:styleId="946">
     <w:name w:val="Bordered - Accent 6"/>
-    <w:basedOn w:val="990"/>
+    <w:basedOn w:val="995"/>
     <w:uiPriority w:val="99"/>
     <w:pPr>
       <w:pBdr/>
@@ -37138,11 +37296,11 @@
       </w:tcPr>
     </w:tblStylePr>
   </w:style>
-  <w:style w:type="paragraph" w:styleId="942">
+  <w:style w:type="paragraph" w:styleId="947">
     <w:name w:val="Heading 5"/>
-    <w:basedOn w:val="984"/>
-    <w:next w:val="984"/>
-    <w:link w:val="951"/>
+    <w:basedOn w:val="989"/>
+    <w:next w:val="989"/>
+    <w:link w:val="956"/>
     <w:uiPriority w:val="9"/>
     <w:unhideWhenUsed/>
     <w:qFormat/>
@@ -37159,11 +37317,11 @@
       <w:color w:val="0f4761" w:themeColor="accent1" w:themeShade="BF"/>
     </w:rPr>
   </w:style>
-  <w:style w:type="paragraph" w:styleId="943">
+  <w:style w:type="paragraph" w:styleId="948">
     <w:name w:val="Heading 6"/>
-    <w:basedOn w:val="984"/>
-    <w:next w:val="984"/>
-    <w:link w:val="952"/>
+    <w:basedOn w:val="989"/>
+    <w:next w:val="989"/>
+    <w:link w:val="957"/>
     <w:uiPriority w:val="9"/>
     <w:unhideWhenUsed/>
     <w:qFormat/>
@@ -37182,11 +37340,11 @@
       <w:color w:val="595959" w:themeColor="text1" w:themeTint="A6"/>
     </w:rPr>
   </w:style>
-  <w:style w:type="paragraph" w:styleId="944">
+  <w:style w:type="paragraph" w:styleId="949">
     <w:name w:val="Heading 7"/>
-    <w:basedOn w:val="984"/>
-    <w:next w:val="984"/>
-    <w:link w:val="953"/>
+    <w:basedOn w:val="989"/>
+    <w:next w:val="989"/>
+    <w:link w:val="958"/>
     <w:uiPriority w:val="9"/>
     <w:unhideWhenUsed/>
     <w:qFormat/>
@@ -37203,11 +37361,11 @@
       <w:color w:val="595959" w:themeColor="text1" w:themeTint="A6"/>
     </w:rPr>
   </w:style>
-  <w:style w:type="paragraph" w:styleId="945">
+  <w:style w:type="paragraph" w:styleId="950">
     <w:name w:val="Heading 8"/>
-    <w:basedOn w:val="984"/>
-    <w:next w:val="984"/>
-    <w:link w:val="954"/>
+    <w:basedOn w:val="989"/>
+    <w:next w:val="989"/>
+    <w:link w:val="959"/>
     <w:uiPriority w:val="9"/>
     <w:unhideWhenUsed/>
     <w:qFormat/>
@@ -37226,11 +37384,11 @@
       <w:color w:val="272727" w:themeColor="text1" w:themeTint="D8"/>
     </w:rPr>
   </w:style>
-  <w:style w:type="paragraph" w:styleId="946">
+  <w:style w:type="paragraph" w:styleId="951">
     <w:name w:val="Heading 9"/>
-    <w:basedOn w:val="984"/>
-    <w:next w:val="984"/>
-    <w:link w:val="955"/>
+    <w:basedOn w:val="989"/>
+    <w:next w:val="989"/>
+    <w:link w:val="960"/>
     <w:uiPriority w:val="9"/>
     <w:unhideWhenUsed/>
     <w:qFormat/>
@@ -37249,10 +37407,10 @@
       <w:color w:val="272727" w:themeColor="text1" w:themeTint="D8"/>
     </w:rPr>
   </w:style>
-  <w:style w:type="character" w:styleId="947">
+  <w:style w:type="character" w:styleId="952">
     <w:name w:val="Heading 1 Char"/>
-    <w:basedOn w:val="989"/>
-    <w:link w:val="985"/>
+    <w:basedOn w:val="994"/>
+    <w:link w:val="990"/>
     <w:uiPriority w:val="9"/>
     <w:pPr>
       <w:pBdr/>
@@ -37266,10 +37424,10 @@
       <w:szCs w:val="40"/>
     </w:rPr>
   </w:style>
-  <w:style w:type="character" w:styleId="948">
+  <w:style w:type="character" w:styleId="953">
     <w:name w:val="Heading 2 Char"/>
-    <w:basedOn w:val="989"/>
-    <w:link w:val="986"/>
+    <w:basedOn w:val="994"/>
+    <w:link w:val="991"/>
     <w:uiPriority w:val="9"/>
     <w:pPr>
       <w:pBdr/>
@@ -37283,10 +37441,10 @@
       <w:szCs w:val="32"/>
     </w:rPr>
   </w:style>
-  <w:style w:type="character" w:styleId="949">
+  <w:style w:type="character" w:styleId="954">
     <w:name w:val="Heading 3 Char"/>
-    <w:basedOn w:val="989"/>
-    <w:link w:val="987"/>
+    <w:basedOn w:val="994"/>
+    <w:link w:val="992"/>
     <w:uiPriority w:val="9"/>
     <w:pPr>
       <w:pBdr/>
@@ -37300,10 +37458,10 @@
       <w:szCs w:val="28"/>
     </w:rPr>
   </w:style>
-  <w:style w:type="character" w:styleId="950">
+  <w:style w:type="character" w:styleId="955">
     <w:name w:val="Heading 4 Char"/>
-    <w:basedOn w:val="989"/>
-    <w:link w:val="988"/>
+    <w:basedOn w:val="994"/>
+    <w:link w:val="993"/>
     <w:uiPriority w:val="9"/>
     <w:pPr>
       <w:pBdr/>
@@ -37317,10 +37475,10 @@
       <w:color w:val="0f4761" w:themeColor="accent1" w:themeShade="BF"/>
     </w:rPr>
   </w:style>
-  <w:style w:type="character" w:styleId="951">
+  <w:style w:type="character" w:styleId="956">
     <w:name w:val="Heading 5 Char"/>
-    <w:basedOn w:val="989"/>
-    <w:link w:val="942"/>
+    <w:basedOn w:val="994"/>
+    <w:link w:val="947"/>
     <w:uiPriority w:val="9"/>
     <w:pPr>
       <w:pBdr/>
@@ -37332,10 +37490,10 @@
       <w:color w:val="0f4761" w:themeColor="accent1" w:themeShade="BF"/>
     </w:rPr>
   </w:style>
-  <w:style w:type="character" w:styleId="952">
+  <w:style w:type="character" w:styleId="957">
     <w:name w:val="Heading 6 Char"/>
-    <w:basedOn w:val="989"/>
-    <w:link w:val="943"/>
+    <w:basedOn w:val="994"/>
+    <w:link w:val="948"/>
     <w:uiPriority w:val="9"/>
     <w:pPr>
       <w:pBdr/>
@@ -37349,10 +37507,10 @@
       <w:color w:val="595959" w:themeColor="text1" w:themeTint="A6"/>
     </w:rPr>
   </w:style>
-  <w:style w:type="character" w:styleId="953">
+  <w:style w:type="character" w:styleId="958">
     <w:name w:val="Heading 7 Char"/>
-    <w:basedOn w:val="989"/>
-    <w:link w:val="944"/>
+    <w:basedOn w:val="994"/>
+    <w:link w:val="949"/>
     <w:uiPriority w:val="9"/>
     <w:pPr>
       <w:pBdr/>
@@ -37364,10 +37522,10 @@
       <w:color w:val="595959" w:themeColor="text1" w:themeTint="A6"/>
     </w:rPr>
   </w:style>
-  <w:style w:type="character" w:styleId="954">
+  <w:style w:type="character" w:styleId="959">
     <w:name w:val="Heading 8 Char"/>
-    <w:basedOn w:val="989"/>
-    <w:link w:val="945"/>
+    <w:basedOn w:val="994"/>
+    <w:link w:val="950"/>
     <w:uiPriority w:val="9"/>
     <w:pPr>
       <w:pBdr/>
@@ -37381,10 +37539,10 @@
       <w:color w:val="272727" w:themeColor="text1" w:themeTint="D8"/>
     </w:rPr>
   </w:style>
-  <w:style w:type="character" w:styleId="955">
+  <w:style w:type="character" w:styleId="960">
     <w:name w:val="Heading 9 Char"/>
-    <w:basedOn w:val="989"/>
-    <w:link w:val="946"/>
+    <w:basedOn w:val="994"/>
+    <w:link w:val="951"/>
     <w:uiPriority w:val="9"/>
     <w:pPr>
       <w:pBdr/>
@@ -37398,10 +37556,10 @@
       <w:color w:val="272727" w:themeColor="text1" w:themeTint="D8"/>
     </w:rPr>
   </w:style>
-  <w:style w:type="character" w:styleId="956">
+  <w:style w:type="character" w:styleId="961">
     <w:name w:val="Title Char"/>
-    <w:basedOn w:val="989"/>
-    <w:link w:val="997"/>
+    <w:basedOn w:val="994"/>
+    <w:link w:val="1002"/>
     <w:uiPriority w:val="10"/>
     <w:pPr>
       <w:pBdr/>
@@ -37415,10 +37573,10 @@
       <w:szCs w:val="56"/>
     </w:rPr>
   </w:style>
-  <w:style w:type="character" w:styleId="957">
+  <w:style w:type="character" w:styleId="962">
     <w:name w:val="Subtitle Char"/>
-    <w:basedOn w:val="989"/>
-    <w:link w:val="1005"/>
+    <w:basedOn w:val="994"/>
+    <w:link w:val="1010"/>
     <w:uiPriority w:val="11"/>
     <w:pPr>
       <w:pBdr/>
@@ -37432,11 +37590,11 @@
       <w:szCs w:val="28"/>
     </w:rPr>
   </w:style>
-  <w:style w:type="paragraph" w:styleId="958">
+  <w:style w:type="paragraph" w:styleId="963">
     <w:name w:val="Quote"/>
-    <w:basedOn w:val="984"/>
-    <w:next w:val="984"/>
-    <w:link w:val="959"/>
+    <w:basedOn w:val="989"/>
+    <w:next w:val="989"/>
+    <w:link w:val="964"/>
     <w:uiPriority w:val="29"/>
     <w:qFormat/>
     <w:pPr>
@@ -37451,10 +37609,10 @@
       <w:color w:val="404040" w:themeColor="text1" w:themeTint="BF"/>
     </w:rPr>
   </w:style>
-  <w:style w:type="character" w:styleId="959">
+  <w:style w:type="character" w:styleId="964">
     <w:name w:val="Quote Char"/>
-    <w:basedOn w:val="989"/>
-    <w:link w:val="958"/>
+    <w:basedOn w:val="994"/>
+    <w:link w:val="963"/>
     <w:uiPriority w:val="29"/>
     <w:pPr>
       <w:pBdr/>
@@ -37467,9 +37625,9 @@
       <w:color w:val="404040" w:themeColor="text1" w:themeTint="BF"/>
     </w:rPr>
   </w:style>
-  <w:style w:type="character" w:styleId="960">
+  <w:style w:type="character" w:styleId="965">
     <w:name w:val="Intense Emphasis"/>
-    <w:basedOn w:val="989"/>
+    <w:basedOn w:val="994"/>
     <w:uiPriority w:val="21"/>
     <w:qFormat/>
     <w:pPr>
@@ -37483,11 +37641,11 @@
       <w:color w:val="0f4761" w:themeColor="accent1" w:themeShade="BF"/>
     </w:rPr>
   </w:style>
-  <w:style w:type="paragraph" w:styleId="961">
+  <w:style w:type="paragraph" w:styleId="966">
     <w:name w:val="Intense Quote"/>
-    <w:basedOn w:val="984"/>
-    <w:next w:val="984"/>
-    <w:link w:val="962"/>
+    <w:basedOn w:val="989"/>
+    <w:next w:val="989"/>
+    <w:link w:val="967"/>
     <w:uiPriority w:val="30"/>
     <w:qFormat/>
     <w:pPr>
@@ -37505,10 +37663,10 @@
       <w:color w:val="0f4761" w:themeColor="accent1" w:themeShade="BF"/>
     </w:rPr>
   </w:style>
-  <w:style w:type="character" w:styleId="962">
+  <w:style w:type="character" w:styleId="967">
     <w:name w:val="Intense Quote Char"/>
-    <w:basedOn w:val="989"/>
-    <w:link w:val="961"/>
+    <w:basedOn w:val="994"/>
+    <w:link w:val="966"/>
     <w:uiPriority w:val="30"/>
     <w:pPr>
       <w:pBdr/>
@@ -37521,9 +37679,9 @@
       <w:color w:val="0f4761" w:themeColor="accent1" w:themeShade="BF"/>
     </w:rPr>
   </w:style>
-  <w:style w:type="character" w:styleId="963">
+  <w:style w:type="character" w:styleId="968">
     <w:name w:val="Intense Reference"/>
-    <w:basedOn w:val="989"/>
+    <w:basedOn w:val="994"/>
     <w:uiPriority w:val="32"/>
     <w:qFormat/>
     <w:pPr>
@@ -37539,9 +37697,9 @@
       <w:spacing w:val="5"/>
     </w:rPr>
   </w:style>
-  <w:style w:type="character" w:styleId="964">
+  <w:style w:type="character" w:styleId="969">
     <w:name w:val="Subtle Emphasis"/>
-    <w:basedOn w:val="989"/>
+    <w:basedOn w:val="994"/>
     <w:uiPriority w:val="19"/>
     <w:qFormat/>
     <w:pPr>
@@ -37555,9 +37713,9 @@
       <w:color w:val="404040" w:themeColor="text1" w:themeTint="BF"/>
     </w:rPr>
   </w:style>
-  <w:style w:type="character" w:styleId="965">
+  <w:style w:type="character" w:styleId="970">
     <w:name w:val="Emphasis"/>
-    <w:basedOn w:val="989"/>
+    <w:basedOn w:val="994"/>
     <w:uiPriority w:val="20"/>
     <w:qFormat/>
     <w:pPr>
@@ -37570,9 +37728,9 @@
       <w:iCs/>
     </w:rPr>
   </w:style>
-  <w:style w:type="character" w:styleId="966">
+  <w:style w:type="character" w:styleId="971">
     <w:name w:val="Strong"/>
-    <w:basedOn w:val="989"/>
+    <w:basedOn w:val="994"/>
     <w:uiPriority w:val="22"/>
     <w:qFormat/>
     <w:pPr>
@@ -37585,9 +37743,9 @@
       <w:bCs/>
     </w:rPr>
   </w:style>
-  <w:style w:type="character" w:styleId="967">
+  <w:style w:type="character" w:styleId="972">
     <w:name w:val="Subtle Reference"/>
-    <w:basedOn w:val="989"/>
+    <w:basedOn w:val="994"/>
     <w:uiPriority w:val="31"/>
     <w:qFormat/>
     <w:pPr>
@@ -37600,9 +37758,9 @@
       <w:color w:val="5a5a5a" w:themeColor="text1" w:themeTint="A5"/>
     </w:rPr>
   </w:style>
-  <w:style w:type="character" w:styleId="968">
+  <w:style w:type="character" w:styleId="973">
     <w:name w:val="Book Title"/>
-    <w:basedOn w:val="989"/>
+    <w:basedOn w:val="994"/>
     <w:uiPriority w:val="33"/>
     <w:qFormat/>
     <w:pPr>
@@ -37618,10 +37776,10 @@
       <w:spacing w:val="5"/>
     </w:rPr>
   </w:style>
-  <w:style w:type="character" w:styleId="969">
+  <w:style w:type="character" w:styleId="974">
     <w:name w:val="Header Char"/>
-    <w:basedOn w:val="989"/>
-    <w:link w:val="992"/>
+    <w:basedOn w:val="994"/>
+    <w:link w:val="997"/>
     <w:uiPriority w:val="99"/>
     <w:pPr>
       <w:pBdr/>
@@ -37629,10 +37787,10 @@
       <w:ind/>
     </w:pPr>
   </w:style>
-  <w:style w:type="character" w:styleId="970">
+  <w:style w:type="character" w:styleId="975">
     <w:name w:val="Footer Char"/>
-    <w:basedOn w:val="989"/>
-    <w:link w:val="999"/>
+    <w:basedOn w:val="994"/>
+    <w:link w:val="1004"/>
     <w:uiPriority w:val="99"/>
     <w:pPr>
       <w:pBdr/>
@@ -37640,10 +37798,10 @@
       <w:ind/>
     </w:pPr>
   </w:style>
-  <w:style w:type="paragraph" w:styleId="971">
+  <w:style w:type="paragraph" w:styleId="976">
     <w:name w:val="footnote text"/>
-    <w:basedOn w:val="984"/>
-    <w:link w:val="972"/>
+    <w:basedOn w:val="989"/>
+    <w:link w:val="977"/>
     <w:uiPriority w:val="99"/>
     <w:semiHidden/>
     <w:unhideWhenUsed/>
@@ -37657,10 +37815,10 @@
       <w:szCs w:val="20"/>
     </w:rPr>
   </w:style>
-  <w:style w:type="character" w:styleId="972">
+  <w:style w:type="character" w:styleId="977">
     <w:name w:val="Footnote Text Char"/>
-    <w:basedOn w:val="989"/>
-    <w:link w:val="971"/>
+    <w:basedOn w:val="994"/>
+    <w:link w:val="976"/>
     <w:uiPriority w:val="99"/>
     <w:semiHidden/>
     <w:pPr>
@@ -37673,9 +37831,9 @@
       <w:szCs w:val="20"/>
     </w:rPr>
   </w:style>
-  <w:style w:type="character" w:styleId="973">
+  <w:style w:type="character" w:styleId="978">
     <w:name w:val="footnote reference"/>
-    <w:basedOn w:val="989"/>
+    <w:basedOn w:val="994"/>
     <w:uiPriority w:val="99"/>
     <w:semiHidden/>
     <w:unhideWhenUsed/>
@@ -37688,10 +37846,10 @@
       <w:vertAlign w:val="superscript"/>
     </w:rPr>
   </w:style>
-  <w:style w:type="paragraph" w:styleId="974">
+  <w:style w:type="paragraph" w:styleId="979">
     <w:name w:val="endnote text"/>
-    <w:basedOn w:val="984"/>
-    <w:link w:val="975"/>
+    <w:basedOn w:val="989"/>
+    <w:link w:val="980"/>
     <w:uiPriority w:val="99"/>
     <w:semiHidden/>
     <w:unhideWhenUsed/>
@@ -37705,10 +37863,10 @@
       <w:szCs w:val="20"/>
     </w:rPr>
   </w:style>
-  <w:style w:type="character" w:styleId="975">
+  <w:style w:type="character" w:styleId="980">
     <w:name w:val="Endnote Text Char"/>
-    <w:basedOn w:val="989"/>
-    <w:link w:val="974"/>
+    <w:basedOn w:val="994"/>
+    <w:link w:val="979"/>
     <w:uiPriority w:val="99"/>
     <w:semiHidden/>
     <w:pPr>
@@ -37721,9 +37879,9 @@
       <w:szCs w:val="20"/>
     </w:rPr>
   </w:style>
-  <w:style w:type="character" w:styleId="976">
+  <w:style w:type="character" w:styleId="981">
     <w:name w:val="endnote reference"/>
-    <w:basedOn w:val="989"/>
+    <w:basedOn w:val="994"/>
     <w:uiPriority w:val="99"/>
     <w:semiHidden/>
     <w:unhideWhenUsed/>
@@ -37736,10 +37894,10 @@
       <w:vertAlign w:val="superscript"/>
     </w:rPr>
   </w:style>
-  <w:style w:type="paragraph" w:styleId="977">
+  <w:style w:type="paragraph" w:styleId="982">
     <w:name w:val="toc 4"/>
-    <w:basedOn w:val="984"/>
-    <w:next w:val="984"/>
+    <w:basedOn w:val="989"/>
+    <w:next w:val="989"/>
     <w:uiPriority w:val="39"/>
     <w:unhideWhenUsed/>
     <w:pPr>
@@ -37748,10 +37906,10 @@
       <w:ind w:left="660"/>
     </w:pPr>
   </w:style>
-  <w:style w:type="paragraph" w:styleId="978">
+  <w:style w:type="paragraph" w:styleId="983">
     <w:name w:val="toc 5"/>
-    <w:basedOn w:val="984"/>
-    <w:next w:val="984"/>
+    <w:basedOn w:val="989"/>
+    <w:next w:val="989"/>
     <w:uiPriority w:val="39"/>
     <w:unhideWhenUsed/>
     <w:pPr>
@@ -37760,10 +37918,10 @@
       <w:ind w:left="880"/>
     </w:pPr>
   </w:style>
-  <w:style w:type="paragraph" w:styleId="979">
+  <w:style w:type="paragraph" w:styleId="984">
     <w:name w:val="toc 6"/>
-    <w:basedOn w:val="984"/>
-    <w:next w:val="984"/>
+    <w:basedOn w:val="989"/>
+    <w:next w:val="989"/>
     <w:uiPriority w:val="39"/>
     <w:unhideWhenUsed/>
     <w:pPr>
@@ -37772,10 +37930,10 @@
       <w:ind w:left="1100"/>
     </w:pPr>
   </w:style>
-  <w:style w:type="paragraph" w:styleId="980">
+  <w:style w:type="paragraph" w:styleId="985">
     <w:name w:val="toc 7"/>
-    <w:basedOn w:val="984"/>
-    <w:next w:val="984"/>
+    <w:basedOn w:val="989"/>
+    <w:next w:val="989"/>
     <w:uiPriority w:val="39"/>
     <w:unhideWhenUsed/>
     <w:pPr>
@@ -37784,10 +37942,10 @@
       <w:ind w:left="1320"/>
     </w:pPr>
   </w:style>
-  <w:style w:type="paragraph" w:styleId="981">
+  <w:style w:type="paragraph" w:styleId="986">
     <w:name w:val="toc 8"/>
-    <w:basedOn w:val="984"/>
-    <w:next w:val="984"/>
+    <w:basedOn w:val="989"/>
+    <w:next w:val="989"/>
     <w:uiPriority w:val="39"/>
     <w:unhideWhenUsed/>
     <w:pPr>
@@ -37796,10 +37954,10 @@
       <w:ind w:left="1540"/>
     </w:pPr>
   </w:style>
-  <w:style w:type="paragraph" w:styleId="982">
+  <w:style w:type="paragraph" w:styleId="987">
     <w:name w:val="toc 9"/>
-    <w:basedOn w:val="984"/>
-    <w:next w:val="984"/>
+    <w:basedOn w:val="989"/>
+    <w:next w:val="989"/>
     <w:uiPriority w:val="39"/>
     <w:unhideWhenUsed/>
     <w:pPr>
@@ -37808,10 +37966,10 @@
       <w:ind w:left="1760"/>
     </w:pPr>
   </w:style>
-  <w:style w:type="paragraph" w:styleId="983">
+  <w:style w:type="paragraph" w:styleId="988">
     <w:name w:val="table of figures"/>
-    <w:basedOn w:val="984"/>
-    <w:next w:val="984"/>
+    <w:basedOn w:val="989"/>
+    <w:next w:val="989"/>
     <w:uiPriority w:val="99"/>
     <w:unhideWhenUsed/>
     <w:pPr>
@@ -37820,7 +37978,7 @@
       <w:ind/>
     </w:pPr>
   </w:style>
-  <w:style w:type="paragraph" w:styleId="984" w:default="1">
+  <w:style w:type="paragraph" w:styleId="989" w:default="1">
     <w:name w:val="Normal"/>
     <w:qFormat/>
     <w:pPr>
@@ -37834,11 +37992,11 @@
       <w:color w:val="525251"/>
     </w:rPr>
   </w:style>
-  <w:style w:type="paragraph" w:styleId="985">
+  <w:style w:type="paragraph" w:styleId="990">
     <w:name w:val="Heading 1"/>
-    <w:basedOn w:val="984"/>
-    <w:next w:val="984"/>
-    <w:link w:val="1001"/>
+    <w:basedOn w:val="989"/>
+    <w:next w:val="989"/>
+    <w:link w:val="1006"/>
     <w:uiPriority w:val="9"/>
     <w:qFormat/>
     <w:pPr>
@@ -37860,11 +38018,11 @@
       <w:szCs w:val="52"/>
     </w:rPr>
   </w:style>
-  <w:style w:type="paragraph" w:styleId="986">
+  <w:style w:type="paragraph" w:styleId="991">
     <w:name w:val="Heading 2"/>
-    <w:basedOn w:val="985"/>
-    <w:next w:val="984"/>
-    <w:link w:val="1002"/>
+    <w:basedOn w:val="990"/>
+    <w:next w:val="989"/>
+    <w:link w:val="1007"/>
     <w:uiPriority w:val="9"/>
     <w:unhideWhenUsed/>
     <w:qFormat/>
@@ -37887,11 +38045,11 @@
       <w:szCs w:val="28"/>
     </w:rPr>
   </w:style>
-  <w:style w:type="paragraph" w:styleId="987">
+  <w:style w:type="paragraph" w:styleId="992">
     <w:name w:val="Heading 3"/>
-    <w:basedOn w:val="986"/>
-    <w:next w:val="984"/>
-    <w:link w:val="1003"/>
+    <w:basedOn w:val="991"/>
+    <w:next w:val="989"/>
+    <w:link w:val="1008"/>
     <w:uiPriority w:val="9"/>
     <w:unhideWhenUsed/>
     <w:qFormat/>
@@ -37905,11 +38063,11 @@
       <w:sz w:val="28"/>
     </w:rPr>
   </w:style>
-  <w:style w:type="paragraph" w:styleId="988">
+  <w:style w:type="paragraph" w:styleId="993">
     <w:name w:val="Heading 4"/>
-    <w:basedOn w:val="987"/>
-    <w:next w:val="984"/>
-    <w:link w:val="1004"/>
+    <w:basedOn w:val="992"/>
+    <w:next w:val="989"/>
+    <w:link w:val="1009"/>
     <w:uiPriority w:val="9"/>
     <w:unhideWhenUsed/>
     <w:qFormat/>
@@ -37924,7 +38082,7 @@
       <w:sz w:val="22"/>
     </w:rPr>
   </w:style>
-  <w:style w:type="character" w:styleId="989" w:default="1">
+  <w:style w:type="character" w:styleId="994" w:default="1">
     <w:name w:val="Default Paragraph Font"/>
     <w:uiPriority w:val="1"/>
     <w:unhideWhenUsed/>
@@ -37934,7 +38092,7 @@
       <w:ind/>
     </w:pPr>
   </w:style>
-  <w:style w:type="table" w:styleId="990" w:default="1">
+  <w:style w:type="table" w:styleId="995" w:default="1">
     <w:name w:val="Normal Table"/>
     <w:uiPriority w:val="99"/>
     <w:semiHidden/>
@@ -37946,13 +38104,13 @@
     </w:pPr>
     <w:tblPr>
       <w:tblInd w:w="0" w:type="dxa"/>
-      <w:tblBorders/>
       <w:tblCellMar>
         <w:left w:w="108" w:type="dxa"/>
         <w:top w:w="0" w:type="dxa"/>
         <w:right w:w="108" w:type="dxa"/>
         <w:bottom w:w="0" w:type="dxa"/>
       </w:tblCellMar>
+      <w:tblBorders/>
     </w:tblPr>
     <w:tcPr>
       <w:tcBorders/>
@@ -38127,7 +38285,7 @@
       </w:tcPr>
     </w:tblStylePr>
   </w:style>
-  <w:style w:type="numbering" w:styleId="991" w:default="1">
+  <w:style w:type="numbering" w:styleId="996" w:default="1">
     <w:name w:val="No List"/>
     <w:uiPriority w:val="99"/>
     <w:semiHidden/>
@@ -38138,10 +38296,10 @@
       <w:ind/>
     </w:pPr>
   </w:style>
-  <w:style w:type="paragraph" w:styleId="992">
+  <w:style w:type="paragraph" w:styleId="997">
     <w:name w:val="Header"/>
-    <w:basedOn w:val="984"/>
-    <w:link w:val="993"/>
+    <w:basedOn w:val="989"/>
+    <w:link w:val="998"/>
     <w:uiPriority w:val="99"/>
     <w:unhideWhenUsed/>
     <w:pPr>
@@ -38157,10 +38315,10 @@
       <w:rFonts w:ascii="Segoe UI" w:hAnsi="Segoe UI"/>
     </w:rPr>
   </w:style>
-  <w:style w:type="character" w:styleId="993" w:customStyle="1">
+  <w:style w:type="character" w:styleId="998" w:customStyle="1">
     <w:name w:val="Верхний колонтитул Знак"/>
-    <w:basedOn w:val="989"/>
-    <w:link w:val="992"/>
+    <w:basedOn w:val="994"/>
+    <w:link w:val="997"/>
     <w:uiPriority w:val="99"/>
     <w:pPr>
       <w:pBdr/>
@@ -38171,9 +38329,9 @@
       <w:rFonts w:ascii="Segoe UI" w:hAnsi="Segoe UI" w:eastAsiaTheme="minorEastAsia"/>
     </w:rPr>
   </w:style>
-  <w:style w:type="character" w:styleId="994">
+  <w:style w:type="character" w:styleId="999">
     <w:name w:val="Hyperlink"/>
-    <w:basedOn w:val="989"/>
+    <w:basedOn w:val="994"/>
     <w:uiPriority w:val="99"/>
     <w:unhideWhenUsed/>
     <w:pPr>
@@ -38186,9 +38344,9 @@
       <w:u w:val="single"/>
     </w:rPr>
   </w:style>
-  <w:style w:type="character" w:styleId="995" w:customStyle="1">
+  <w:style w:type="character" w:styleId="1000" w:customStyle="1">
     <w:name w:val="Неразрешенное упоминание1"/>
-    <w:basedOn w:val="989"/>
+    <w:basedOn w:val="994"/>
     <w:uiPriority w:val="99"/>
     <w:semiHidden/>
     <w:unhideWhenUsed/>
@@ -38202,10 +38360,10 @@
       <w:shd w:val="clear" w:color="auto" w:fill="e1dfdd"/>
     </w:rPr>
   </w:style>
-  <w:style w:type="paragraph" w:styleId="996">
+  <w:style w:type="paragraph" w:styleId="1001">
     <w:name w:val="List Paragraph"/>
-    <w:basedOn w:val="984"/>
-    <w:link w:val="1029"/>
+    <w:basedOn w:val="989"/>
+    <w:link w:val="1034"/>
     <w:uiPriority w:val="34"/>
     <w:qFormat/>
     <w:pPr>
@@ -38215,11 +38373,11 @@
       <w:contextualSpacing w:val="true"/>
     </w:pPr>
   </w:style>
-  <w:style w:type="paragraph" w:styleId="997">
+  <w:style w:type="paragraph" w:styleId="1002">
     <w:name w:val="Title"/>
-    <w:basedOn w:val="984"/>
-    <w:next w:val="984"/>
-    <w:link w:val="998"/>
+    <w:basedOn w:val="989"/>
+    <w:next w:val="989"/>
+    <w:link w:val="1003"/>
     <w:uiPriority w:val="10"/>
     <w:qFormat/>
     <w:pPr>
@@ -38235,10 +38393,10 @@
       <w:szCs w:val="88"/>
     </w:rPr>
   </w:style>
-  <w:style w:type="character" w:styleId="998" w:customStyle="1">
+  <w:style w:type="character" w:styleId="1003" w:customStyle="1">
     <w:name w:val="Заголовок Знак"/>
-    <w:basedOn w:val="989"/>
-    <w:link w:val="997"/>
+    <w:basedOn w:val="994"/>
+    <w:link w:val="1002"/>
     <w:uiPriority w:val="10"/>
     <w:pPr>
       <w:pBdr/>
@@ -38253,10 +38411,10 @@
       <w:szCs w:val="88"/>
     </w:rPr>
   </w:style>
-  <w:style w:type="paragraph" w:styleId="999">
+  <w:style w:type="paragraph" w:styleId="1004">
     <w:name w:val="Footer"/>
-    <w:basedOn w:val="984"/>
-    <w:link w:val="1000"/>
+    <w:basedOn w:val="989"/>
+    <w:link w:val="1005"/>
     <w:uiPriority w:val="99"/>
     <w:unhideWhenUsed/>
     <w:pPr>
@@ -38269,10 +38427,10 @@
       <w:ind/>
     </w:pPr>
   </w:style>
-  <w:style w:type="character" w:styleId="1000" w:customStyle="1">
+  <w:style w:type="character" w:styleId="1005" w:customStyle="1">
     <w:name w:val="Нижний колонтитул Знак"/>
-    <w:basedOn w:val="989"/>
-    <w:link w:val="999"/>
+    <w:basedOn w:val="994"/>
+    <w:link w:val="1004"/>
     <w:uiPriority w:val="99"/>
     <w:pPr>
       <w:pBdr/>
@@ -38283,10 +38441,10 @@
       <w:rFonts w:ascii="Yu Gothic UI" w:hAnsi="Yu Gothic UI" w:eastAsiaTheme="minorEastAsia"/>
     </w:rPr>
   </w:style>
-  <w:style w:type="character" w:styleId="1001" w:customStyle="1">
+  <w:style w:type="character" w:styleId="1006" w:customStyle="1">
     <w:name w:val="Заголовок 1 Знак"/>
-    <w:basedOn w:val="989"/>
-    <w:link w:val="985"/>
+    <w:basedOn w:val="994"/>
+    <w:link w:val="990"/>
     <w:uiPriority w:val="9"/>
     <w:pPr>
       <w:pBdr/>
@@ -38303,10 +38461,10 @@
       <w:szCs w:val="52"/>
     </w:rPr>
   </w:style>
-  <w:style w:type="character" w:styleId="1002" w:customStyle="1">
+  <w:style w:type="character" w:styleId="1007" w:customStyle="1">
     <w:name w:val="Заголовок 2 Знак"/>
-    <w:basedOn w:val="989"/>
-    <w:link w:val="986"/>
+    <w:basedOn w:val="994"/>
+    <w:link w:val="991"/>
     <w:uiPriority w:val="9"/>
     <w:pPr>
       <w:pBdr/>
@@ -38322,10 +38480,10 @@
       <w:szCs w:val="28"/>
     </w:rPr>
   </w:style>
-  <w:style w:type="character" w:styleId="1003" w:customStyle="1">
+  <w:style w:type="character" w:styleId="1008" w:customStyle="1">
     <w:name w:val="Заголовок 3 Знак"/>
-    <w:basedOn w:val="989"/>
-    <w:link w:val="987"/>
+    <w:basedOn w:val="994"/>
+    <w:link w:val="992"/>
     <w:uiPriority w:val="9"/>
     <w:pPr>
       <w:pBdr/>
@@ -38341,10 +38499,10 @@
       <w:szCs w:val="28"/>
     </w:rPr>
   </w:style>
-  <w:style w:type="character" w:styleId="1004" w:customStyle="1">
+  <w:style w:type="character" w:styleId="1009" w:customStyle="1">
     <w:name w:val="Заголовок 4 Знак"/>
-    <w:basedOn w:val="989"/>
-    <w:link w:val="988"/>
+    <w:basedOn w:val="994"/>
+    <w:link w:val="993"/>
     <w:uiPriority w:val="9"/>
     <w:pPr>
       <w:pBdr/>
@@ -38360,11 +38518,11 @@
       <w:szCs w:val="28"/>
     </w:rPr>
   </w:style>
-  <w:style w:type="paragraph" w:styleId="1005">
+  <w:style w:type="paragraph" w:styleId="1010">
     <w:name w:val="Subtitle"/>
-    <w:basedOn w:val="984"/>
-    <w:next w:val="984"/>
-    <w:link w:val="1006"/>
+    <w:basedOn w:val="989"/>
+    <w:next w:val="989"/>
+    <w:link w:val="1011"/>
     <w:uiPriority w:val="11"/>
     <w:qFormat/>
     <w:pPr>
@@ -38379,10 +38537,10 @@
       <w:szCs w:val="40"/>
     </w:rPr>
   </w:style>
-  <w:style w:type="character" w:styleId="1006" w:customStyle="1">
+  <w:style w:type="character" w:styleId="1011" w:customStyle="1">
     <w:name w:val="Подзаголовок Знак"/>
-    <w:basedOn w:val="989"/>
-    <w:link w:val="1005"/>
+    <w:basedOn w:val="994"/>
+    <w:link w:val="1010"/>
     <w:uiPriority w:val="11"/>
     <w:pPr>
       <w:pBdr/>
@@ -38396,10 +38554,10 @@
       <w:szCs w:val="40"/>
     </w:rPr>
   </w:style>
-  <w:style w:type="paragraph" w:styleId="1007" w:customStyle="1">
+  <w:style w:type="paragraph" w:styleId="1012" w:customStyle="1">
     <w:name w:val="Интервал сверху"/>
-    <w:basedOn w:val="984"/>
-    <w:link w:val="1009"/>
+    <w:basedOn w:val="989"/>
+    <w:link w:val="1014"/>
     <w:qFormat/>
     <w:pPr>
       <w:pBdr/>
@@ -38407,10 +38565,10 @@
       <w:ind/>
     </w:pPr>
   </w:style>
-  <w:style w:type="paragraph" w:styleId="1008">
+  <w:style w:type="paragraph" w:styleId="1013">
     <w:name w:val="TOC Heading"/>
-    <w:basedOn w:val="985"/>
-    <w:next w:val="984"/>
+    <w:basedOn w:val="990"/>
+    <w:next w:val="989"/>
     <w:uiPriority w:val="39"/>
     <w:unhideWhenUsed/>
     <w:pPr>
@@ -38435,10 +38593,10 @@
       <w:lang w:eastAsia="ru-RU"/>
     </w:rPr>
   </w:style>
-  <w:style w:type="character" w:styleId="1009" w:customStyle="1">
+  <w:style w:type="character" w:styleId="1014" w:customStyle="1">
     <w:name w:val="Интервал сверху Знак"/>
-    <w:basedOn w:val="989"/>
-    <w:link w:val="1007"/>
+    <w:basedOn w:val="994"/>
+    <w:link w:val="1012"/>
     <w:pPr>
       <w:pBdr/>
       <w:spacing/>
@@ -38449,10 +38607,10 @@
       <w:color w:val="525251"/>
     </w:rPr>
   </w:style>
-  <w:style w:type="paragraph" w:styleId="1010">
+  <w:style w:type="paragraph" w:styleId="1015">
     <w:name w:val="toc 1"/>
-    <w:basedOn w:val="984"/>
-    <w:next w:val="984"/>
+    <w:basedOn w:val="989"/>
+    <w:next w:val="989"/>
     <w:uiPriority w:val="39"/>
     <w:unhideWhenUsed/>
     <w:pPr>
@@ -38461,10 +38619,10 @@
       <w:ind/>
     </w:pPr>
   </w:style>
-  <w:style w:type="paragraph" w:styleId="1011">
+  <w:style w:type="paragraph" w:styleId="1016">
     <w:name w:val="toc 2"/>
-    <w:basedOn w:val="984"/>
-    <w:next w:val="984"/>
+    <w:basedOn w:val="989"/>
+    <w:next w:val="989"/>
     <w:uiPriority w:val="39"/>
     <w:unhideWhenUsed/>
     <w:pPr>
@@ -38473,10 +38631,10 @@
       <w:ind w:left="220"/>
     </w:pPr>
   </w:style>
-  <w:style w:type="paragraph" w:styleId="1012" w:customStyle="1">
+  <w:style w:type="paragraph" w:styleId="1017" w:customStyle="1">
     <w:name w:val="Консоль"/>
-    <w:basedOn w:val="984"/>
-    <w:link w:val="1013"/>
+    <w:basedOn w:val="989"/>
+    <w:link w:val="1018"/>
     <w:qFormat/>
     <w:pPr>
       <w:pBdr/>
@@ -38488,10 +38646,10 @@
       <w:sz w:val="20"/>
     </w:rPr>
   </w:style>
-  <w:style w:type="character" w:styleId="1013" w:customStyle="1">
+  <w:style w:type="character" w:styleId="1018" w:customStyle="1">
     <w:name w:val="Консоль Знак"/>
-    <w:basedOn w:val="989"/>
-    <w:link w:val="1012"/>
+    <w:basedOn w:val="994"/>
+    <w:link w:val="1017"/>
     <w:pPr>
       <w:pBdr/>
       <w:spacing/>
@@ -38502,10 +38660,10 @@
       <w:sz w:val="20"/>
     </w:rPr>
   </w:style>
-  <w:style w:type="paragraph" w:styleId="1014">
+  <w:style w:type="paragraph" w:styleId="1019">
     <w:name w:val="Caption"/>
-    <w:basedOn w:val="984"/>
-    <w:next w:val="984"/>
+    <w:basedOn w:val="989"/>
+    <w:next w:val="989"/>
     <w:uiPriority w:val="35"/>
     <w:unhideWhenUsed/>
     <w:pPr>
@@ -38521,9 +38679,9 @@
       <w:szCs w:val="18"/>
     </w:rPr>
   </w:style>
-  <w:style w:type="table" w:styleId="1015" w:customStyle="1">
+  <w:style w:type="table" w:styleId="1020" w:customStyle="1">
     <w:name w:val="НОРБИТ"/>
-    <w:basedOn w:val="990"/>
+    <w:basedOn w:val="995"/>
     <w:uiPriority w:val="99"/>
     <w:pPr>
       <w:pBdr/>
@@ -38759,10 +38917,10 @@
       </w:tcPr>
     </w:tblStylePr>
   </w:style>
-  <w:style w:type="paragraph" w:styleId="1016">
+  <w:style w:type="paragraph" w:styleId="1021">
     <w:name w:val="Balloon Text"/>
-    <w:basedOn w:val="984"/>
-    <w:link w:val="1017"/>
+    <w:basedOn w:val="989"/>
+    <w:link w:val="1022"/>
     <w:uiPriority w:val="99"/>
     <w:semiHidden/>
     <w:unhideWhenUsed/>
@@ -38777,10 +38935,10 @@
       <w:szCs w:val="16"/>
     </w:rPr>
   </w:style>
-  <w:style w:type="character" w:styleId="1017" w:customStyle="1">
+  <w:style w:type="character" w:styleId="1022" w:customStyle="1">
     <w:name w:val="Текст выноски Знак"/>
-    <w:basedOn w:val="989"/>
-    <w:link w:val="1016"/>
+    <w:basedOn w:val="994"/>
+    <w:link w:val="1021"/>
     <w:uiPriority w:val="99"/>
     <w:semiHidden/>
     <w:pPr>
@@ -38794,7 +38952,7 @@
       <w:szCs w:val="16"/>
     </w:rPr>
   </w:style>
-  <w:style w:type="paragraph" w:styleId="1018">
+  <w:style w:type="paragraph" w:styleId="1023">
     <w:name w:val="No Spacing"/>
     <w:uiPriority w:val="1"/>
     <w:pPr>
@@ -38806,9 +38964,9 @@
       <w:rFonts w:ascii="Yu Gothic UI" w:hAnsi="Yu Gothic UI" w:eastAsiaTheme="minorEastAsia"/>
     </w:rPr>
   </w:style>
-  <w:style w:type="table" w:styleId="1019">
+  <w:style w:type="table" w:styleId="1024">
     <w:name w:val="Table Grid"/>
-    <w:basedOn w:val="990"/>
+    <w:basedOn w:val="995"/>
     <w:uiPriority w:val="39"/>
     <w:semiHidden/>
     <w:unhideWhenUsed/>
@@ -39000,10 +39158,10 @@
       </w:tcPr>
     </w:tblStylePr>
   </w:style>
-  <w:style w:type="paragraph" w:styleId="1020">
+  <w:style w:type="paragraph" w:styleId="1025">
     <w:name w:val="toc 3"/>
-    <w:basedOn w:val="984"/>
-    <w:next w:val="984"/>
+    <w:basedOn w:val="989"/>
+    <w:next w:val="989"/>
     <w:uiPriority w:val="39"/>
     <w:unhideWhenUsed/>
     <w:pPr>
@@ -39012,9 +39170,9 @@
       <w:ind w:left="440"/>
     </w:pPr>
   </w:style>
-  <w:style w:type="table" w:styleId="1021">
+  <w:style w:type="table" w:styleId="1026">
     <w:name w:val="List Table 2 Accent 3"/>
-    <w:basedOn w:val="990"/>
+    <w:basedOn w:val="995"/>
     <w:uiPriority w:val="47"/>
     <w:pPr>
       <w:pBdr/>
@@ -39221,9 +39379,9 @@
       </w:tcPr>
     </w:tblStylePr>
   </w:style>
-  <w:style w:type="table" w:styleId="1022">
+  <w:style w:type="table" w:styleId="1027">
     <w:name w:val="List Table 4 Accent 2"/>
-    <w:basedOn w:val="990"/>
+    <w:basedOn w:val="995"/>
     <w:uiPriority w:val="49"/>
     <w:pPr>
       <w:pBdr/>
@@ -39441,9 +39599,9 @@
       </w:tcPr>
     </w:tblStylePr>
   </w:style>
-  <w:style w:type="table" w:styleId="1023">
+  <w:style w:type="table" w:styleId="1028">
     <w:name w:val="List Table 4 Accent 5"/>
-    <w:basedOn w:val="990"/>
+    <w:basedOn w:val="995"/>
     <w:uiPriority w:val="49"/>
     <w:pPr>
       <w:pBdr/>
@@ -39661,10 +39819,10 @@
       </w:tcPr>
     </w:tblStylePr>
   </w:style>
-  <w:style w:type="paragraph" w:styleId="1024" w:customStyle="1">
+  <w:style w:type="paragraph" w:styleId="1029" w:customStyle="1">
     <w:name w:val="Таблица"/>
-    <w:basedOn w:val="984"/>
-    <w:link w:val="1025"/>
+    <w:basedOn w:val="989"/>
+    <w:link w:val="1030"/>
     <w:uiPriority w:val="99"/>
     <w:qFormat/>
     <w:pPr>
@@ -39679,10 +39837,10 @@
       <w:lang w:eastAsia="ru-RU"/>
     </w:rPr>
   </w:style>
-  <w:style w:type="character" w:styleId="1025" w:customStyle="1">
+  <w:style w:type="character" w:styleId="1030" w:customStyle="1">
     <w:name w:val="Таблица Знак"/>
-    <w:basedOn w:val="989"/>
-    <w:link w:val="1024"/>
+    <w:basedOn w:val="994"/>
+    <w:link w:val="1029"/>
     <w:uiPriority w:val="99"/>
     <w:pPr>
       <w:pBdr/>
@@ -39696,9 +39854,9 @@
       <w:lang w:eastAsia="ru-RU"/>
     </w:rPr>
   </w:style>
-  <w:style w:type="character" w:styleId="1026">
+  <w:style w:type="character" w:styleId="1031">
     <w:name w:val="Unresolved Mention"/>
-    <w:basedOn w:val="989"/>
+    <w:basedOn w:val="994"/>
     <w:uiPriority w:val="99"/>
     <w:semiHidden/>
     <w:unhideWhenUsed/>
@@ -39712,9 +39870,9 @@
       <w:shd w:val="clear" w:color="auto" w:fill="e1dfdd"/>
     </w:rPr>
   </w:style>
-  <w:style w:type="table" w:styleId="1027">
+  <w:style w:type="table" w:styleId="1032">
     <w:name w:val="Grid Table 4 Accent 3"/>
-    <w:basedOn w:val="990"/>
+    <w:basedOn w:val="995"/>
     <w:uiPriority w:val="49"/>
     <w:pPr>
       <w:pBdr/>
@@ -39933,9 +40091,9 @@
       </w:tcPr>
     </w:tblStylePr>
   </w:style>
-  <w:style w:type="table" w:styleId="1028">
+  <w:style w:type="table" w:styleId="1033">
     <w:name w:val="Grid Table 4 Accent 2"/>
-    <w:basedOn w:val="990"/>
+    <w:basedOn w:val="995"/>
     <w:uiPriority w:val="49"/>
     <w:pPr>
       <w:pBdr/>
@@ -40154,9 +40312,9 @@
       </w:tcPr>
     </w:tblStylePr>
   </w:style>
-  <w:style w:type="character" w:styleId="1029" w:customStyle="1">
+  <w:style w:type="character" w:styleId="1034" w:customStyle="1">
     <w:name w:val="Абзац списка Знак"/>
-    <w:link w:val="996"/>
+    <w:link w:val="1001"/>
     <w:uiPriority w:val="34"/>
     <w:pPr>
       <w:pBdr/>
@@ -40168,9 +40326,9 @@
       <w:color w:val="525251"/>
     </w:rPr>
   </w:style>
-  <w:style w:type="table" w:styleId="1030">
+  <w:style w:type="table" w:styleId="1035">
     <w:name w:val="Grid Table 5 Dark Accent 2"/>
-    <w:basedOn w:val="990"/>
+    <w:basedOn w:val="995"/>
     <w:uiPriority w:val="50"/>
     <w:pPr>
       <w:pBdr/>
@@ -40405,9 +40563,9 @@
       </w:tcPr>
     </w:tblStylePr>
   </w:style>
-  <w:style w:type="paragraph" w:styleId="1031">
+  <w:style w:type="paragraph" w:styleId="1036">
     <w:name w:val="Normal (Web)"/>
-    <w:basedOn w:val="984"/>
+    <w:basedOn w:val="989"/>
     <w:uiPriority w:val="99"/>
     <w:semiHidden/>
     <w:unhideWhenUsed/>
@@ -40425,7 +40583,7 @@
       <w:lang w:eastAsia="ru-RU"/>
     </w:rPr>
   </w:style>
-  <w:style w:type="paragraph" w:styleId="1032" w:customStyle="1">
+  <w:style w:type="paragraph" w:styleId="1037" w:customStyle="1">
     <w:name w:val="Default"/>
     <w:pPr>
       <w:pBdr/>
@@ -40439,9 +40597,9 @@
       <w:szCs w:val="24"/>
     </w:rPr>
   </w:style>
-  <w:style w:type="character" w:styleId="1033">
+  <w:style w:type="character" w:styleId="1038">
     <w:name w:val="annotation reference"/>
-    <w:basedOn w:val="989"/>
+    <w:basedOn w:val="994"/>
     <w:uiPriority w:val="99"/>
     <w:semiHidden/>
     <w:unhideWhenUsed/>
@@ -40455,10 +40613,10 @@
       <w:szCs w:val="16"/>
     </w:rPr>
   </w:style>
-  <w:style w:type="paragraph" w:styleId="1034">
+  <w:style w:type="paragraph" w:styleId="1039">
     <w:name w:val="annotation text"/>
-    <w:basedOn w:val="984"/>
-    <w:link w:val="1035"/>
+    <w:basedOn w:val="989"/>
+    <w:link w:val="1040"/>
     <w:uiPriority w:val="99"/>
     <w:semiHidden/>
     <w:unhideWhenUsed/>
@@ -40472,10 +40630,10 @@
       <w:szCs w:val="20"/>
     </w:rPr>
   </w:style>
-  <w:style w:type="character" w:styleId="1035" w:customStyle="1">
+  <w:style w:type="character" w:styleId="1040" w:customStyle="1">
     <w:name w:val="Текст примечания Знак"/>
-    <w:basedOn w:val="989"/>
-    <w:link w:val="1034"/>
+    <w:basedOn w:val="994"/>
+    <w:link w:val="1039"/>
     <w:uiPriority w:val="99"/>
     <w:semiHidden/>
     <w:pPr>
@@ -40490,11 +40648,11 @@
       <w:szCs w:val="20"/>
     </w:rPr>
   </w:style>
-  <w:style w:type="paragraph" w:styleId="1036">
+  <w:style w:type="paragraph" w:styleId="1041">
     <w:name w:val="annotation subject"/>
-    <w:basedOn w:val="1034"/>
-    <w:next w:val="1034"/>
-    <w:link w:val="1037"/>
+    <w:basedOn w:val="1039"/>
+    <w:next w:val="1039"/>
+    <w:link w:val="1042"/>
     <w:uiPriority w:val="99"/>
     <w:semiHidden/>
     <w:unhideWhenUsed/>
@@ -40508,10 +40666,10 @@
       <w:bCs/>
     </w:rPr>
   </w:style>
-  <w:style w:type="character" w:styleId="1037" w:customStyle="1">
+  <w:style w:type="character" w:styleId="1042" w:customStyle="1">
     <w:name w:val="Тема примечания Знак"/>
-    <w:basedOn w:val="1035"/>
-    <w:link w:val="1036"/>
+    <w:basedOn w:val="1040"/>
+    <w:link w:val="1041"/>
     <w:uiPriority w:val="99"/>
     <w:semiHidden/>
     <w:pPr>
@@ -40528,9 +40686,9 @@
       <w:szCs w:val="20"/>
     </w:rPr>
   </w:style>
-  <w:style w:type="character" w:styleId="1038">
+  <w:style w:type="character" w:styleId="1043">
     <w:name w:val="FollowedHyperlink"/>
-    <w:basedOn w:val="989"/>
+    <w:basedOn w:val="994"/>
     <w:uiPriority w:val="99"/>
     <w:semiHidden/>
     <w:unhideWhenUsed/>
@@ -40544,7 +40702,7 @@
       <w:u w:val="single"/>
     </w:rPr>
   </w:style>
-  <w:style w:type="paragraph" w:styleId="1039">
+  <w:style w:type="paragraph" w:styleId="1044">
     <w:name w:val="Revision"/>
     <w:hidden/>
     <w:uiPriority w:val="99"/>
@@ -40559,7 +40717,7 @@
       <w:color w:val="525251"/>
     </w:rPr>
   </w:style>
-  <w:style w:type="paragraph" w:styleId="1040" w:customStyle="1">
+  <w:style w:type="paragraph" w:styleId="1045" w:customStyle="1">
     <w:name w:val="Table Paragraph"/>
     <w:uiPriority w:val="1"/>
     <w:qFormat/>
@@ -40607,10 +40765,10 @@
       <w14:ligatures w14:val="none"/>
     </w:rPr>
   </w:style>
-  <w:style w:type="paragraph" w:styleId="1041" w:customStyle="1">
+  <w:style w:type="paragraph" w:styleId="1046" w:customStyle="1">
     <w:name w:val="FS"/>
-    <w:basedOn w:val="999"/>
-    <w:link w:val="1009"/>
+    <w:basedOn w:val="1004"/>
+    <w:link w:val="1014"/>
     <w:qFormat/>
     <w:pPr>
       <w:keepNext w:val="false"/>

</xml_diff>